<commit_message>
Revert "Revert "Update 1-SRSExample-webapp_111450.docx""
This reverts commit 79fadb270c3d09f97dff4c61fffb497b498c0ffd.
</commit_message>
<xml_diff>
--- a/1-SRSExample-webapp_111450.docx
+++ b/1-SRSExample-webapp_111450.docx
@@ -1,6 +1,6 @@
 
 <file path=word/document.xml><?xml version="1.0" encoding="utf-8"?>
-<w:document xmlns:wpc="http://schemas.microsoft.com/office/word/2010/wordprocessingCanvas" xmlns:cx="http://schemas.microsoft.com/office/drawing/2014/chartex" xmlns:cx1="http://schemas.microsoft.com/office/drawing/2015/9/8/chartex" xmlns:mc="http://schemas.openxmlformats.org/markup-compatibility/2006" xmlns:o="urn:schemas-microsoft-com:office:office" xmlns:r="http://schemas.openxmlformats.org/officeDocument/2006/relationships" xmlns:m="http://schemas.openxmlformats.org/officeDocument/2006/math" xmlns:v="urn:schemas-microsoft-com:vml" xmlns:wp14="http://schemas.microsoft.com/office/word/2010/wordprocessingDrawing" xmlns:wp="http://schemas.openxmlformats.org/drawingml/2006/wordprocessingDrawing" xmlns:w10="urn:schemas-microsoft-com:office:word" xmlns:w="http://schemas.openxmlformats.org/wordprocessingml/2006/main" xmlns:w14="http://schemas.microsoft.com/office/word/2010/wordml" xmlns:w15="http://schemas.microsoft.com/office/word/2012/wordml" xmlns:w16se="http://schemas.microsoft.com/office/word/2015/wordml/symex" xmlns:wpg="http://schemas.microsoft.com/office/word/2010/wordprocessingGroup" xmlns:wpi="http://schemas.microsoft.com/office/word/2010/wordprocessingInk" xmlns:wne="http://schemas.microsoft.com/office/word/2006/wordml" xmlns:wps="http://schemas.microsoft.com/office/word/2010/wordprocessingShape" mc:Ignorable="w14 w15 w16se wp14">
+<w:document xmlns:wpc="http://schemas.microsoft.com/office/word/2010/wordprocessingCanvas" xmlns:cx="http://schemas.microsoft.com/office/drawing/2014/chartex" xmlns:mc="http://schemas.openxmlformats.org/markup-compatibility/2006" xmlns:o="urn:schemas-microsoft-com:office:office" xmlns:r="http://schemas.openxmlformats.org/officeDocument/2006/relationships" xmlns:m="http://schemas.openxmlformats.org/officeDocument/2006/math" xmlns:v="urn:schemas-microsoft-com:vml" xmlns:wp14="http://schemas.microsoft.com/office/word/2010/wordprocessingDrawing" xmlns:wp="http://schemas.openxmlformats.org/drawingml/2006/wordprocessingDrawing" xmlns:w10="urn:schemas-microsoft-com:office:word" xmlns:w="http://schemas.openxmlformats.org/wordprocessingml/2006/main" xmlns:w14="http://schemas.microsoft.com/office/word/2010/wordml" xmlns:w15="http://schemas.microsoft.com/office/word/2012/wordml" xmlns:w16se="http://schemas.microsoft.com/office/word/2015/wordml/symex" xmlns:wpg="http://schemas.microsoft.com/office/word/2010/wordprocessingGroup" xmlns:wpi="http://schemas.microsoft.com/office/word/2010/wordprocessingInk" xmlns:wne="http://schemas.microsoft.com/office/word/2006/wordml" xmlns:wps="http://schemas.microsoft.com/office/word/2010/wordprocessingShape" mc:Ignorable="w14 w15 w16se wp14">
   <w:body>
     <w:p>
       <w:pPr>
@@ -39,8 +39,6 @@
         </w:rPr>
         <w:t xml:space="preserve">Version 1.0 </w:t>
       </w:r>
-      <w:bookmarkStart w:id="0" w:name="_GoBack"/>
-      <w:bookmarkEnd w:id="0"/>
     </w:p>
     <w:p>
       <w:pPr>
@@ -78,21 +76,7 @@
         <w:rPr>
           <w:sz w:val="48"/>
         </w:rPr>
-        <w:t>May 11</w:t>
-      </w:r>
-      <w:proofErr w:type="gramStart"/>
-      <w:r>
-        <w:rPr>
-          <w:sz w:val="48"/>
-        </w:rPr>
-        <w:t>,2021</w:t>
-      </w:r>
-      <w:proofErr w:type="gramEnd"/>
-      <w:r>
-        <w:rPr>
-          <w:sz w:val="48"/>
-        </w:rPr>
-        <w:t xml:space="preserve"> </w:t>
+        <w:t xml:space="preserve">May 11,2021 </w:t>
       </w:r>
     </w:p>
     <w:p>
@@ -114,19 +98,18 @@
         <w:ind w:left="20" w:right="5"/>
         <w:jc w:val="center"/>
       </w:pPr>
+      <w:r>
+        <w:rPr>
+          <w:sz w:val="48"/>
+        </w:rPr>
+        <w:t xml:space="preserve">language </w:t>
+      </w:r>
       <w:proofErr w:type="gramStart"/>
       <w:r>
         <w:rPr>
           <w:sz w:val="48"/>
         </w:rPr>
-        <w:t>language</w:t>
-      </w:r>
-      <w:proofErr w:type="gramEnd"/>
-      <w:r>
-        <w:rPr>
-          <w:sz w:val="48"/>
-        </w:rPr>
-        <w:t xml:space="preserve"> institute</w:t>
+        <w:t>institute</w:t>
       </w:r>
       <w:r>
         <w:rPr>
@@ -148,6 +131,7 @@
         </w:rPr>
         <w:t>automation</w:t>
       </w:r>
+      <w:proofErr w:type="gramEnd"/>
     </w:p>
     <w:p>
       <w:pPr>
@@ -542,27 +526,22 @@
         <w:rPr>
           <w:sz w:val="28"/>
         </w:rPr>
-        <w:t xml:space="preserve">1.0. </w:t>
-      </w:r>
-      <w:proofErr w:type="gramStart"/>
-      <w:r>
-        <w:rPr>
-          <w:sz w:val="28"/>
-        </w:rPr>
-        <w:t>Introduction</w:t>
+        <w:t>1.0. Introduction</w:t>
       </w:r>
       <w:r>
         <w:rPr>
           <w:sz w:val="20"/>
         </w:rPr>
-        <w:t xml:space="preserve"> ...................................................................................................................................</w:t>
-      </w:r>
-      <w:proofErr w:type="gramEnd"/>
+        <w:t xml:space="preserve"> ................................................................................................................................... 1</w:t>
+      </w:r>
+      <w:r>
+        <w:t xml:space="preserve"> </w:t>
+      </w:r>
       <w:r>
         <w:rPr>
           <w:sz w:val="20"/>
         </w:rPr>
-        <w:t xml:space="preserve"> 1</w:t>
+        <w:t>1.1. Purpose ................................................................................................................................................ 1</w:t>
       </w:r>
       <w:r>
         <w:t xml:space="preserve"> </w:t>
@@ -571,7 +550,7 @@
         <w:rPr>
           <w:sz w:val="20"/>
         </w:rPr>
-        <w:t>1.1. Purpose ................................................................................................................................................ 1</w:t>
+        <w:t>1.2. Scope of Project ................................................................................................................................... 1</w:t>
       </w:r>
       <w:r>
         <w:t xml:space="preserve"> </w:t>
@@ -580,44 +559,7 @@
         <w:rPr>
           <w:sz w:val="20"/>
         </w:rPr>
-        <w:t xml:space="preserve">1.2. Scope of </w:t>
-      </w:r>
-      <w:proofErr w:type="gramStart"/>
-      <w:r>
-        <w:rPr>
-          <w:sz w:val="20"/>
-        </w:rPr>
-        <w:t>Project ...................................................................................................................................</w:t>
-      </w:r>
-      <w:proofErr w:type="gramEnd"/>
-      <w:r>
-        <w:rPr>
-          <w:sz w:val="20"/>
-        </w:rPr>
-        <w:t xml:space="preserve"> 1</w:t>
-      </w:r>
-      <w:r>
-        <w:t xml:space="preserve"> </w:t>
-      </w:r>
-      <w:r>
-        <w:rPr>
-          <w:sz w:val="20"/>
-        </w:rPr>
-        <w:t xml:space="preserve">1.3. </w:t>
-      </w:r>
-      <w:proofErr w:type="gramStart"/>
-      <w:r>
-        <w:rPr>
-          <w:sz w:val="20"/>
-        </w:rPr>
-        <w:t>Glossary ...............................................................................................................................................</w:t>
-      </w:r>
-      <w:proofErr w:type="gramEnd"/>
-      <w:r>
-        <w:rPr>
-          <w:sz w:val="20"/>
-        </w:rPr>
-        <w:t xml:space="preserve"> 2</w:t>
+        <w:t>1.3. Glossary ............................................................................................................................................... 2</w:t>
       </w:r>
       <w:r>
         <w:t xml:space="preserve"> </w:t>
@@ -642,21 +584,7 @@
         <w:rPr>
           <w:sz w:val="20"/>
         </w:rPr>
-        <w:t xml:space="preserve">1.5. Overview of </w:t>
-      </w:r>
-      <w:proofErr w:type="gramStart"/>
-      <w:r>
-        <w:rPr>
-          <w:sz w:val="20"/>
-        </w:rPr>
-        <w:t>Document .......................................................................................................................</w:t>
-      </w:r>
-      <w:proofErr w:type="gramEnd"/>
-      <w:r>
-        <w:rPr>
-          <w:sz w:val="20"/>
-        </w:rPr>
-        <w:t xml:space="preserve"> 2</w:t>
+        <w:t>1.5. Overview of Document ....................................................................................................................... 2</w:t>
       </w:r>
       <w:r>
         <w:t xml:space="preserve"> </w:t>
@@ -705,21 +633,7 @@
         <w:rPr>
           <w:sz w:val="20"/>
         </w:rPr>
-        <w:t xml:space="preserve">System </w:t>
-      </w:r>
-      <w:proofErr w:type="gramStart"/>
-      <w:r>
-        <w:rPr>
-          <w:sz w:val="20"/>
-        </w:rPr>
-        <w:t>Environment .......................................................................................................................</w:t>
-      </w:r>
-      <w:proofErr w:type="gramEnd"/>
-      <w:r>
-        <w:rPr>
-          <w:sz w:val="20"/>
-        </w:rPr>
-        <w:t xml:space="preserve"> 4</w:t>
+        <w:t>System Environment ....................................................................................................................... 4</w:t>
       </w:r>
       <w:r>
         <w:t xml:space="preserve"> </w:t>
@@ -811,21 +725,7 @@
         <w:rPr>
           <w:sz w:val="20"/>
         </w:rPr>
-        <w:t xml:space="preserve">Use case:  Search </w:t>
-      </w:r>
-      <w:proofErr w:type="gramStart"/>
-      <w:r>
-        <w:rPr>
-          <w:sz w:val="20"/>
-        </w:rPr>
-        <w:t>Article ....................................................................................................................</w:t>
-      </w:r>
-      <w:proofErr w:type="gramEnd"/>
-      <w:r>
-        <w:rPr>
-          <w:sz w:val="20"/>
-        </w:rPr>
-        <w:t xml:space="preserve"> 5</w:t>
+        <w:t>Use case:  Search Article .................................................................................................................... 5</w:t>
       </w:r>
       <w:r>
         <w:t xml:space="preserve"> </w:t>
@@ -879,21 +779,7 @@
         <w:rPr>
           <w:sz w:val="20"/>
         </w:rPr>
-        <w:t xml:space="preserve">Use case: Submit </w:t>
-      </w:r>
-      <w:proofErr w:type="gramStart"/>
-      <w:r>
-        <w:rPr>
-          <w:sz w:val="20"/>
-        </w:rPr>
-        <w:t>Article ....................................................................................................................</w:t>
-      </w:r>
-      <w:proofErr w:type="gramEnd"/>
-      <w:r>
-        <w:rPr>
-          <w:sz w:val="20"/>
-        </w:rPr>
-        <w:t xml:space="preserve"> 6</w:t>
+        <w:t>Use case: Submit Article .................................................................................................................... 6</w:t>
       </w:r>
       <w:r>
         <w:t xml:space="preserve"> </w:t>
@@ -931,21 +817,7 @@
         <w:rPr>
           <w:sz w:val="20"/>
         </w:rPr>
-        <w:t xml:space="preserve">Reviewer Use </w:t>
-      </w:r>
-      <w:proofErr w:type="gramStart"/>
-      <w:r>
-        <w:rPr>
-          <w:sz w:val="20"/>
-        </w:rPr>
-        <w:t>Case .................................................................................................................</w:t>
-      </w:r>
-      <w:proofErr w:type="gramEnd"/>
-      <w:r>
-        <w:rPr>
-          <w:sz w:val="20"/>
-        </w:rPr>
-        <w:t xml:space="preserve"> 7</w:t>
+        <w:t>Reviewer Use Case ................................................................................................................. 7</w:t>
       </w:r>
       <w:r>
         <w:t xml:space="preserve"> </w:t>
@@ -1718,7 +1590,6 @@
         <w:jc w:val="center"/>
       </w:pPr>
       <w:proofErr w:type="spellStart"/>
-      <w:proofErr w:type="gramStart"/>
       <w:r>
         <w:rPr>
           <w:sz w:val="20"/>
@@ -1726,7 +1597,6 @@
         <w:t>i</w:t>
       </w:r>
       <w:proofErr w:type="spellEnd"/>
-      <w:proofErr w:type="gramEnd"/>
       <w:r>
         <w:rPr>
           <w:sz w:val="20"/>
@@ -1767,21 +1637,7 @@
         <w:rPr>
           <w:sz w:val="20"/>
         </w:rPr>
-        <w:t xml:space="preserve">Figure </w:t>
-      </w:r>
-      <w:proofErr w:type="gramStart"/>
-      <w:r>
-        <w:rPr>
-          <w:sz w:val="20"/>
-        </w:rPr>
-        <w:t>1</w:t>
-      </w:r>
-      <w:proofErr w:type="gramEnd"/>
-      <w:r>
-        <w:rPr>
-          <w:sz w:val="20"/>
-        </w:rPr>
-        <w:t xml:space="preserve"> - System Environment ...................................................................................................................... 4</w:t>
+        <w:t>Figure 1 - System Environment ...................................................................................................................... 4</w:t>
       </w:r>
       <w:r>
         <w:t xml:space="preserve"> </w:t>
@@ -1797,21 +1653,7 @@
         <w:rPr>
           <w:sz w:val="20"/>
         </w:rPr>
-        <w:t xml:space="preserve">Figure 2 - Article Submission </w:t>
-      </w:r>
-      <w:proofErr w:type="gramStart"/>
-      <w:r>
-        <w:rPr>
-          <w:sz w:val="20"/>
-        </w:rPr>
-        <w:t>Process ...........................................................................................................</w:t>
-      </w:r>
-      <w:proofErr w:type="gramEnd"/>
-      <w:r>
-        <w:rPr>
-          <w:sz w:val="20"/>
-        </w:rPr>
-        <w:t xml:space="preserve"> 6</w:t>
+        <w:t>Figure 2 - Article Submission Process ........................................................................................................... 6</w:t>
       </w:r>
       <w:r>
         <w:t xml:space="preserve"> </w:t>
@@ -1827,21 +1669,7 @@
         <w:rPr>
           <w:sz w:val="20"/>
         </w:rPr>
-        <w:t xml:space="preserve">Figure </w:t>
-      </w:r>
-      <w:proofErr w:type="gramStart"/>
-      <w:r>
-        <w:rPr>
-          <w:sz w:val="20"/>
-        </w:rPr>
-        <w:t>3</w:t>
-      </w:r>
-      <w:proofErr w:type="gramEnd"/>
-      <w:r>
-        <w:rPr>
-          <w:sz w:val="20"/>
-        </w:rPr>
-        <w:t xml:space="preserve"> - Editor Use Cases ............................................................................................................................ 8</w:t>
+        <w:t>Figure 3 - Editor Use Cases ............................................................................................................................ 8</w:t>
       </w:r>
       <w:r>
         <w:t xml:space="preserve"> </w:t>
@@ -1857,21 +1685,7 @@
         <w:rPr>
           <w:sz w:val="20"/>
         </w:rPr>
-        <w:t xml:space="preserve">Figure </w:t>
-      </w:r>
-      <w:proofErr w:type="gramStart"/>
-      <w:r>
-        <w:rPr>
-          <w:sz w:val="20"/>
-        </w:rPr>
-        <w:t>4</w:t>
-      </w:r>
-      <w:proofErr w:type="gramEnd"/>
-      <w:r>
-        <w:rPr>
-          <w:sz w:val="20"/>
-        </w:rPr>
-        <w:t xml:space="preserve"> - Logical Structure of the Article Manager Data .............................................................................24</w:t>
+        <w:t>Figure 4 - Logical Structure of the Article Manager Data .............................................................................24</w:t>
       </w:r>
       <w:r>
         <w:t xml:space="preserve">  </w:t>
@@ -1895,7 +1709,6 @@
         <w:ind w:left="18"/>
         <w:jc w:val="center"/>
       </w:pPr>
-      <w:proofErr w:type="gramStart"/>
       <w:r>
         <w:rPr>
           <w:sz w:val="20"/>
@@ -1903,7 +1716,6 @@
         <w:lastRenderedPageBreak/>
         <w:t>ii</w:t>
       </w:r>
-      <w:proofErr w:type="gramEnd"/>
     </w:p>
     <w:p>
       <w:pPr>
@@ -1960,15 +1772,7 @@
         <w:t>language institute</w:t>
       </w:r>
       <w:r>
-        <w:t xml:space="preserve"> automation System. It will explain the purpose and features of the system, the interfaces of the system, what the system will do, the constraints under which it must operate and how the system will react to external stimuli. This document </w:t>
-      </w:r>
-      <w:proofErr w:type="gramStart"/>
-      <w:r>
-        <w:t>is intended</w:t>
-      </w:r>
-      <w:proofErr w:type="gramEnd"/>
-      <w:r>
-        <w:t xml:space="preserve"> for both the stakeholders and the developers of the system and will be proposed to the Regional Historical Society for its approval. </w:t>
+        <w:t xml:space="preserve"> automation System. It will explain the purpose and features of the system, the interfaces of the system, what the system will do, the constraints under which it must operate and how the system will react to external stimuli. This document is intended for both the stakeholders and the developers of the system and will be proposed to the Regional Historical Society for its approval. </w:t>
       </w:r>
     </w:p>
     <w:p>
@@ -2001,14 +1805,12 @@
           <w:rtl/>
         </w:rPr>
       </w:pPr>
-      <w:proofErr w:type="gramStart"/>
       <w:r>
         <w:rPr>
           <w:i/>
         </w:rPr>
         <w:t>In this document we present a description of the Language Institute's management system, where we were asked to develop a complete system for entering people’s data and abandoning paper uses through an automation system by conducting several direct interviews and probing questions with the Institute’s director and the concerned employees and seeing how they work in all the details and laying down the main points in this system</w:t>
       </w:r>
-      <w:proofErr w:type="gramEnd"/>
     </w:p>
     <w:p/>
     <w:p/>
@@ -2356,13 +2158,8 @@
               <w:ind w:left="0" w:firstLine="0"/>
             </w:pPr>
             <w:r>
-              <w:t xml:space="preserve">A copy of the data in case of data </w:t>
+              <w:t>A copy of the data in case of data loss .</w:t>
             </w:r>
-            <w:proofErr w:type="gramStart"/>
-            <w:r>
-              <w:t>loss .</w:t>
-            </w:r>
-            <w:proofErr w:type="gramEnd"/>
           </w:p>
         </w:tc>
       </w:tr>
@@ -2534,7 +2331,6 @@
         <w:t xml:space="preserve">IEEE </w:t>
       </w:r>
       <w:proofErr w:type="spellStart"/>
-      <w:proofErr w:type="gramStart"/>
       <w:r>
         <w:rPr>
           <w:i/>
@@ -2542,7 +2338,6 @@
         <w:t>Std</w:t>
       </w:r>
       <w:proofErr w:type="spellEnd"/>
-      <w:proofErr w:type="gramEnd"/>
       <w:r>
         <w:rPr>
           <w:i/>
@@ -2592,15 +2387,7 @@
         <w:jc w:val="center"/>
       </w:pPr>
       <w:r>
-        <w:t xml:space="preserve">The next chapter, the Overall Description section, of this document gives an overview of the functionality of the product. It describes the informal requirements and </w:t>
-      </w:r>
-      <w:proofErr w:type="gramStart"/>
-      <w:r>
-        <w:t>is used</w:t>
-      </w:r>
-      <w:proofErr w:type="gramEnd"/>
-      <w:r>
-        <w:t xml:space="preserve"> to establish a context for the technical requirements specification in the next chapter. </w:t>
+        <w:t xml:space="preserve">The next chapter, the Overall Description section, of this document gives an overview of the functionality of the product. It describes the informal requirements and is used to establish a context for the technical requirements specification in the next chapter. </w:t>
       </w:r>
     </w:p>
     <w:p>
@@ -2609,15 +2396,7 @@
         <w:ind w:left="-15" w:firstLine="720"/>
       </w:pPr>
       <w:r>
-        <w:t xml:space="preserve">The third chapter, Requirements Specification section, of this document </w:t>
-      </w:r>
-      <w:proofErr w:type="gramStart"/>
-      <w:r>
-        <w:t>is written</w:t>
-      </w:r>
-      <w:proofErr w:type="gramEnd"/>
-      <w:r>
-        <w:t xml:space="preserve"> primarily for the developers and describes in technical terms the details of the functionality of the product.  </w:t>
+        <w:t xml:space="preserve">The third chapter, Requirements Specification section, of this document is written primarily for the developers and describes in technical terms the details of the functionality of the product.  </w:t>
       </w:r>
     </w:p>
     <w:p>
@@ -2626,15 +2405,7 @@
         <w:ind w:left="-15" w:firstLine="720"/>
       </w:pPr>
       <w:r>
-        <w:t xml:space="preserve">Both sections of the document describe the same software product in its entirety, but </w:t>
-      </w:r>
-      <w:proofErr w:type="gramStart"/>
-      <w:r>
-        <w:t>are intended</w:t>
-      </w:r>
-      <w:proofErr w:type="gramEnd"/>
-      <w:r>
-        <w:t xml:space="preserve"> for different audiences and thus use different language.</w:t>
+        <w:t>Both sections of the document describe the same software product in its entirety, but are intended for different audiences and thus use different language.</w:t>
       </w:r>
       <w:r>
         <w:rPr>
@@ -2694,12 +2465,639 @@
       <w:r>
         <w:t xml:space="preserve"> </w:t>
       </w:r>
-    </w:p>
-    <w:p>
-      <w:pPr>
-        <w:spacing w:after="121" w:line="259" w:lineRule="auto"/>
-        <w:ind w:left="150" w:firstLine="0"/>
-      </w:pPr>
+      <w:bookmarkStart w:id="0" w:name="_GoBack"/>
+      <w:bookmarkEnd w:id="0"/>
+    </w:p>
+    <w:p>
+      <w:pPr>
+        <w:spacing w:after="246" w:line="259" w:lineRule="auto"/>
+        <w:ind w:left="0" w:firstLine="0"/>
+      </w:pPr>
+      <w:r>
+        <w:rPr>
+          <w:noProof/>
+        </w:rPr>
+        <mc:AlternateContent>
+          <mc:Choice Requires="wps">
+            <w:drawing>
+              <wp:anchor distT="0" distB="0" distL="114300" distR="114300" simplePos="0" relativeHeight="251662336" behindDoc="0" locked="0" layoutInCell="1" allowOverlap="1" wp14:anchorId="68A2C801" wp14:editId="47DFAEA5">
+                <wp:simplePos x="0" y="0"/>
+                <wp:positionH relativeFrom="column">
+                  <wp:posOffset>3280143</wp:posOffset>
+                </wp:positionH>
+                <wp:positionV relativeFrom="paragraph">
+                  <wp:posOffset>1922957</wp:posOffset>
+                </wp:positionV>
+                <wp:extent cx="1807535" cy="138223"/>
+                <wp:effectExtent l="0" t="0" r="0" b="0"/>
+                <wp:wrapNone/>
+                <wp:docPr id="19" name="Rectangle 19"/>
+                <wp:cNvGraphicFramePr/>
+                <a:graphic xmlns:a="http://schemas.openxmlformats.org/drawingml/2006/main">
+                  <a:graphicData uri="http://schemas.microsoft.com/office/word/2010/wordprocessingShape">
+                    <wps:wsp>
+                      <wps:cNvSpPr/>
+                      <wps:spPr>
+                        <a:xfrm>
+                          <a:off x="0" y="0"/>
+                          <a:ext cx="1807535" cy="138223"/>
+                        </a:xfrm>
+                        <a:prstGeom prst="rect">
+                          <a:avLst/>
+                        </a:prstGeom>
+                        <a:ln>
+                          <a:noFill/>
+                        </a:ln>
+                      </wps:spPr>
+                      <wps:txbx>
+                        <w:txbxContent>
+                          <w:p>
+                            <w:pPr>
+                              <w:spacing w:after="160" w:line="259" w:lineRule="auto"/>
+                              <w:ind w:left="0" w:firstLine="0"/>
+                            </w:pPr>
+                            <w:r>
+                              <w:t>Reservations and inquiries</w:t>
+                            </w:r>
+                          </w:p>
+                        </w:txbxContent>
+                      </wps:txbx>
+                      <wps:bodyPr horzOverflow="overflow" vert="horz" wrap="square" lIns="0" tIns="0" rIns="0" bIns="0" rtlCol="0">
+                        <a:noAutofit/>
+                      </wps:bodyPr>
+                    </wps:wsp>
+                  </a:graphicData>
+                </a:graphic>
+                <wp14:sizeRelH relativeFrom="margin">
+                  <wp14:pctWidth>0</wp14:pctWidth>
+                </wp14:sizeRelH>
+                <wp14:sizeRelV relativeFrom="margin">
+                  <wp14:pctHeight>0</wp14:pctHeight>
+                </wp14:sizeRelV>
+              </wp:anchor>
+            </w:drawing>
+          </mc:Choice>
+          <mc:Fallback>
+            <w:pict>
+              <v:rect w14:anchorId="68A2C801" id="Rectangle 19" o:spid="_x0000_s1026" style="position:absolute;margin-left:258.3pt;margin-top:151.4pt;width:142.35pt;height:10.9pt;z-index:251662336;visibility:visible;mso-wrap-style:square;mso-width-percent:0;mso-height-percent:0;mso-wrap-distance-left:9pt;mso-wrap-distance-top:0;mso-wrap-distance-right:9pt;mso-wrap-distance-bottom:0;mso-position-horizontal:absolute;mso-position-horizontal-relative:text;mso-position-vertical:absolute;mso-position-vertical-relative:text;mso-width-percent:0;mso-height-percent:0;mso-width-relative:margin;mso-height-relative:margin;v-text-anchor:top" o:gfxdata="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" filled="f" stroked="f">
+                <v:textbox inset="0,0,0,0">
+                  <w:txbxContent>
+                    <w:p>
+                      <w:pPr>
+                        <w:spacing w:after="160" w:line="259" w:lineRule="auto"/>
+                        <w:ind w:left="0" w:firstLine="0"/>
+                      </w:pPr>
+                      <w:r>
+                        <w:t>Reservations and inquiries</w:t>
+                      </w:r>
+                    </w:p>
+                  </w:txbxContent>
+                </v:textbox>
+              </v:rect>
+            </w:pict>
+          </mc:Fallback>
+        </mc:AlternateContent>
+      </w:r>
+      <w:r>
+        <w:rPr>
+          <w:noProof/>
+        </w:rPr>
+        <mc:AlternateContent>
+          <mc:Choice Requires="wps">
+            <w:drawing>
+              <wp:anchor distT="0" distB="0" distL="114300" distR="114300" simplePos="0" relativeHeight="251660288" behindDoc="0" locked="0" layoutInCell="1" allowOverlap="1" wp14:anchorId="6B3BD970" wp14:editId="7211944C">
+                <wp:simplePos x="0" y="0"/>
+                <wp:positionH relativeFrom="column">
+                  <wp:posOffset>3216349</wp:posOffset>
+                </wp:positionH>
+                <wp:positionV relativeFrom="paragraph">
+                  <wp:posOffset>1795367</wp:posOffset>
+                </wp:positionV>
+                <wp:extent cx="1722474" cy="414255"/>
+                <wp:effectExtent l="0" t="0" r="11430" b="24130"/>
+                <wp:wrapNone/>
+                <wp:docPr id="15" name="Shape 1175"/>
+                <wp:cNvGraphicFramePr/>
+                <a:graphic xmlns:a="http://schemas.openxmlformats.org/drawingml/2006/main">
+                  <a:graphicData uri="http://schemas.microsoft.com/office/word/2010/wordprocessingShape">
+                    <wps:wsp>
+                      <wps:cNvSpPr/>
+                      <wps:spPr>
+                        <a:xfrm>
+                          <a:off x="0" y="0"/>
+                          <a:ext cx="1722474" cy="414255"/>
+                        </a:xfrm>
+                        <a:custGeom>
+                          <a:avLst/>
+                          <a:gdLst/>
+                          <a:ahLst/>
+                          <a:cxnLst/>
+                          <a:rect l="0" t="0" r="0" b="0"/>
+                          <a:pathLst>
+                            <a:path w="1188720" h="638175">
+                              <a:moveTo>
+                                <a:pt x="0" y="638175"/>
+                              </a:moveTo>
+                              <a:lnTo>
+                                <a:pt x="1188720" y="638175"/>
+                              </a:lnTo>
+                              <a:lnTo>
+                                <a:pt x="1188720" y="0"/>
+                              </a:lnTo>
+                              <a:lnTo>
+                                <a:pt x="0" y="0"/>
+                              </a:lnTo>
+                              <a:close/>
+                            </a:path>
+                          </a:pathLst>
+                        </a:custGeom>
+                        <a:ln w="9525" cap="flat">
+                          <a:miter lim="101600"/>
+                        </a:ln>
+                      </wps:spPr>
+                      <wps:style>
+                        <a:lnRef idx="1">
+                          <a:srgbClr val="000000"/>
+                        </a:lnRef>
+                        <a:fillRef idx="0">
+                          <a:srgbClr val="000000">
+                            <a:alpha val="0"/>
+                          </a:srgbClr>
+                        </a:fillRef>
+                        <a:effectRef idx="0">
+                          <a:scrgbClr r="0" g="0" b="0"/>
+                        </a:effectRef>
+                        <a:fontRef idx="none"/>
+                      </wps:style>
+                      <wps:bodyPr/>
+                    </wps:wsp>
+                  </a:graphicData>
+                </a:graphic>
+                <wp14:sizeRelH relativeFrom="margin">
+                  <wp14:pctWidth>0</wp14:pctWidth>
+                </wp14:sizeRelH>
+                <wp14:sizeRelV relativeFrom="margin">
+                  <wp14:pctHeight>0</wp14:pctHeight>
+                </wp14:sizeRelV>
+              </wp:anchor>
+            </w:drawing>
+          </mc:Choice>
+          <mc:Fallback>
+            <w:pict>
+              <v:shape w14:anchorId="62CA450A" id="Shape 1175" o:spid="_x0000_s1026" style="position:absolute;margin-left:253.25pt;margin-top:141.35pt;width:135.65pt;height:32.6pt;z-index:251660288;visibility:visible;mso-wrap-style:square;mso-width-percent:0;mso-height-percent:0;mso-wrap-distance-left:9pt;mso-wrap-distance-top:0;mso-wrap-distance-right:9pt;mso-wrap-distance-bottom:0;mso-position-horizontal:absolute;mso-position-horizontal-relative:text;mso-position-vertical:absolute;mso-position-vertical-relative:text;mso-width-percent:0;mso-height-percent:0;mso-width-relative:margin;mso-height-relative:margin;v-text-anchor:top" coordsize="1188720,638175" o:gfxdata="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" path="m,638175r1188720,l1188720,,,,,638175xe" filled="f">
+                <v:stroke miterlimit="66585f" joinstyle="miter"/>
+                <v:path arrowok="t" textboxrect="0,0,1188720,638175"/>
+              </v:shape>
+            </w:pict>
+          </mc:Fallback>
+        </mc:AlternateContent>
+      </w:r>
+      <w:r>
+        <w:rPr>
+          <w:noProof/>
+        </w:rPr>
+        <mc:AlternateContent>
+          <mc:Choice Requires="wps">
+            <w:drawing>
+              <wp:anchor distT="0" distB="0" distL="114300" distR="114300" simplePos="0" relativeHeight="251665408" behindDoc="0" locked="0" layoutInCell="1" allowOverlap="1" wp14:anchorId="27731621" wp14:editId="0524C6D6">
+                <wp:simplePos x="0" y="0"/>
+                <wp:positionH relativeFrom="column">
+                  <wp:posOffset>4715540</wp:posOffset>
+                </wp:positionH>
+                <wp:positionV relativeFrom="paragraph">
+                  <wp:posOffset>678947</wp:posOffset>
+                </wp:positionV>
+                <wp:extent cx="858608" cy="203016"/>
+                <wp:effectExtent l="0" t="0" r="36830" b="26035"/>
+                <wp:wrapNone/>
+                <wp:docPr id="24" name="Straight Connector 24"/>
+                <wp:cNvGraphicFramePr/>
+                <a:graphic xmlns:a="http://schemas.openxmlformats.org/drawingml/2006/main">
+                  <a:graphicData uri="http://schemas.microsoft.com/office/word/2010/wordprocessingShape">
+                    <wps:wsp>
+                      <wps:cNvCnPr/>
+                      <wps:spPr>
+                        <a:xfrm flipV="1">
+                          <a:off x="0" y="0"/>
+                          <a:ext cx="858608" cy="203016"/>
+                        </a:xfrm>
+                        <a:prstGeom prst="line">
+                          <a:avLst/>
+                        </a:prstGeom>
+                      </wps:spPr>
+                      <wps:style>
+                        <a:lnRef idx="1">
+                          <a:schemeClr val="dk1"/>
+                        </a:lnRef>
+                        <a:fillRef idx="0">
+                          <a:schemeClr val="dk1"/>
+                        </a:fillRef>
+                        <a:effectRef idx="0">
+                          <a:schemeClr val="dk1"/>
+                        </a:effectRef>
+                        <a:fontRef idx="minor">
+                          <a:schemeClr val="tx1"/>
+                        </a:fontRef>
+                      </wps:style>
+                      <wps:bodyPr/>
+                    </wps:wsp>
+                  </a:graphicData>
+                </a:graphic>
+                <wp14:sizeRelH relativeFrom="margin">
+                  <wp14:pctWidth>0</wp14:pctWidth>
+                </wp14:sizeRelH>
+                <wp14:sizeRelV relativeFrom="margin">
+                  <wp14:pctHeight>0</wp14:pctHeight>
+                </wp14:sizeRelV>
+              </wp:anchor>
+            </w:drawing>
+          </mc:Choice>
+          <mc:Fallback>
+            <w:pict>
+              <v:line w14:anchorId="41D6F529" id="Straight Connector 24" o:spid="_x0000_s1026" style="position:absolute;flip:y;z-index:251665408;visibility:visible;mso-wrap-style:square;mso-width-percent:0;mso-height-percent:0;mso-wrap-distance-left:9pt;mso-wrap-distance-top:0;mso-wrap-distance-right:9pt;mso-wrap-distance-bottom:0;mso-position-horizontal:absolute;mso-position-horizontal-relative:text;mso-position-vertical:absolute;mso-position-vertical-relative:text;mso-width-percent:0;mso-height-percent:0;mso-width-relative:margin;mso-height-relative:margin" from="371.3pt,53.45pt" to="438.9pt,69.45pt" o:gfxdata="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" strokecolor="black [3200]" strokeweight=".5pt">
+                <v:stroke joinstyle="miter"/>
+              </v:line>
+            </w:pict>
+          </mc:Fallback>
+        </mc:AlternateContent>
+      </w:r>
+      <w:r>
+        <w:rPr>
+          <w:noProof/>
+        </w:rPr>
+        <mc:AlternateContent>
+          <mc:Choice Requires="wps">
+            <w:drawing>
+              <wp:anchor distT="0" distB="0" distL="114300" distR="114300" simplePos="0" relativeHeight="251666432" behindDoc="0" locked="0" layoutInCell="1" allowOverlap="1" wp14:anchorId="6EECA0DC" wp14:editId="06E3FCB4">
+                <wp:simplePos x="0" y="0"/>
+                <wp:positionH relativeFrom="column">
+                  <wp:posOffset>4715540</wp:posOffset>
+                </wp:positionH>
+                <wp:positionV relativeFrom="paragraph">
+                  <wp:posOffset>2065522</wp:posOffset>
+                </wp:positionV>
+                <wp:extent cx="744279" cy="131800"/>
+                <wp:effectExtent l="0" t="0" r="36830" b="20955"/>
+                <wp:wrapNone/>
+                <wp:docPr id="26" name="Straight Connector 26"/>
+                <wp:cNvGraphicFramePr/>
+                <a:graphic xmlns:a="http://schemas.openxmlformats.org/drawingml/2006/main">
+                  <a:graphicData uri="http://schemas.microsoft.com/office/word/2010/wordprocessingShape">
+                    <wps:wsp>
+                      <wps:cNvCnPr/>
+                      <wps:spPr>
+                        <a:xfrm>
+                          <a:off x="0" y="0"/>
+                          <a:ext cx="744279" cy="131800"/>
+                        </a:xfrm>
+                        <a:prstGeom prst="line">
+                          <a:avLst/>
+                        </a:prstGeom>
+                      </wps:spPr>
+                      <wps:style>
+                        <a:lnRef idx="1">
+                          <a:schemeClr val="dk1"/>
+                        </a:lnRef>
+                        <a:fillRef idx="0">
+                          <a:schemeClr val="dk1"/>
+                        </a:fillRef>
+                        <a:effectRef idx="0">
+                          <a:schemeClr val="dk1"/>
+                        </a:effectRef>
+                        <a:fontRef idx="minor">
+                          <a:schemeClr val="tx1"/>
+                        </a:fontRef>
+                      </wps:style>
+                      <wps:bodyPr/>
+                    </wps:wsp>
+                  </a:graphicData>
+                </a:graphic>
+              </wp:anchor>
+            </w:drawing>
+          </mc:Choice>
+          <mc:Fallback>
+            <w:pict>
+              <v:line w14:anchorId="14A60AB6" id="Straight Connector 26" o:spid="_x0000_s1026" style="position:absolute;z-index:251666432;visibility:visible;mso-wrap-style:square;mso-wrap-distance-left:9pt;mso-wrap-distance-top:0;mso-wrap-distance-right:9pt;mso-wrap-distance-bottom:0;mso-position-horizontal:absolute;mso-position-horizontal-relative:text;mso-position-vertical:absolute;mso-position-vertical-relative:text" from="371.3pt,162.65pt" to="429.9pt,173.05pt" o:gfxdata="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" strokecolor="black [3200]" strokeweight=".5pt">
+                <v:stroke joinstyle="miter"/>
+              </v:line>
+            </w:pict>
+          </mc:Fallback>
+        </mc:AlternateContent>
+      </w:r>
+      <w:r>
+        <w:rPr>
+          <w:noProof/>
+        </w:rPr>
+        <mc:AlternateContent>
+          <mc:Choice Requires="wps">
+            <w:drawing>
+              <wp:anchor distT="0" distB="0" distL="114300" distR="114300" simplePos="0" relativeHeight="251664384" behindDoc="0" locked="0" layoutInCell="1" allowOverlap="1" wp14:anchorId="736244B4" wp14:editId="1BF299E4">
+                <wp:simplePos x="0" y="0"/>
+                <wp:positionH relativeFrom="column">
+                  <wp:posOffset>728330</wp:posOffset>
+                </wp:positionH>
+                <wp:positionV relativeFrom="paragraph">
+                  <wp:posOffset>1518920</wp:posOffset>
+                </wp:positionV>
+                <wp:extent cx="685813" cy="499109"/>
+                <wp:effectExtent l="0" t="0" r="19050" b="34925"/>
+                <wp:wrapNone/>
+                <wp:docPr id="23" name="Straight Connector 23"/>
+                <wp:cNvGraphicFramePr/>
+                <a:graphic xmlns:a="http://schemas.openxmlformats.org/drawingml/2006/main">
+                  <a:graphicData uri="http://schemas.microsoft.com/office/word/2010/wordprocessingShape">
+                    <wps:wsp>
+                      <wps:cNvCnPr/>
+                      <wps:spPr>
+                        <a:xfrm>
+                          <a:off x="0" y="0"/>
+                          <a:ext cx="685813" cy="499109"/>
+                        </a:xfrm>
+                        <a:prstGeom prst="line">
+                          <a:avLst/>
+                        </a:prstGeom>
+                      </wps:spPr>
+                      <wps:style>
+                        <a:lnRef idx="1">
+                          <a:schemeClr val="dk1"/>
+                        </a:lnRef>
+                        <a:fillRef idx="0">
+                          <a:schemeClr val="dk1"/>
+                        </a:fillRef>
+                        <a:effectRef idx="0">
+                          <a:schemeClr val="dk1"/>
+                        </a:effectRef>
+                        <a:fontRef idx="minor">
+                          <a:schemeClr val="tx1"/>
+                        </a:fontRef>
+                      </wps:style>
+                      <wps:bodyPr/>
+                    </wps:wsp>
+                  </a:graphicData>
+                </a:graphic>
+              </wp:anchor>
+            </w:drawing>
+          </mc:Choice>
+          <mc:Fallback>
+            <w:pict>
+              <v:line w14:anchorId="0F7192CF" id="Straight Connector 23" o:spid="_x0000_s1026" style="position:absolute;z-index:251664384;visibility:visible;mso-wrap-style:square;mso-wrap-distance-left:9pt;mso-wrap-distance-top:0;mso-wrap-distance-right:9pt;mso-wrap-distance-bottom:0;mso-position-horizontal:absolute;mso-position-horizontal-relative:text;mso-position-vertical:absolute;mso-position-vertical-relative:text" from="57.35pt,119.6pt" to="111.35pt,158.9pt" o:gfxdata="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" strokecolor="black [3200]" strokeweight=".5pt">
+                <v:stroke joinstyle="miter"/>
+              </v:line>
+            </w:pict>
+          </mc:Fallback>
+        </mc:AlternateContent>
+      </w:r>
+      <w:r>
+        <w:rPr>
+          <w:noProof/>
+        </w:rPr>
+        <mc:AlternateContent>
+          <mc:Choice Requires="wps">
+            <w:drawing>
+              <wp:anchor distT="0" distB="0" distL="114300" distR="114300" simplePos="0" relativeHeight="251663360" behindDoc="0" locked="0" layoutInCell="1" allowOverlap="1" wp14:anchorId="450673E7" wp14:editId="239947FA">
+                <wp:simplePos x="0" y="0"/>
+                <wp:positionH relativeFrom="column">
+                  <wp:posOffset>682685</wp:posOffset>
+                </wp:positionH>
+                <wp:positionV relativeFrom="paragraph">
+                  <wp:posOffset>881964</wp:posOffset>
+                </wp:positionV>
+                <wp:extent cx="704864" cy="415728"/>
+                <wp:effectExtent l="0" t="0" r="19050" b="22860"/>
+                <wp:wrapNone/>
+                <wp:docPr id="22" name="Straight Connector 22"/>
+                <wp:cNvGraphicFramePr/>
+                <a:graphic xmlns:a="http://schemas.openxmlformats.org/drawingml/2006/main">
+                  <a:graphicData uri="http://schemas.microsoft.com/office/word/2010/wordprocessingShape">
+                    <wps:wsp>
+                      <wps:cNvCnPr/>
+                      <wps:spPr>
+                        <a:xfrm flipV="1">
+                          <a:off x="0" y="0"/>
+                          <a:ext cx="704864" cy="415728"/>
+                        </a:xfrm>
+                        <a:prstGeom prst="line">
+                          <a:avLst/>
+                        </a:prstGeom>
+                      </wps:spPr>
+                      <wps:style>
+                        <a:lnRef idx="1">
+                          <a:schemeClr val="dk1"/>
+                        </a:lnRef>
+                        <a:fillRef idx="0">
+                          <a:schemeClr val="dk1"/>
+                        </a:fillRef>
+                        <a:effectRef idx="0">
+                          <a:schemeClr val="dk1"/>
+                        </a:effectRef>
+                        <a:fontRef idx="minor">
+                          <a:schemeClr val="tx1"/>
+                        </a:fontRef>
+                      </wps:style>
+                      <wps:bodyPr/>
+                    </wps:wsp>
+                  </a:graphicData>
+                </a:graphic>
+              </wp:anchor>
+            </w:drawing>
+          </mc:Choice>
+          <mc:Fallback>
+            <w:pict>
+              <v:line w14:anchorId="01AD820F" id="Straight Connector 22" o:spid="_x0000_s1026" style="position:absolute;flip:y;z-index:251663360;visibility:visible;mso-wrap-style:square;mso-wrap-distance-left:9pt;mso-wrap-distance-top:0;mso-wrap-distance-right:9pt;mso-wrap-distance-bottom:0;mso-position-horizontal:absolute;mso-position-horizontal-relative:text;mso-position-vertical:absolute;mso-position-vertical-relative:text" from="53.75pt,69.45pt" to="109.25pt,102.2pt" o:gfxdata="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" strokecolor="black [3200]" strokeweight=".5pt">
+                <v:stroke joinstyle="miter"/>
+              </v:line>
+            </w:pict>
+          </mc:Fallback>
+        </mc:AlternateContent>
+      </w:r>
+      <w:r>
+        <w:rPr>
+          <w:noProof/>
+        </w:rPr>
+        <mc:AlternateContent>
+          <mc:Choice Requires="wps">
+            <w:drawing>
+              <wp:anchor distT="0" distB="0" distL="114300" distR="114300" simplePos="0" relativeHeight="251661312" behindDoc="0" locked="0" layoutInCell="1" allowOverlap="1" wp14:anchorId="4A6AFA3E" wp14:editId="050EEDC0">
+                <wp:simplePos x="0" y="0"/>
+                <wp:positionH relativeFrom="column">
+                  <wp:posOffset>3600426</wp:posOffset>
+                </wp:positionH>
+                <wp:positionV relativeFrom="paragraph">
+                  <wp:posOffset>855521</wp:posOffset>
+                </wp:positionV>
+                <wp:extent cx="1364909" cy="163833"/>
+                <wp:effectExtent l="0" t="0" r="0" b="0"/>
+                <wp:wrapNone/>
+                <wp:docPr id="17" name="Rectangle 17"/>
+                <wp:cNvGraphicFramePr/>
+                <a:graphic xmlns:a="http://schemas.openxmlformats.org/drawingml/2006/main">
+                  <a:graphicData uri="http://schemas.microsoft.com/office/word/2010/wordprocessingShape">
+                    <wps:wsp>
+                      <wps:cNvSpPr/>
+                      <wps:spPr>
+                        <a:xfrm>
+                          <a:off x="0" y="0"/>
+                          <a:ext cx="1364909" cy="163833"/>
+                        </a:xfrm>
+                        <a:prstGeom prst="rect">
+                          <a:avLst/>
+                        </a:prstGeom>
+                        <a:ln>
+                          <a:noFill/>
+                        </a:ln>
+                      </wps:spPr>
+                      <wps:txbx>
+                        <w:txbxContent>
+                          <w:p>
+                            <w:pPr>
+                              <w:spacing w:after="160" w:line="259" w:lineRule="auto"/>
+                              <w:ind w:left="0" w:firstLine="0"/>
+                            </w:pPr>
+                            <w:r>
+                              <w:rPr>
+                                <w:sz w:val="20"/>
+                              </w:rPr>
+                              <w:t>Review student marks</w:t>
+                            </w:r>
+                          </w:p>
+                          <w:p>
+                            <w:pPr>
+                              <w:spacing w:after="160" w:line="259" w:lineRule="auto"/>
+                              <w:ind w:left="0" w:firstLine="0"/>
+                            </w:pPr>
+                          </w:p>
+                        </w:txbxContent>
+                      </wps:txbx>
+                      <wps:bodyPr horzOverflow="overflow" vert="horz" lIns="0" tIns="0" rIns="0" bIns="0" rtlCol="0">
+                        <a:noAutofit/>
+                      </wps:bodyPr>
+                    </wps:wsp>
+                  </a:graphicData>
+                </a:graphic>
+              </wp:anchor>
+            </w:drawing>
+          </mc:Choice>
+          <mc:Fallback>
+            <w:pict>
+              <v:rect w14:anchorId="4A6AFA3E" id="Rectangle 17" o:spid="_x0000_s1027" style="position:absolute;margin-left:283.5pt;margin-top:67.35pt;width:107.45pt;height:12.9pt;z-index:251661312;visibility:visible;mso-wrap-style:square;mso-wrap-distance-left:9pt;mso-wrap-distance-top:0;mso-wrap-distance-right:9pt;mso-wrap-distance-bottom:0;mso-position-horizontal:absolute;mso-position-horizontal-relative:text;mso-position-vertical:absolute;mso-position-vertical-relative:text;v-text-anchor:top" o:gfxdata="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" filled="f" stroked="f">
+                <v:textbox inset="0,0,0,0">
+                  <w:txbxContent>
+                    <w:p>
+                      <w:pPr>
+                        <w:spacing w:after="160" w:line="259" w:lineRule="auto"/>
+                        <w:ind w:left="0" w:firstLine="0"/>
+                      </w:pPr>
+                      <w:r>
+                        <w:rPr>
+                          <w:sz w:val="20"/>
+                        </w:rPr>
+                        <w:t>Review student marks</w:t>
+                      </w:r>
+                    </w:p>
+                    <w:p>
+                      <w:pPr>
+                        <w:spacing w:after="160" w:line="259" w:lineRule="auto"/>
+                        <w:ind w:left="0" w:firstLine="0"/>
+                      </w:pPr>
+                    </w:p>
+                  </w:txbxContent>
+                </v:textbox>
+              </v:rect>
+            </w:pict>
+          </mc:Fallback>
+        </mc:AlternateContent>
+      </w:r>
+      <w:r>
+        <w:rPr>
+          <w:noProof/>
+        </w:rPr>
+        <mc:AlternateContent>
+          <mc:Choice Requires="wps">
+            <w:drawing>
+              <wp:anchor distT="0" distB="0" distL="114300" distR="114300" simplePos="0" relativeHeight="251659264" behindDoc="0" locked="0" layoutInCell="1" allowOverlap="1" wp14:anchorId="28C38E55" wp14:editId="71381377">
+                <wp:simplePos x="0" y="0"/>
+                <wp:positionH relativeFrom="column">
+                  <wp:posOffset>3566987</wp:posOffset>
+                </wp:positionH>
+                <wp:positionV relativeFrom="paragraph">
+                  <wp:posOffset>715875</wp:posOffset>
+                </wp:positionV>
+                <wp:extent cx="1263650" cy="401955"/>
+                <wp:effectExtent l="0" t="0" r="12700" b="17145"/>
+                <wp:wrapNone/>
+                <wp:docPr id="14" name="Shape 1175"/>
+                <wp:cNvGraphicFramePr/>
+                <a:graphic xmlns:a="http://schemas.openxmlformats.org/drawingml/2006/main">
+                  <a:graphicData uri="http://schemas.microsoft.com/office/word/2010/wordprocessingShape">
+                    <wps:wsp>
+                      <wps:cNvSpPr/>
+                      <wps:spPr>
+                        <a:xfrm>
+                          <a:off x="0" y="0"/>
+                          <a:ext cx="1263650" cy="401955"/>
+                        </a:xfrm>
+                        <a:custGeom>
+                          <a:avLst/>
+                          <a:gdLst/>
+                          <a:ahLst/>
+                          <a:cxnLst/>
+                          <a:rect l="0" t="0" r="0" b="0"/>
+                          <a:pathLst>
+                            <a:path w="1188720" h="638175">
+                              <a:moveTo>
+                                <a:pt x="0" y="638175"/>
+                              </a:moveTo>
+                              <a:lnTo>
+                                <a:pt x="1188720" y="638175"/>
+                              </a:lnTo>
+                              <a:lnTo>
+                                <a:pt x="1188720" y="0"/>
+                              </a:lnTo>
+                              <a:lnTo>
+                                <a:pt x="0" y="0"/>
+                              </a:lnTo>
+                              <a:close/>
+                            </a:path>
+                          </a:pathLst>
+                        </a:custGeom>
+                        <a:ln w="9525" cap="flat">
+                          <a:miter lim="101600"/>
+                        </a:ln>
+                      </wps:spPr>
+                      <wps:style>
+                        <a:lnRef idx="1">
+                          <a:srgbClr val="000000"/>
+                        </a:lnRef>
+                        <a:fillRef idx="0">
+                          <a:srgbClr val="000000">
+                            <a:alpha val="0"/>
+                          </a:srgbClr>
+                        </a:fillRef>
+                        <a:effectRef idx="0">
+                          <a:scrgbClr r="0" g="0" b="0"/>
+                        </a:effectRef>
+                        <a:fontRef idx="none"/>
+                      </wps:style>
+                      <wps:bodyPr/>
+                    </wps:wsp>
+                  </a:graphicData>
+                </a:graphic>
+              </wp:anchor>
+            </w:drawing>
+          </mc:Choice>
+          <mc:Fallback>
+            <w:pict>
+              <v:shape w14:anchorId="747E3631" id="Shape 1175" o:spid="_x0000_s1026" style="position:absolute;margin-left:280.85pt;margin-top:56.35pt;width:99.5pt;height:31.65pt;z-index:251659264;visibility:visible;mso-wrap-style:square;mso-wrap-distance-left:9pt;mso-wrap-distance-top:0;mso-wrap-distance-right:9pt;mso-wrap-distance-bottom:0;mso-position-horizontal:absolute;mso-position-horizontal-relative:text;mso-position-vertical:absolute;mso-position-vertical-relative:text;v-text-anchor:top" coordsize="1188720,638175" o:gfxdata="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" path="m,638175r1188720,l1188720,,,,,638175xe" filled="f">
+                <v:stroke miterlimit="66585f" joinstyle="miter"/>
+                <v:path arrowok="t" textboxrect="0,0,1188720,638175"/>
+              </v:shape>
+            </w:pict>
+          </mc:Fallback>
+        </mc:AlternateContent>
+      </w:r>
+      <w:r>
+        <w:t xml:space="preserve"> </w:t>
+      </w:r>
       <w:r>
         <w:rPr>
           <w:rFonts w:ascii="Calibri" w:eastAsia="Calibri" w:hAnsi="Calibri" w:cs="Calibri"/>
@@ -2709,8 +3107,8 @@
         <mc:AlternateContent>
           <mc:Choice Requires="wpg">
             <w:drawing>
-              <wp:inline distT="0" distB="0" distL="0" distR="0">
-                <wp:extent cx="4663915" cy="4208091"/>
+              <wp:inline distT="0" distB="0" distL="0" distR="0" wp14:anchorId="0F4FAC1A" wp14:editId="7E8A1C43">
+                <wp:extent cx="6380447" cy="3602189"/>
                 <wp:effectExtent l="0" t="0" r="0" b="0"/>
                 <wp:docPr id="43242" name="Group 43242"/>
                 <wp:cNvGraphicFramePr/>
@@ -2721,9 +3119,9 @@
                       <wpg:grpSpPr>
                         <a:xfrm>
                           <a:off x="0" y="0"/>
-                          <a:ext cx="4663915" cy="4208091"/>
-                          <a:chOff x="0" y="695325"/>
-                          <a:chExt cx="4663915" cy="4208091"/>
+                          <a:ext cx="6380447" cy="3602189"/>
+                          <a:chOff x="18650" y="809189"/>
+                          <a:chExt cx="4656820" cy="4094227"/>
                         </a:xfrm>
                       </wpg:grpSpPr>
                       <wps:wsp>
@@ -2982,7 +3380,7 @@
                         <wps:cNvSpPr/>
                         <wps:spPr>
                           <a:xfrm>
-                            <a:off x="57150" y="1447800"/>
+                            <a:off x="18650" y="2752968"/>
                             <a:ext cx="609600" cy="219075"/>
                           </a:xfrm>
                           <a:custGeom>
@@ -3029,33 +3427,12 @@
                         </wps:style>
                         <wps:bodyPr/>
                       </wps:wsp>
-                      <pic:pic xmlns:pic="http://schemas.openxmlformats.org/drawingml/2006/picture">
-                        <pic:nvPicPr>
-                          <pic:cNvPr id="1127" name="Picture 1127"/>
-                          <pic:cNvPicPr/>
-                        </pic:nvPicPr>
-                        <pic:blipFill>
-                          <a:blip r:embed="rId13"/>
-                          <a:stretch>
-                            <a:fillRect/>
-                          </a:stretch>
-                        </pic:blipFill>
-                        <pic:spPr>
-                          <a:xfrm>
-                            <a:off x="61722" y="1497711"/>
-                            <a:ext cx="600456" cy="118872"/>
-                          </a:xfrm>
-                          <a:prstGeom prst="rect">
-                            <a:avLst/>
-                          </a:prstGeom>
-                        </pic:spPr>
-                      </pic:pic>
                       <wps:wsp>
                         <wps:cNvPr id="1128" name="Rectangle 1128"/>
                         <wps:cNvSpPr/>
                         <wps:spPr>
                           <a:xfrm>
-                            <a:off x="153416" y="1504514"/>
+                            <a:off x="122375" y="2785977"/>
                             <a:ext cx="477281" cy="186236"/>
                           </a:xfrm>
                           <a:prstGeom prst="rect">
@@ -3072,14 +3449,12 @@
                                 <w:spacing w:after="160" w:line="259" w:lineRule="auto"/>
                                 <w:ind w:left="0" w:firstLine="0"/>
                               </w:pPr>
-                              <w:proofErr w:type="gramStart"/>
                               <w:r>
                                 <w:rPr>
                                   <w:sz w:val="20"/>
                                 </w:rPr>
                                 <w:t>employee</w:t>
                               </w:r>
-                              <w:proofErr w:type="gramEnd"/>
                             </w:p>
                           </w:txbxContent>
                         </wps:txbx>
@@ -3127,7 +3502,7 @@
                         <wps:cNvSpPr/>
                         <wps:spPr>
                           <a:xfrm>
-                            <a:off x="254635" y="695325"/>
+                            <a:off x="254635" y="1915900"/>
                             <a:ext cx="128905" cy="178435"/>
                           </a:xfrm>
                           <a:custGeom>
@@ -3190,7 +3565,7 @@
                         <wps:cNvSpPr/>
                         <wps:spPr>
                           <a:xfrm>
-                            <a:off x="319405" y="873760"/>
+                            <a:off x="317787" y="2094176"/>
                             <a:ext cx="0" cy="357505"/>
                           </a:xfrm>
                           <a:custGeom>
@@ -3235,7 +3610,7 @@
                         <wps:cNvSpPr/>
                         <wps:spPr>
                           <a:xfrm>
-                            <a:off x="190500" y="963295"/>
+                            <a:off x="190500" y="2159700"/>
                             <a:ext cx="257175" cy="0"/>
                           </a:xfrm>
                           <a:custGeom>
@@ -3280,7 +3655,7 @@
                         <wps:cNvSpPr/>
                         <wps:spPr>
                           <a:xfrm>
-                            <a:off x="190500" y="1231265"/>
+                            <a:off x="190500" y="2451522"/>
                             <a:ext cx="128905" cy="178435"/>
                           </a:xfrm>
                           <a:custGeom>
@@ -3325,7 +3700,7 @@
                         <wps:cNvSpPr/>
                         <wps:spPr>
                           <a:xfrm>
-                            <a:off x="319405" y="1231265"/>
+                            <a:off x="319405" y="2451522"/>
                             <a:ext cx="128270" cy="178435"/>
                           </a:xfrm>
                           <a:custGeom>
@@ -3405,7 +3780,7 @@
                         <wps:cNvSpPr/>
                         <wps:spPr>
                           <a:xfrm>
-                            <a:off x="492760" y="3629025"/>
+                            <a:off x="4147841" y="963525"/>
                             <a:ext cx="128905" cy="178435"/>
                           </a:xfrm>
                           <a:custGeom>
@@ -3468,7 +3843,7 @@
                         <wps:cNvSpPr/>
                         <wps:spPr>
                           <a:xfrm>
-                            <a:off x="557530" y="3807460"/>
+                            <a:off x="4212611" y="1156288"/>
                             <a:ext cx="0" cy="357505"/>
                           </a:xfrm>
                           <a:custGeom>
@@ -3513,7 +3888,7 @@
                         <wps:cNvSpPr/>
                         <wps:spPr>
                           <a:xfrm>
-                            <a:off x="428625" y="3896995"/>
+                            <a:off x="4091468" y="1265944"/>
                             <a:ext cx="257175" cy="0"/>
                           </a:xfrm>
                           <a:custGeom>
@@ -3558,7 +3933,7 @@
                         <wps:cNvSpPr/>
                         <wps:spPr>
                           <a:xfrm>
-                            <a:off x="428625" y="4164965"/>
+                            <a:off x="4083706" y="1504743"/>
                             <a:ext cx="128905" cy="178435"/>
                           </a:xfrm>
                           <a:custGeom>
@@ -3603,7 +3978,7 @@
                         <wps:cNvSpPr/>
                         <wps:spPr>
                           <a:xfrm>
-                            <a:off x="557530" y="4164965"/>
+                            <a:off x="4220278" y="1504744"/>
                             <a:ext cx="128270" cy="178435"/>
                           </a:xfrm>
                           <a:custGeom>
@@ -3648,7 +4023,7 @@
                         <wps:cNvSpPr/>
                         <wps:spPr>
                           <a:xfrm>
-                            <a:off x="228600" y="4391025"/>
+                            <a:off x="3875422" y="1816940"/>
                             <a:ext cx="685800" cy="228600"/>
                           </a:xfrm>
                           <a:custGeom>
@@ -3701,14 +4076,14 @@
                           <pic:cNvPicPr/>
                         </pic:nvPicPr>
                         <pic:blipFill>
-                          <a:blip r:embed="rId14"/>
+                          <a:blip r:embed="rId13"/>
                           <a:stretch>
                             <a:fillRect/>
                           </a:stretch>
                         </pic:blipFill>
                         <pic:spPr>
                           <a:xfrm>
-                            <a:off x="232410" y="4440555"/>
+                            <a:off x="3639163" y="1938980"/>
                             <a:ext cx="678180" cy="129540"/>
                           </a:xfrm>
                           <a:prstGeom prst="rect">
@@ -3721,8 +4096,8 @@
                         <wps:cNvSpPr/>
                         <wps:spPr>
                           <a:xfrm>
-                            <a:off x="324104" y="4447612"/>
-                            <a:ext cx="422268" cy="186235"/>
+                            <a:off x="4091371" y="1859527"/>
+                            <a:ext cx="422268" cy="186236"/>
                           </a:xfrm>
                           <a:prstGeom prst="rect">
                             <a:avLst/>
@@ -3738,14 +4113,12 @@
                                 <w:spacing w:after="160" w:line="259" w:lineRule="auto"/>
                                 <w:ind w:left="0" w:firstLine="0"/>
                               </w:pPr>
-                              <w:proofErr w:type="gramStart"/>
                               <w:r>
                                 <w:rPr>
                                   <w:sz w:val="20"/>
                                 </w:rPr>
                                 <w:t>teacher</w:t>
                               </w:r>
-                              <w:proofErr w:type="gramEnd"/>
                             </w:p>
                           </w:txbxContent>
                         </wps:txbx>
@@ -3857,7 +4230,7 @@
                         <wps:cNvSpPr/>
                         <wps:spPr>
                           <a:xfrm>
-                            <a:off x="1380842" y="809174"/>
+                            <a:off x="791062" y="815846"/>
                             <a:ext cx="3008277" cy="3354834"/>
                           </a:xfrm>
                           <a:custGeom>
@@ -3909,7 +4282,7 @@
                         <wps:cNvSpPr/>
                         <wps:spPr>
                           <a:xfrm>
-                            <a:off x="1617815" y="1457220"/>
+                            <a:off x="1617815" y="925592"/>
                             <a:ext cx="1188720" cy="365865"/>
                           </a:xfrm>
                           <a:custGeom>
@@ -3963,8 +4336,8 @@
                         <wps:cNvSpPr/>
                         <wps:spPr>
                           <a:xfrm>
-                            <a:off x="1617815" y="1457220"/>
-                            <a:ext cx="1188720" cy="457137"/>
+                            <a:off x="973699" y="1291472"/>
+                            <a:ext cx="922557" cy="457137"/>
                           </a:xfrm>
                           <a:custGeom>
                             <a:avLst/>
@@ -4016,14 +4389,14 @@
                           <pic:cNvPicPr/>
                         </pic:nvPicPr>
                         <pic:blipFill>
-                          <a:blip r:embed="rId15"/>
+                          <a:blip r:embed="rId14"/>
                           <a:stretch>
                             <a:fillRect/>
                           </a:stretch>
                         </pic:blipFill>
                         <pic:spPr>
                           <a:xfrm>
-                            <a:off x="1622133" y="1506743"/>
+                            <a:off x="1589408" y="858157"/>
                             <a:ext cx="1179576" cy="407782"/>
                           </a:xfrm>
                           <a:prstGeom prst="rect">
@@ -4036,7 +4409,7 @@
                         <wps:cNvSpPr/>
                         <wps:spPr>
                           <a:xfrm>
-                            <a:off x="1714373" y="1513658"/>
+                            <a:off x="1046991" y="1409709"/>
                             <a:ext cx="996284" cy="186236"/>
                           </a:xfrm>
                           <a:prstGeom prst="rect">
@@ -4102,7 +4475,7 @@
                         <wps:cNvSpPr/>
                         <wps:spPr>
                           <a:xfrm>
-                            <a:off x="1608455" y="2457450"/>
+                            <a:off x="1608455" y="2457449"/>
                             <a:ext cx="1216660" cy="647700"/>
                           </a:xfrm>
                           <a:custGeom>
@@ -4156,8 +4529,8 @@
                         <wps:cNvSpPr/>
                         <wps:spPr>
                           <a:xfrm>
-                            <a:off x="1608291" y="2457208"/>
-                            <a:ext cx="1216660" cy="447308"/>
+                            <a:off x="963093" y="2561606"/>
+                            <a:ext cx="835106" cy="447308"/>
                           </a:xfrm>
                           <a:custGeom>
                             <a:avLst/>
@@ -4209,15 +4582,15 @@
                           <pic:cNvPicPr/>
                         </pic:nvPicPr>
                         <pic:blipFill>
-                          <a:blip r:embed="rId16"/>
+                          <a:blip r:embed="rId15"/>
                           <a:stretch>
                             <a:fillRect/>
                           </a:stretch>
                         </pic:blipFill>
                         <pic:spPr>
                           <a:xfrm>
-                            <a:off x="1612990" y="2507873"/>
-                            <a:ext cx="1207008" cy="396947"/>
+                            <a:off x="683179" y="2118011"/>
+                            <a:ext cx="704871" cy="396948"/>
                           </a:xfrm>
                           <a:prstGeom prst="rect">
                             <a:avLst/>
@@ -4229,7 +4602,7 @@
                         <wps:cNvSpPr/>
                         <wps:spPr>
                           <a:xfrm>
-                            <a:off x="1705229" y="2514926"/>
+                            <a:off x="1126434" y="2701122"/>
                             <a:ext cx="1109001" cy="186236"/>
                           </a:xfrm>
                           <a:prstGeom prst="rect">
@@ -4246,19 +4619,11 @@
                                 <w:spacing w:after="160" w:line="259" w:lineRule="auto"/>
                                 <w:ind w:left="0" w:firstLine="0"/>
                               </w:pPr>
-                              <w:proofErr w:type="gramStart"/>
                               <w:r>
                                 <w:rPr>
                                   <w:sz w:val="20"/>
                                 </w:rPr>
-                                <w:t>teacher</w:t>
-                              </w:r>
-                              <w:proofErr w:type="gramEnd"/>
-                              <w:r>
-                                <w:rPr>
-                                  <w:sz w:val="20"/>
-                                </w:rPr>
-                                <w:t xml:space="preserve"> data</w:t>
+                                <w:t>teacher data</w:t>
                               </w:r>
                             </w:p>
                           </w:txbxContent>
@@ -4362,7 +4727,7 @@
                           <pic:cNvPicPr/>
                         </pic:nvPicPr>
                         <pic:blipFill>
-                          <a:blip r:embed="rId17"/>
+                          <a:blip r:embed="rId16"/>
                           <a:stretch>
                             <a:fillRect/>
                           </a:stretch>
@@ -4382,7 +4747,7 @@
                         <wps:cNvSpPr/>
                         <wps:spPr>
                           <a:xfrm>
-                            <a:off x="1464692" y="3949875"/>
+                            <a:off x="931008" y="3913620"/>
                             <a:ext cx="2708169" cy="215004"/>
                           </a:xfrm>
                           <a:prstGeom prst="rect">
@@ -4403,19 +4768,18 @@
                                   <w:sz w:val="22"/>
                                 </w:rPr>
                               </w:pPr>
+                              <w:r>
+                                <w:rPr>
+                                  <w:sz w:val="22"/>
+                                </w:rPr>
+                                <w:t xml:space="preserve">language </w:t>
+                              </w:r>
                               <w:proofErr w:type="gramStart"/>
                               <w:r>
                                 <w:rPr>
                                   <w:sz w:val="22"/>
                                 </w:rPr>
-                                <w:t>language</w:t>
-                              </w:r>
-                              <w:proofErr w:type="gramEnd"/>
-                              <w:r>
-                                <w:rPr>
-                                  <w:sz w:val="22"/>
-                                </w:rPr>
-                                <w:t xml:space="preserve"> institute</w:t>
+                                <w:t>institute</w:t>
                               </w:r>
                               <w:r>
                                 <w:rPr>
@@ -4431,6 +4795,7 @@
                                 </w:rPr>
                                 <w:t xml:space="preserve"> automation</w:t>
                               </w:r>
+                              <w:proofErr w:type="gramEnd"/>
                             </w:p>
                             <w:p>
                               <w:pPr>
@@ -4484,7 +4849,7 @@
                         <wps:cNvSpPr/>
                         <wps:spPr>
                           <a:xfrm>
-                            <a:off x="292735" y="2190750"/>
+                            <a:off x="4148267" y="2589551"/>
                             <a:ext cx="128905" cy="178435"/>
                           </a:xfrm>
                           <a:custGeom>
@@ -4547,7 +4912,7 @@
                         <wps:cNvSpPr/>
                         <wps:spPr>
                           <a:xfrm>
-                            <a:off x="357505" y="2369185"/>
+                            <a:off x="4212512" y="2779753"/>
                             <a:ext cx="0" cy="357505"/>
                           </a:xfrm>
                           <a:custGeom>
@@ -4592,7 +4957,7 @@
                         <wps:cNvSpPr/>
                         <wps:spPr>
                           <a:xfrm>
-                            <a:off x="228600" y="2458720"/>
+                            <a:off x="4083607" y="2857521"/>
                             <a:ext cx="257175" cy="0"/>
                           </a:xfrm>
                           <a:custGeom>
@@ -4637,7 +5002,7 @@
                         <wps:cNvSpPr/>
                         <wps:spPr>
                           <a:xfrm>
-                            <a:off x="228600" y="2726690"/>
+                            <a:off x="4083609" y="3137277"/>
                             <a:ext cx="128905" cy="178435"/>
                           </a:xfrm>
                           <a:custGeom>
@@ -4682,7 +5047,7 @@
                         <wps:cNvSpPr/>
                         <wps:spPr>
                           <a:xfrm>
-                            <a:off x="357505" y="2726690"/>
+                            <a:off x="4212512" y="3122260"/>
                             <a:ext cx="128270" cy="178435"/>
                           </a:xfrm>
                           <a:custGeom>
@@ -4727,7 +5092,7 @@
                         <wps:cNvSpPr/>
                         <wps:spPr>
                           <a:xfrm>
-                            <a:off x="0" y="2952750"/>
+                            <a:off x="3843481" y="3423217"/>
                             <a:ext cx="742950" cy="219075"/>
                           </a:xfrm>
                           <a:custGeom>
@@ -4780,14 +5145,14 @@
                           <pic:cNvPicPr/>
                         </pic:nvPicPr>
                         <pic:blipFill>
-                          <a:blip r:embed="rId18"/>
+                          <a:blip r:embed="rId17"/>
                           <a:stretch>
                             <a:fillRect/>
                           </a:stretch>
                         </pic:blipFill>
                         <pic:spPr>
                           <a:xfrm>
-                            <a:off x="3810" y="3003423"/>
+                            <a:off x="3007029" y="3692261"/>
                             <a:ext cx="734568" cy="118872"/>
                           </a:xfrm>
                           <a:prstGeom prst="rect">
@@ -4800,7 +5165,7 @@
                         <wps:cNvSpPr/>
                         <wps:spPr>
                           <a:xfrm>
-                            <a:off x="95504" y="3008956"/>
+                            <a:off x="4029955" y="3456096"/>
                             <a:ext cx="645515" cy="186236"/>
                           </a:xfrm>
                           <a:prstGeom prst="rect">
@@ -4817,14 +5182,12 @@
                                 <w:spacing w:after="160" w:line="259" w:lineRule="auto"/>
                                 <w:ind w:left="0" w:firstLine="0"/>
                               </w:pPr>
-                              <w:proofErr w:type="gramStart"/>
                               <w:r>
                                 <w:rPr>
                                   <w:sz w:val="20"/>
                                 </w:rPr>
                                 <w:t>student</w:t>
                               </w:r>
-                              <w:proofErr w:type="gramEnd"/>
                             </w:p>
                           </w:txbxContent>
                         </wps:txbx>
@@ -4867,51 +5230,6 @@
                           <a:noAutofit/>
                         </wps:bodyPr>
                       </wps:wsp>
-                      <wps:wsp>
-                        <wps:cNvPr id="1208" name="Shape 1208"/>
-                        <wps:cNvSpPr/>
-                        <wps:spPr>
-                          <a:xfrm>
-                            <a:off x="2238375" y="2095500"/>
-                            <a:ext cx="0" cy="371475"/>
-                          </a:xfrm>
-                          <a:custGeom>
-                            <a:avLst/>
-                            <a:gdLst/>
-                            <a:ahLst/>
-                            <a:cxnLst/>
-                            <a:rect l="0" t="0" r="0" b="0"/>
-                            <a:pathLst>
-                              <a:path h="371475">
-                                <a:moveTo>
-                                  <a:pt x="0" y="0"/>
-                                </a:moveTo>
-                                <a:lnTo>
-                                  <a:pt x="0" y="371475"/>
-                                </a:lnTo>
-                              </a:path>
-                            </a:pathLst>
-                          </a:custGeom>
-                          <a:ln w="9525" cap="flat">
-                            <a:round/>
-                          </a:ln>
-                        </wps:spPr>
-                        <wps:style>
-                          <a:lnRef idx="1">
-                            <a:srgbClr val="000000"/>
-                          </a:lnRef>
-                          <a:fillRef idx="0">
-                            <a:srgbClr val="000000">
-                              <a:alpha val="0"/>
-                            </a:srgbClr>
-                          </a:fillRef>
-                          <a:effectRef idx="0">
-                            <a:scrgbClr r="0" g="0" b="0"/>
-                          </a:effectRef>
-                          <a:fontRef idx="none"/>
-                        </wps:style>
-                        <wps:bodyPr/>
-                      </wps:wsp>
                     </wpg:wgp>
                   </a:graphicData>
                 </a:graphic>
@@ -4920,8 +5238,8 @@
           </mc:Choice>
           <mc:Fallback>
             <w:pict>
-              <v:group id="Group 43242" o:spid="_x0000_s1026" style="width:367.25pt;height:331.35pt;mso-position-horizontal-relative:char;mso-position-vertical-relative:line" coordorigin=",6953" coordsize="46639,42080" o:gfxdata="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">
-                <v:rect id="Rectangle 1098" o:spid="_x0000_s1027" style="position:absolute;left:17981;top:47021;width:5197;height:1862;visibility:visible;mso-wrap-style:square;v-text-anchor:top" o:gfxdata="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" filled="f" stroked="f">
+              <v:group w14:anchorId="0F4FAC1A" id="Group 43242" o:spid="_x0000_s1028" style="width:502.4pt;height:283.65pt;mso-position-horizontal-relative:char;mso-position-vertical-relative:line" coordorigin="186,8091" coordsize="46568,40942" o:gfxdata="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">
+                <v:rect id="Rectangle 1098" o:spid="_x0000_s1029" style="position:absolute;left:17981;top:47021;width:5197;height:1862;visibility:visible;mso-wrap-style:square;v-text-anchor:top" o:gfxdata="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" filled="f" stroked="f">
                   <v:textbox inset="0,0,0,0">
                     <w:txbxContent>
                       <w:p>
@@ -4940,7 +5258,7 @@
                     </w:txbxContent>
                   </v:textbox>
                 </v:rect>
-                <v:rect id="Rectangle 1099" o:spid="_x0000_s1028" style="position:absolute;left:21898;top:47021;width:841;height:1862;visibility:visible;mso-wrap-style:square;v-text-anchor:top" o:gfxdata="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" filled="f" stroked="f">
+                <v:rect id="Rectangle 1099" o:spid="_x0000_s1030" style="position:absolute;left:21898;top:47021;width:841;height:1862;visibility:visible;mso-wrap-style:square;v-text-anchor:top" o:gfxdata="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" filled="f" stroked="f">
                   <v:textbox inset="0,0,0,0">
                     <w:txbxContent>
                       <w:p>
@@ -4959,7 +5277,7 @@
                     </w:txbxContent>
                   </v:textbox>
                 </v:rect>
-                <v:rect id="Rectangle 1100" o:spid="_x0000_s1029" style="position:absolute;left:22538;top:47021;width:421;height:1862;visibility:visible;mso-wrap-style:square;v-text-anchor:top" o:gfxdata="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" filled="f" stroked="f">
+                <v:rect id="Rectangle 1100" o:spid="_x0000_s1031" style="position:absolute;left:22538;top:47021;width:421;height:1862;visibility:visible;mso-wrap-style:square;v-text-anchor:top" o:gfxdata="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" filled="f" stroked="f">
                   <v:textbox inset="0,0,0,0">
                     <w:txbxContent>
                       <w:p>
@@ -4978,7 +5296,7 @@
                     </w:txbxContent>
                   </v:textbox>
                 </v:rect>
-                <v:rect id="Rectangle 1101" o:spid="_x0000_s1030" style="position:absolute;left:22858;top:47021;width:560;height:1862;visibility:visible;mso-wrap-style:square;v-text-anchor:top" o:gfxdata="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" filled="f" stroked="f">
+                <v:rect id="Rectangle 1101" o:spid="_x0000_s1032" style="position:absolute;left:22858;top:47021;width:560;height:1862;visibility:visible;mso-wrap-style:square;v-text-anchor:top" o:gfxdata="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" filled="f" stroked="f">
                   <v:textbox inset="0,0,0,0">
                     <w:txbxContent>
                       <w:p>
@@ -4997,7 +5315,7 @@
                     </w:txbxContent>
                   </v:textbox>
                 </v:rect>
-                <v:rect id="Rectangle 1102" o:spid="_x0000_s1031" style="position:absolute;left:23285;top:47021;width:421;height:1862;visibility:visible;mso-wrap-style:square;v-text-anchor:top" o:gfxdata="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" filled="f" stroked="f">
+                <v:rect id="Rectangle 1102" o:spid="_x0000_s1033" style="position:absolute;left:23285;top:47021;width:421;height:1862;visibility:visible;mso-wrap-style:square;v-text-anchor:top" o:gfxdata="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" filled="f" stroked="f">
                   <v:textbox inset="0,0,0,0">
                     <w:txbxContent>
                       <w:p>
@@ -5016,7 +5334,7 @@
                     </w:txbxContent>
                   </v:textbox>
                 </v:rect>
-                <v:rect id="Rectangle 1103" o:spid="_x0000_s1032" style="position:absolute;left:23605;top:47021;width:15124;height:1862;visibility:visible;mso-wrap-style:square;v-text-anchor:top" o:gfxdata="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" filled="f" stroked="f">
+                <v:rect id="Rectangle 1103" o:spid="_x0000_s1034" style="position:absolute;left:23605;top:47021;width:15124;height:1862;visibility:visible;mso-wrap-style:square;v-text-anchor:top" o:gfxdata="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" filled="f" stroked="f">
                   <v:textbox inset="0,0,0,0">
                     <w:txbxContent>
                       <w:p>
@@ -5035,7 +5353,7 @@
                     </w:txbxContent>
                   </v:textbox>
                 </v:rect>
-                <v:rect id="Rectangle 1104" o:spid="_x0000_s1033" style="position:absolute;left:34992;top:46790;width:507;height:2244;visibility:visible;mso-wrap-style:square;v-text-anchor:top" o:gfxdata="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" filled="f" stroked="f">
+                <v:rect id="Rectangle 1104" o:spid="_x0000_s1035" style="position:absolute;left:34992;top:46790;width:507;height:2244;visibility:visible;mso-wrap-style:square;v-text-anchor:top" o:gfxdata="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" filled="f" stroked="f">
                   <v:textbox inset="0,0,0,0">
                     <w:txbxContent>
                       <w:p>
@@ -5053,9 +5371,97 @@
                     </w:txbxContent>
                   </v:textbox>
                 </v:rect>
-                <v:shape id="Shape 1125" o:spid="_x0000_s1034" style="position:absolute;left:571;top:14478;width:6096;height:2190;visibility:visible;mso-wrap-style:square;v-text-anchor:top" coordsize="609600,219075" o:gfxdata="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" path="m,219075r609600,l609600,,,,,219075xe" filled="f">
+                <v:shape id="Shape 1125" o:spid="_x0000_s1036" style="position:absolute;left:186;top:27529;width:6096;height:2191;visibility:visible;mso-wrap-style:square;v-text-anchor:top" coordsize="609600,219075" o:gfxdata="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" path="m,219075r609600,l609600,,,,,219075xe" filled="f">
                   <v:stroke miterlimit="83231f" joinstyle="miter"/>
                   <v:path arrowok="t" textboxrect="0,0,609600,219075"/>
+                </v:shape>
+                <v:rect id="Rectangle 1128" o:spid="_x0000_s1037" style="position:absolute;left:1223;top:27859;width:4773;height:1863;visibility:visible;mso-wrap-style:square;v-text-anchor:top" o:gfxdata="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" filled="f" stroked="f">
+                  <v:textbox inset="0,0,0,0">
+                    <w:txbxContent>
+                      <w:p>
+                        <w:pPr>
+                          <w:spacing w:after="160" w:line="259" w:lineRule="auto"/>
+                          <w:ind w:left="0" w:firstLine="0"/>
+                        </w:pPr>
+                        <w:r>
+                          <w:rPr>
+                            <w:sz w:val="20"/>
+                          </w:rPr>
+                          <w:t>employee</w:t>
+                        </w:r>
+                      </w:p>
+                    </w:txbxContent>
+                  </v:textbox>
+                </v:rect>
+                <v:rect id="Rectangle 1129" o:spid="_x0000_s1038" style="position:absolute;left:5130;top:15045;width:421;height:1862;visibility:visible;mso-wrap-style:square;v-text-anchor:top" o:gfxdata="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" filled="f" stroked="f">
+                  <v:textbox inset="0,0,0,0">
+                    <w:txbxContent>
+                      <w:p>
+                        <w:pPr>
+                          <w:spacing w:after="160" w:line="259" w:lineRule="auto"/>
+                          <w:ind w:left="0" w:firstLine="0"/>
+                        </w:pPr>
+                        <w:r>
+                          <w:rPr>
+                            <w:sz w:val="20"/>
+                          </w:rPr>
+                          <w:t xml:space="preserve"> </w:t>
+                        </w:r>
+                      </w:p>
+                    </w:txbxContent>
+                  </v:textbox>
+                </v:rect>
+                <v:shape id="Shape 1131" o:spid="_x0000_s1039" style="position:absolute;left:2546;top:19159;width:1289;height:1784;visibility:visible;mso-wrap-style:square;v-text-anchor:top" coordsize="128905,178435" o:gfxdata="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" path="m,89154c,39878,28829,,64389,v35687,,64516,39878,64516,89154c128905,138430,100076,178435,64389,178435,28829,178435,,138430,,89154xe" filled="f">
+                  <v:path arrowok="t" textboxrect="0,0,128905,178435"/>
+                </v:shape>
+                <v:shape id="Shape 1132" o:spid="_x0000_s1040" style="position:absolute;left:3177;top:20941;width:0;height:3575;visibility:visible;mso-wrap-style:square;v-text-anchor:top" coordsize="0,357505" o:gfxdata="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" path="m,l,357505e" filled="f">
+                  <v:path arrowok="t" textboxrect="0,0,0,357505"/>
+                </v:shape>
+                <v:shape id="Shape 1133" o:spid="_x0000_s1041" style="position:absolute;left:1905;top:21597;width:2571;height:0;visibility:visible;mso-wrap-style:square;v-text-anchor:top" coordsize="257175,0" o:gfxdata="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" path="m,l257175,e" filled="f">
+                  <v:path arrowok="t" textboxrect="0,0,257175,0"/>
+                </v:shape>
+                <v:shape id="Shape 1134" o:spid="_x0000_s1042" style="position:absolute;left:1905;top:24515;width:1289;height:1784;visibility:visible;mso-wrap-style:square;v-text-anchor:top" coordsize="128905,178435" o:gfxdata="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" path="m128905,l,178435e" filled="f">
+                  <v:path arrowok="t" textboxrect="0,0,128905,178435"/>
+                </v:shape>
+                <v:shape id="Shape 1135" o:spid="_x0000_s1043" style="position:absolute;left:3194;top:24515;width:1282;height:1784;visibility:visible;mso-wrap-style:square;v-text-anchor:top" coordsize="128270,178435" o:gfxdata="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" path="m,l128270,178435e" filled="f">
+                  <v:path arrowok="t" textboxrect="0,0,128270,178435"/>
+                </v:shape>
+                <v:rect id="Rectangle 1147" o:spid="_x0000_s1044" style="position:absolute;left:25129;top:8091;width:421;height:1863;visibility:visible;mso-wrap-style:square;v-text-anchor:top" o:gfxdata="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" filled="f" stroked="f">
+                  <v:textbox inset="0,0,0,0">
+                    <w:txbxContent>
+                      <w:p>
+                        <w:pPr>
+                          <w:spacing w:after="160" w:line="259" w:lineRule="auto"/>
+                          <w:ind w:left="0" w:firstLine="0"/>
+                        </w:pPr>
+                        <w:r>
+                          <w:rPr>
+                            <w:sz w:val="20"/>
+                          </w:rPr>
+                          <w:t xml:space="preserve"> </w:t>
+                        </w:r>
+                      </w:p>
+                    </w:txbxContent>
+                  </v:textbox>
+                </v:rect>
+                <v:shape id="Shape 1149" o:spid="_x0000_s1045" style="position:absolute;left:41478;top:9635;width:1289;height:1784;visibility:visible;mso-wrap-style:square;v-text-anchor:top" coordsize="128905,178435" o:gfxdata="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" path="m,89154c,39878,28829,,64389,v35687,,64516,39878,64516,89154c128905,138430,100076,178435,64389,178435,28829,178435,,138430,,89154xe" filled="f">
+                  <v:path arrowok="t" textboxrect="0,0,128905,178435"/>
+                </v:shape>
+                <v:shape id="Shape 1150" o:spid="_x0000_s1046" style="position:absolute;left:42126;top:11562;width:0;height:3575;visibility:visible;mso-wrap-style:square;v-text-anchor:top" coordsize="0,357505" o:gfxdata="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" path="m,l,357505e" filled="f">
+                  <v:path arrowok="t" textboxrect="0,0,0,357505"/>
+                </v:shape>
+                <v:shape id="Shape 1151" o:spid="_x0000_s1047" style="position:absolute;left:40914;top:12659;width:2572;height:0;visibility:visible;mso-wrap-style:square;v-text-anchor:top" coordsize="257175,0" o:gfxdata="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" path="m,l257175,e" filled="f">
+                  <v:path arrowok="t" textboxrect="0,0,257175,0"/>
+                </v:shape>
+                <v:shape id="Shape 1152" o:spid="_x0000_s1048" style="position:absolute;left:40837;top:15047;width:1289;height:1784;visibility:visible;mso-wrap-style:square;v-text-anchor:top" coordsize="128905,178435" o:gfxdata="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" path="m128905,l,178435e" filled="f">
+                  <v:path arrowok="t" textboxrect="0,0,128905,178435"/>
+                </v:shape>
+                <v:shape id="Shape 1153" o:spid="_x0000_s1049" style="position:absolute;left:42202;top:15047;width:1283;height:1784;visibility:visible;mso-wrap-style:square;v-text-anchor:top" coordsize="128270,178435" o:gfxdata="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" path="m,l128270,178435e" filled="f">
+                  <v:path arrowok="t" textboxrect="0,0,128270,178435"/>
+                </v:shape>
+                <v:shape id="Shape 1155" o:spid="_x0000_s1050" style="position:absolute;left:38754;top:18169;width:6858;height:2286;visibility:visible;mso-wrap-style:square;v-text-anchor:top" coordsize="685800,228600" o:gfxdata="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" path="m,228600r685800,l685800,,,,,228600xe" filled="f">
+                  <v:stroke miterlimit="66585f" joinstyle="miter"/>
+                  <v:path arrowok="t" textboxrect="0,0,685800,228600"/>
                 </v:shape>
                 <v:shapetype id="_x0000_t75" coordsize="21600,21600" o:spt="75" o:preferrelative="t" path="m@4@5l@4@11@9@11@9@5xe" filled="f" stroked="f">
                   <v:stroke joinstyle="miter"/>
@@ -5076,10 +5482,10 @@
                   <v:path o:extrusionok="f" gradientshapeok="t" o:connecttype="rect"/>
                   <o:lock v:ext="edit" aspectratio="t"/>
                 </v:shapetype>
-                <v:shape id="Picture 1127" o:spid="_x0000_s1035" type="#_x0000_t75" style="position:absolute;left:617;top:14977;width:6004;height:1188;visibility:visible;mso-wrap-style:square" o:gfxdata="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">
-                  <v:imagedata r:id="rId19" o:title=""/>
+                <v:shape id="Picture 1157" o:spid="_x0000_s1051" type="#_x0000_t75" style="position:absolute;left:36391;top:19389;width:6782;height:1296;visibility:visible;mso-wrap-style:square" o:gfxdata="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">
+                  <v:imagedata r:id="rId18" o:title=""/>
                 </v:shape>
-                <v:rect id="Rectangle 1128" o:spid="_x0000_s1036" style="position:absolute;left:1534;top:15045;width:4772;height:1862;visibility:visible;mso-wrap-style:square;v-text-anchor:top" o:gfxdata="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" filled="f" stroked="f">
+                <v:rect id="Rectangle 1158" o:spid="_x0000_s1052" style="position:absolute;left:40913;top:18595;width:4223;height:1862;visibility:visible;mso-wrap-style:square;v-text-anchor:top" o:gfxdata="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" filled="f" stroked="f">
                   <v:textbox inset="0,0,0,0">
                     <w:txbxContent>
                       <w:p>
@@ -5087,19 +5493,17 @@
                           <w:spacing w:after="160" w:line="259" w:lineRule="auto"/>
                           <w:ind w:left="0" w:firstLine="0"/>
                         </w:pPr>
-                        <w:proofErr w:type="gramStart"/>
                         <w:r>
                           <w:rPr>
                             <w:sz w:val="20"/>
                           </w:rPr>
-                          <w:t>employee</w:t>
+                          <w:t>teacher</w:t>
                         </w:r>
-                        <w:proofErr w:type="gramEnd"/>
                       </w:p>
                     </w:txbxContent>
                   </v:textbox>
                 </v:rect>
-                <v:rect id="Rectangle 1129" o:spid="_x0000_s1037" style="position:absolute;left:5130;top:15045;width:421;height:1862;visibility:visible;mso-wrap-style:square;v-text-anchor:top" o:gfxdata="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" filled="f" stroked="f">
+                <v:rect id="Rectangle 1159" o:spid="_x0000_s1053" style="position:absolute;left:6410;top:44476;width:421;height:1862;visibility:visible;mso-wrap-style:square;v-text-anchor:top" o:gfxdata="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" filled="f" stroked="f">
                   <v:textbox inset="0,0,0,0">
                     <w:txbxContent>
                       <w:p>
@@ -5117,22 +5521,19 @@
                     </w:txbxContent>
                   </v:textbox>
                 </v:rect>
-                <v:shape id="Shape 1131" o:spid="_x0000_s1038" style="position:absolute;left:2546;top:6953;width:1289;height:1784;visibility:visible;mso-wrap-style:square;v-text-anchor:top" coordsize="128905,178435" o:gfxdata="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" path="m,89154c,39878,28829,,64389,v35687,,64516,39878,64516,89154c128905,138430,100076,178435,64389,178435,28829,178435,,138430,,89154xe" filled="f">
-                  <v:path arrowok="t" textboxrect="0,0,128905,178435"/>
-                </v:shape>
-                <v:shape id="Shape 1132" o:spid="_x0000_s1039" style="position:absolute;left:3194;top:8737;width:0;height:3575;visibility:visible;mso-wrap-style:square;v-text-anchor:top" coordsize="0,357505" o:gfxdata="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" path="m,l,357505e" filled="f">
-                  <v:path arrowok="t" textboxrect="0,0,0,357505"/>
-                </v:shape>
-                <v:shape id="Shape 1133" o:spid="_x0000_s1040" style="position:absolute;left:1905;top:9632;width:2571;height:0;visibility:visible;mso-wrap-style:square;v-text-anchor:top" coordsize="257175,0" o:gfxdata="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" path="m,l257175,e" filled="f">
-                  <v:path arrowok="t" textboxrect="0,0,257175,0"/>
-                </v:shape>
-                <v:shape id="Shape 1134" o:spid="_x0000_s1041" style="position:absolute;left:1905;top:12312;width:1289;height:1785;visibility:visible;mso-wrap-style:square;v-text-anchor:top" coordsize="128905,178435" o:gfxdata="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" path="m128905,l,178435e" filled="f">
-                  <v:path arrowok="t" textboxrect="0,0,128905,178435"/>
-                </v:shape>
-                <v:shape id="Shape 1135" o:spid="_x0000_s1042" style="position:absolute;left:3194;top:12312;width:1282;height:1785;visibility:visible;mso-wrap-style:square;v-text-anchor:top" coordsize="128270,178435" o:gfxdata="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" path="m,l128270,178435e" filled="f">
-                  <v:path arrowok="t" textboxrect="0,0,128270,178435"/>
-                </v:shape>
-                <v:rect id="Rectangle 1147" o:spid="_x0000_s1043" style="position:absolute;left:25129;top:8091;width:421;height:1863;visibility:visible;mso-wrap-style:square;v-text-anchor:top" o:gfxdata="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" filled="f" stroked="f">
+                <v:rect id="Rectangle 1170" o:spid="_x0000_s1054" style="position:absolute;left:41728;top:29723;width:4911;height:1863;visibility:visible;mso-wrap-style:square;v-text-anchor:top" o:gfxdata="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" filled="f" stroked="f">
+                  <v:textbox inset="0,0,0,0">
+                    <w:txbxContent>
+                      <w:p>
+                        <w:pPr>
+                          <w:spacing w:after="160" w:line="259" w:lineRule="auto"/>
+                          <w:ind w:left="0" w:firstLine="0"/>
+                        </w:pPr>
+                      </w:p>
+                    </w:txbxContent>
+                  </v:textbox>
+                </v:rect>
+                <v:rect id="Rectangle 1171" o:spid="_x0000_s1055" style="position:absolute;left:45435;top:29723;width:421;height:1863;visibility:visible;mso-wrap-style:square;v-text-anchor:top" o:gfxdata="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" filled="f" stroked="f">
                   <v:textbox inset="0,0,0,0">
                     <w:txbxContent>
                       <w:p>
@@ -5150,112 +5551,22 @@
                     </w:txbxContent>
                   </v:textbox>
                 </v:rect>
-                <v:shape id="Shape 1149" o:spid="_x0000_s1044" style="position:absolute;left:4927;top:36290;width:1289;height:1784;visibility:visible;mso-wrap-style:square;v-text-anchor:top" coordsize="128905,178435" o:gfxdata="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" path="m,89154c,39878,28829,,64389,v35687,,64516,39878,64516,89154c128905,138430,100076,178435,64389,178435,28829,178435,,138430,,89154xe" filled="f">
-                  <v:path arrowok="t" textboxrect="0,0,128905,178435"/>
-                </v:shape>
-                <v:shape id="Shape 1150" o:spid="_x0000_s1045" style="position:absolute;left:5575;top:38074;width:0;height:3575;visibility:visible;mso-wrap-style:square;v-text-anchor:top" coordsize="0,357505" o:gfxdata="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" path="m,l,357505e" filled="f">
-                  <v:path arrowok="t" textboxrect="0,0,0,357505"/>
-                </v:shape>
-                <v:shape id="Shape 1151" o:spid="_x0000_s1046" style="position:absolute;left:4286;top:38969;width:2572;height:0;visibility:visible;mso-wrap-style:square;v-text-anchor:top" coordsize="257175,0" o:gfxdata="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" path="m,l257175,e" filled="f">
-                  <v:path arrowok="t" textboxrect="0,0,257175,0"/>
-                </v:shape>
-                <v:shape id="Shape 1152" o:spid="_x0000_s1047" style="position:absolute;left:4286;top:41649;width:1289;height:1785;visibility:visible;mso-wrap-style:square;v-text-anchor:top" coordsize="128905,178435" o:gfxdata="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" path="m128905,l,178435e" filled="f">
-                  <v:path arrowok="t" textboxrect="0,0,128905,178435"/>
-                </v:shape>
-                <v:shape id="Shape 1153" o:spid="_x0000_s1048" style="position:absolute;left:5575;top:41649;width:1283;height:1785;visibility:visible;mso-wrap-style:square;v-text-anchor:top" coordsize="128270,178435" o:gfxdata="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" path="m,l128270,178435e" filled="f">
-                  <v:path arrowok="t" textboxrect="0,0,128270,178435"/>
-                </v:shape>
-                <v:shape id="Shape 1155" o:spid="_x0000_s1049" style="position:absolute;left:2286;top:43910;width:6858;height:2286;visibility:visible;mso-wrap-style:square;v-text-anchor:top" coordsize="685800,228600" o:gfxdata="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" path="m,228600r685800,l685800,,,,,228600xe" filled="f">
-                  <v:stroke miterlimit="66585f" joinstyle="miter"/>
-                  <v:path arrowok="t" textboxrect="0,0,685800,228600"/>
-                </v:shape>
-                <v:shape id="Picture 1157" o:spid="_x0000_s1050" type="#_x0000_t75" style="position:absolute;left:2324;top:44405;width:6781;height:1295;visibility:visible;mso-wrap-style:square" o:gfxdata="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">
-                  <v:imagedata r:id="rId20" o:title=""/>
-                </v:shape>
-                <v:rect id="Rectangle 1158" o:spid="_x0000_s1051" style="position:absolute;left:3241;top:44476;width:4222;height:1862;visibility:visible;mso-wrap-style:square;v-text-anchor:top" o:gfxdata="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" filled="f" stroked="f">
-                  <v:textbox inset="0,0,0,0">
-                    <w:txbxContent>
-                      <w:p>
-                        <w:pPr>
-                          <w:spacing w:after="160" w:line="259" w:lineRule="auto"/>
-                          <w:ind w:left="0" w:firstLine="0"/>
-                        </w:pPr>
-                        <w:proofErr w:type="gramStart"/>
-                        <w:r>
-                          <w:rPr>
-                            <w:sz w:val="20"/>
-                          </w:rPr>
-                          <w:t>teacher</w:t>
-                        </w:r>
-                        <w:proofErr w:type="gramEnd"/>
-                      </w:p>
-                    </w:txbxContent>
-                  </v:textbox>
-                </v:rect>
-                <v:rect id="Rectangle 1159" o:spid="_x0000_s1052" style="position:absolute;left:6410;top:44476;width:421;height:1862;visibility:visible;mso-wrap-style:square;v-text-anchor:top" o:gfxdata="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" filled="f" stroked="f">
-                  <v:textbox inset="0,0,0,0">
-                    <w:txbxContent>
-                      <w:p>
-                        <w:pPr>
-                          <w:spacing w:after="160" w:line="259" w:lineRule="auto"/>
-                          <w:ind w:left="0" w:firstLine="0"/>
-                        </w:pPr>
-                        <w:r>
-                          <w:rPr>
-                            <w:sz w:val="20"/>
-                          </w:rPr>
-                          <w:t xml:space="preserve"> </w:t>
-                        </w:r>
-                      </w:p>
-                    </w:txbxContent>
-                  </v:textbox>
-                </v:rect>
-                <v:rect id="Rectangle 1170" o:spid="_x0000_s1053" style="position:absolute;left:41728;top:29723;width:4911;height:1863;visibility:visible;mso-wrap-style:square;v-text-anchor:top" o:gfxdata="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" filled="f" stroked="f">
-                  <v:textbox inset="0,0,0,0">
-                    <w:txbxContent>
-                      <w:p>
-                        <w:pPr>
-                          <w:spacing w:after="160" w:line="259" w:lineRule="auto"/>
-                          <w:ind w:left="0" w:firstLine="0"/>
-                        </w:pPr>
-                      </w:p>
-                    </w:txbxContent>
-                  </v:textbox>
-                </v:rect>
-                <v:rect id="Rectangle 1171" o:spid="_x0000_s1054" style="position:absolute;left:45435;top:29723;width:421;height:1863;visibility:visible;mso-wrap-style:square;v-text-anchor:top" o:gfxdata="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" filled="f" stroked="f">
-                  <v:textbox inset="0,0,0,0">
-                    <w:txbxContent>
-                      <w:p>
-                        <w:pPr>
-                          <w:spacing w:after="160" w:line="259" w:lineRule="auto"/>
-                          <w:ind w:left="0" w:firstLine="0"/>
-                        </w:pPr>
-                        <w:r>
-                          <w:rPr>
-                            <w:sz w:val="20"/>
-                          </w:rPr>
-                          <w:t xml:space="preserve"> </w:t>
-                        </w:r>
-                      </w:p>
-                    </w:txbxContent>
-                  </v:textbox>
-                </v:rect>
-                <v:shape id="Shape 1173" o:spid="_x0000_s1055" style="position:absolute;left:13808;top:8091;width:30083;height:33549;visibility:visible;mso-wrap-style:square;v-text-anchor:top" coordsize="1790700,2400300" o:gfxdata="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" path="m,2400300r1790700,l1790700,,,,,2400300xe" filled="f">
+                <v:shape id="Shape 1173" o:spid="_x0000_s1056" style="position:absolute;left:7910;top:8158;width:30083;height:33548;visibility:visible;mso-wrap-style:square;v-text-anchor:top" coordsize="1790700,2400300" o:gfxdata="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" path="m,2400300r1790700,l1790700,,,,,2400300xe" filled="f">
                   <v:stroke miterlimit="66585f" joinstyle="miter"/>
                   <v:path arrowok="t" textboxrect="0,0,1790700,2400300"/>
                 </v:shape>
-                <v:shape id="Shape 54060" o:spid="_x0000_s1056" style="position:absolute;left:16178;top:14572;width:11887;height:3658;visibility:visible;mso-wrap-style:square;v-text-anchor:top" coordsize="1188720,638175" o:gfxdata="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" path="m,l1188720,r,638175l,638175,,e" stroked="f" strokeweight="0">
+                <v:shape id="Shape 54060" o:spid="_x0000_s1057" style="position:absolute;left:16178;top:9255;width:11887;height:3659;visibility:visible;mso-wrap-style:square;v-text-anchor:top" coordsize="1188720,638175" o:gfxdata="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" path="m,l1188720,r,638175l,638175,,e" stroked="f" strokeweight="0">
                   <v:stroke miterlimit="66585f" joinstyle="miter"/>
                   <v:path arrowok="t" textboxrect="0,0,1188720,638175"/>
                 </v:shape>
-                <v:shape id="Shape 1175" o:spid="_x0000_s1057" style="position:absolute;left:16178;top:14572;width:11887;height:4571;visibility:visible;mso-wrap-style:square;v-text-anchor:top" coordsize="1188720,638175" o:gfxdata="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" path="m,638175r1188720,l1188720,,,,,638175xe" filled="f">
+                <v:shape id="Shape 1175" o:spid="_x0000_s1058" style="position:absolute;left:9736;top:12914;width:9226;height:4572;visibility:visible;mso-wrap-style:square;v-text-anchor:top" coordsize="1188720,638175" o:gfxdata="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" path="m,638175r1188720,l1188720,,,,,638175xe" filled="f">
                   <v:stroke miterlimit="66585f" joinstyle="miter"/>
                   <v:path arrowok="t" textboxrect="0,0,1188720,638175"/>
                 </v:shape>
-                <v:shape id="Picture 1177" o:spid="_x0000_s1058" type="#_x0000_t75" style="position:absolute;left:16221;top:15067;width:11796;height:4078;visibility:visible;mso-wrap-style:square" o:gfxdata="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">
-                  <v:imagedata r:id="rId21" o:title=""/>
+                <v:shape id="Picture 1177" o:spid="_x0000_s1059" type="#_x0000_t75" style="position:absolute;left:15894;top:8581;width:11795;height:4078;visibility:visible;mso-wrap-style:square" o:gfxdata="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">
+                  <v:imagedata r:id="rId19" o:title=""/>
                 </v:shape>
-                <v:rect id="Rectangle 1178" o:spid="_x0000_s1059" style="position:absolute;left:17143;top:15136;width:9963;height:1862;visibility:visible;mso-wrap-style:square;v-text-anchor:top" o:gfxdata="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" filled="f" stroked="f">
+                <v:rect id="Rectangle 1178" o:spid="_x0000_s1060" style="position:absolute;left:10469;top:14097;width:9963;height:1862;visibility:visible;mso-wrap-style:square;v-text-anchor:top" o:gfxdata="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" filled="f" stroked="f">
                   <v:textbox inset="0,0,0,0">
                     <w:txbxContent>
                       <w:p>
@@ -5275,7 +5586,7 @@
                     </w:txbxContent>
                   </v:textbox>
                 </v:rect>
-                <v:rect id="Rectangle 1179" o:spid="_x0000_s1060" style="position:absolute;left:24657;top:15136;width:420;height:1862;visibility:visible;mso-wrap-style:square;v-text-anchor:top" o:gfxdata="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" filled="f" stroked="f">
+                <v:rect id="Rectangle 1179" o:spid="_x0000_s1061" style="position:absolute;left:24657;top:15136;width:420;height:1862;visibility:visible;mso-wrap-style:square;v-text-anchor:top" o:gfxdata="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" filled="f" stroked="f">
                   <v:textbox inset="0,0,0,0">
                     <w:txbxContent>
                       <w:p>
@@ -5287,18 +5598,18 @@
                     </w:txbxContent>
                   </v:textbox>
                 </v:rect>
-                <v:shape id="Shape 54061" o:spid="_x0000_s1061" style="position:absolute;left:16084;top:24574;width:12167;height:6477;visibility:visible;mso-wrap-style:square;v-text-anchor:top" coordsize="1216660,647700" o:gfxdata="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" path="m,l1216660,r,647700l,647700,,e" stroked="f" strokeweight="0">
+                <v:shape id="Shape 54061" o:spid="_x0000_s1062" style="position:absolute;left:16084;top:24574;width:12167;height:6477;visibility:visible;mso-wrap-style:square;v-text-anchor:top" coordsize="1216660,647700" o:gfxdata="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" path="m,l1216660,r,647700l,647700,,e" stroked="f" strokeweight="0">
                   <v:stroke miterlimit="66585f" joinstyle="miter"/>
                   <v:path arrowok="t" textboxrect="0,0,1216660,647700"/>
                 </v:shape>
-                <v:shape id="Shape 1181" o:spid="_x0000_s1062" style="position:absolute;left:16082;top:24572;width:12167;height:4473;visibility:visible;mso-wrap-style:square;v-text-anchor:top" coordsize="1216660,647700" o:gfxdata="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" path="m,647700r1216660,l1216660,,,,,647700xe" filled="f">
+                <v:shape id="Shape 1181" o:spid="_x0000_s1063" style="position:absolute;left:9630;top:25616;width:8351;height:4473;visibility:visible;mso-wrap-style:square;v-text-anchor:top" coordsize="1216660,647700" o:gfxdata="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" path="m,647700r1216660,l1216660,,,,,647700xe" filled="f">
                   <v:stroke miterlimit="66585f" joinstyle="miter"/>
                   <v:path arrowok="t" textboxrect="0,0,1216660,647700"/>
                 </v:shape>
-                <v:shape id="Picture 1183" o:spid="_x0000_s1063" type="#_x0000_t75" style="position:absolute;left:16129;top:25078;width:12070;height:3970;visibility:visible;mso-wrap-style:square" o:gfxdata="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">
-                  <v:imagedata r:id="rId22" o:title=""/>
+                <v:shape id="Picture 1183" o:spid="_x0000_s1064" type="#_x0000_t75" style="position:absolute;left:6831;top:21180;width:7049;height:3969;visibility:visible;mso-wrap-style:square" o:gfxdata="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">
+                  <v:imagedata r:id="rId20" o:title=""/>
                 </v:shape>
-                <v:rect id="Rectangle 1184" o:spid="_x0000_s1064" style="position:absolute;left:17052;top:25149;width:11090;height:1862;visibility:visible;mso-wrap-style:square;v-text-anchor:top" o:gfxdata="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" filled="f" stroked="f">
+                <v:rect id="Rectangle 1184" o:spid="_x0000_s1065" style="position:absolute;left:11264;top:27011;width:11090;height:1862;visibility:visible;mso-wrap-style:square;v-text-anchor:top" o:gfxdata="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" filled="f" stroked="f">
                   <v:textbox inset="0,0,0,0">
                     <w:txbxContent>
                       <w:p>
@@ -5306,25 +5617,17 @@
                           <w:spacing w:after="160" w:line="259" w:lineRule="auto"/>
                           <w:ind w:left="0" w:firstLine="0"/>
                         </w:pPr>
-                        <w:proofErr w:type="gramStart"/>
                         <w:r>
                           <w:rPr>
                             <w:sz w:val="20"/>
                           </w:rPr>
-                          <w:t>teacher</w:t>
-                        </w:r>
-                        <w:proofErr w:type="gramEnd"/>
-                        <w:r>
-                          <w:rPr>
-                            <w:sz w:val="20"/>
-                          </w:rPr>
-                          <w:t xml:space="preserve"> data</w:t>
+                          <w:t>teacher data</w:t>
                         </w:r>
                       </w:p>
                     </w:txbxContent>
                   </v:textbox>
                 </v:rect>
-                <v:rect id="Rectangle 1185" o:spid="_x0000_s1065" style="position:absolute;left:25403;top:25149;width:421;height:1862;visibility:visible;mso-wrap-style:square;v-text-anchor:top" o:gfxdata="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" filled="f" stroked="f">
+                <v:rect id="Rectangle 1185" o:spid="_x0000_s1066" style="position:absolute;left:25403;top:25149;width:421;height:1862;visibility:visible;mso-wrap-style:square;v-text-anchor:top" o:gfxdata="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" filled="f" stroked="f">
                   <v:textbox inset="0,0,0,0">
                     <w:txbxContent>
                       <w:p>
@@ -5342,14 +5645,14 @@
                     </w:txbxContent>
                   </v:textbox>
                 </v:rect>
-                <v:shape id="Shape 54062" o:spid="_x0000_s1066" style="position:absolute;left:15894;top:32766;width:14903;height:2667;visibility:visible;mso-wrap-style:square;v-text-anchor:top" coordsize="1490345,266700" o:gfxdata="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" path="m,l1490345,r,266700l,266700,,e" stroked="f" strokeweight="0">
+                <v:shape id="Shape 54062" o:spid="_x0000_s1067" style="position:absolute;left:15894;top:32766;width:14903;height:2667;visibility:visible;mso-wrap-style:square;v-text-anchor:top" coordsize="1490345,266700" o:gfxdata="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" path="m,l1490345,r,266700l,266700,,e" stroked="f" strokeweight="0">
                   <v:stroke miterlimit="66585f" joinstyle="miter"/>
                   <v:path arrowok="t" textboxrect="0,0,1490345,266700"/>
                 </v:shape>
-                <v:shape id="Picture 1188" o:spid="_x0000_s1067" type="#_x0000_t75" style="position:absolute;left:15887;top:33219;width:14905;height:1752;visibility:visible;mso-wrap-style:square" o:gfxdata="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">
-                  <v:imagedata r:id="rId23" o:title=""/>
+                <v:shape id="Picture 1188" o:spid="_x0000_s1068" type="#_x0000_t75" style="position:absolute;left:15887;top:33219;width:14905;height:1752;visibility:visible;mso-wrap-style:square" o:gfxdata="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">
+                  <v:imagedata r:id="rId21" o:title=""/>
                 </v:shape>
-                <v:rect id="Rectangle 1189" o:spid="_x0000_s1068" style="position:absolute;left:14646;top:39498;width:27082;height:2150;visibility:visible;mso-wrap-style:square;v-text-anchor:top" o:gfxdata="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" filled="f" stroked="f">
+                <v:rect id="Rectangle 1189" o:spid="_x0000_s1069" style="position:absolute;left:9310;top:39136;width:27081;height:2150;visibility:visible;mso-wrap-style:square;v-text-anchor:top" o:gfxdata="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" filled="f" stroked="f">
                   <v:textbox inset="0,0,0,0">
                     <w:txbxContent>
                       <w:p>
@@ -5361,19 +5664,18 @@
                             <w:sz w:val="22"/>
                           </w:rPr>
                         </w:pPr>
+                        <w:r>
+                          <w:rPr>
+                            <w:sz w:val="22"/>
+                          </w:rPr>
+                          <w:t xml:space="preserve">language </w:t>
+                        </w:r>
                         <w:proofErr w:type="gramStart"/>
                         <w:r>
                           <w:rPr>
                             <w:sz w:val="22"/>
                           </w:rPr>
-                          <w:t>language</w:t>
-                        </w:r>
-                        <w:proofErr w:type="gramEnd"/>
-                        <w:r>
-                          <w:rPr>
-                            <w:sz w:val="22"/>
-                          </w:rPr>
-                          <w:t xml:space="preserve"> institute</w:t>
+                          <w:t>institute</w:t>
                         </w:r>
                         <w:r>
                           <w:rPr>
@@ -5389,6 +5691,7 @@
                           </w:rPr>
                           <w:t xml:space="preserve"> automation</w:t>
                         </w:r>
+                        <w:proofErr w:type="gramEnd"/>
                       </w:p>
                       <w:p>
                         <w:pPr>
@@ -5399,7 +5702,7 @@
                     </w:txbxContent>
                   </v:textbox>
                 </v:rect>
-                <v:rect id="Rectangle 1190" o:spid="_x0000_s1069" style="position:absolute;left:29018;top:33289;width:420;height:1863;visibility:visible;mso-wrap-style:square;v-text-anchor:top" o:gfxdata="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" filled="f" stroked="f">
+                <v:rect id="Rectangle 1190" o:spid="_x0000_s1070" style="position:absolute;left:29018;top:33289;width:420;height:1863;visibility:visible;mso-wrap-style:square;v-text-anchor:top" o:gfxdata="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" filled="f" stroked="f">
                   <v:textbox inset="0,0,0,0">
                     <w:txbxContent>
                       <w:p>
@@ -5417,29 +5720,29 @@
                     </w:txbxContent>
                   </v:textbox>
                 </v:rect>
-                <v:shape id="Shape 1194" o:spid="_x0000_s1070" style="position:absolute;left:2927;top:21907;width:1289;height:1784;visibility:visible;mso-wrap-style:square;v-text-anchor:top" coordsize="128905,178435" o:gfxdata="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" path="m,89154c,39878,28829,,64389,v35687,,64516,39878,64516,89154c128905,138430,100076,178435,64389,178435,28829,178435,,138430,,89154xe" filled="f">
+                <v:shape id="Shape 1194" o:spid="_x0000_s1071" style="position:absolute;left:41482;top:25895;width:1289;height:1784;visibility:visible;mso-wrap-style:square;v-text-anchor:top" coordsize="128905,178435" o:gfxdata="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" path="m,89154c,39878,28829,,64389,v35687,,64516,39878,64516,89154c128905,138430,100076,178435,64389,178435,28829,178435,,138430,,89154xe" filled="f">
                   <v:path arrowok="t" textboxrect="0,0,128905,178435"/>
                 </v:shape>
-                <v:shape id="Shape 1195" o:spid="_x0000_s1071" style="position:absolute;left:3575;top:23691;width:0;height:3575;visibility:visible;mso-wrap-style:square;v-text-anchor:top" coordsize="0,357505" o:gfxdata="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" path="m,l,357505e" filled="f">
+                <v:shape id="Shape 1195" o:spid="_x0000_s1072" style="position:absolute;left:42125;top:27797;width:0;height:3575;visibility:visible;mso-wrap-style:square;v-text-anchor:top" coordsize="0,357505" o:gfxdata="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" path="m,l,357505e" filled="f">
                   <v:path arrowok="t" textboxrect="0,0,0,357505"/>
                 </v:shape>
-                <v:shape id="Shape 1196" o:spid="_x0000_s1072" style="position:absolute;left:2286;top:24587;width:2571;height:0;visibility:visible;mso-wrap-style:square;v-text-anchor:top" coordsize="257175,0" o:gfxdata="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" path="m,l257175,e" filled="f">
+                <v:shape id="Shape 1196" o:spid="_x0000_s1073" style="position:absolute;left:40836;top:28575;width:2571;height:0;visibility:visible;mso-wrap-style:square;v-text-anchor:top" coordsize="257175,0" o:gfxdata="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" path="m,l257175,e" filled="f">
                   <v:path arrowok="t" textboxrect="0,0,257175,0"/>
                 </v:shape>
-                <v:shape id="Shape 1197" o:spid="_x0000_s1073" style="position:absolute;left:2286;top:27266;width:1289;height:1785;visibility:visible;mso-wrap-style:square;v-text-anchor:top" coordsize="128905,178435" o:gfxdata="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" path="m128905,l,178435e" filled="f">
+                <v:shape id="Shape 1197" o:spid="_x0000_s1074" style="position:absolute;left:40836;top:31372;width:1289;height:1785;visibility:visible;mso-wrap-style:square;v-text-anchor:top" coordsize="128905,178435" o:gfxdata="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" path="m128905,l,178435e" filled="f">
                   <v:path arrowok="t" textboxrect="0,0,128905,178435"/>
                 </v:shape>
-                <v:shape id="Shape 1198" o:spid="_x0000_s1074" style="position:absolute;left:3575;top:27266;width:1282;height:1785;visibility:visible;mso-wrap-style:square;v-text-anchor:top" coordsize="128270,178435" o:gfxdata="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" path="m,l128270,178435e" filled="f">
+                <v:shape id="Shape 1198" o:spid="_x0000_s1075" style="position:absolute;left:42125;top:31222;width:1282;height:1784;visibility:visible;mso-wrap-style:square;v-text-anchor:top" coordsize="128270,178435" o:gfxdata="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" path="m,l128270,178435e" filled="f">
                   <v:path arrowok="t" textboxrect="0,0,128270,178435"/>
                 </v:shape>
-                <v:shape id="Shape 1200" o:spid="_x0000_s1075" style="position:absolute;top:29527;width:7429;height:2191;visibility:visible;mso-wrap-style:square;v-text-anchor:top" coordsize="742950,219075" o:gfxdata="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" path="m,219075r742950,l742950,,,,,219075xe" filled="f">
+                <v:shape id="Shape 1200" o:spid="_x0000_s1076" style="position:absolute;left:38434;top:34232;width:7430;height:2190;visibility:visible;mso-wrap-style:square;v-text-anchor:top" coordsize="742950,219075" o:gfxdata="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" path="m,219075r742950,l742950,,,,,219075xe" filled="f">
                   <v:stroke miterlimit="66585f" joinstyle="miter"/>
                   <v:path arrowok="t" textboxrect="0,0,742950,219075"/>
                 </v:shape>
-                <v:shape id="Picture 1202" o:spid="_x0000_s1076" type="#_x0000_t75" style="position:absolute;left:38;top:30034;width:7345;height:1188;visibility:visible;mso-wrap-style:square" o:gfxdata="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">
-                  <v:imagedata r:id="rId24" o:title=""/>
+                <v:shape id="Picture 1202" o:spid="_x0000_s1077" type="#_x0000_t75" style="position:absolute;left:30070;top:36922;width:7345;height:1189;visibility:visible;mso-wrap-style:square" o:gfxdata="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">
+                  <v:imagedata r:id="rId22" o:title=""/>
                 </v:shape>
-                <v:rect id="Rectangle 1203" o:spid="_x0000_s1077" style="position:absolute;left:955;top:30089;width:6455;height:1862;visibility:visible;mso-wrap-style:square;v-text-anchor:top" o:gfxdata="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" filled="f" stroked="f">
+                <v:rect id="Rectangle 1203" o:spid="_x0000_s1078" style="position:absolute;left:40299;top:34560;width:6455;height:1863;visibility:visible;mso-wrap-style:square;v-text-anchor:top" o:gfxdata="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" filled="f" stroked="f">
                   <v:textbox inset="0,0,0,0">
                     <w:txbxContent>
                       <w:p>
@@ -5447,19 +5750,17 @@
                           <w:spacing w:after="160" w:line="259" w:lineRule="auto"/>
                           <w:ind w:left="0" w:firstLine="0"/>
                         </w:pPr>
-                        <w:proofErr w:type="gramStart"/>
                         <w:r>
                           <w:rPr>
                             <w:sz w:val="20"/>
                           </w:rPr>
                           <w:t>student</w:t>
                         </w:r>
-                        <w:proofErr w:type="gramEnd"/>
                       </w:p>
                     </w:txbxContent>
                   </v:textbox>
                 </v:rect>
-                <v:rect id="Rectangle 1204" o:spid="_x0000_s1078" style="position:absolute;left:5816;top:30089;width:421;height:1862;visibility:visible;mso-wrap-style:square;v-text-anchor:top" o:gfxdata="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" filled="f" stroked="f">
+                <v:rect id="Rectangle 1204" o:spid="_x0000_s1079" style="position:absolute;left:5816;top:30089;width:421;height:1862;visibility:visible;mso-wrap-style:square;v-text-anchor:top" o:gfxdata="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" filled="f" stroked="f">
                   <v:textbox inset="0,0,0,0">
                     <w:txbxContent>
                       <w:p>
@@ -5477,14 +5778,23 @@
                     </w:txbxContent>
                   </v:textbox>
                 </v:rect>
-                <v:shape id="Shape 1208" o:spid="_x0000_s1079" style="position:absolute;left:22383;top:20955;width:0;height:3714;visibility:visible;mso-wrap-style:square;v-text-anchor:top" coordsize="0,371475" o:gfxdata="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" path="m,l,371475e" filled="f">
-                  <v:path arrowok="t" textboxrect="0,0,0,371475"/>
-                </v:shape>
                 <w10:anchorlock/>
               </v:group>
             </w:pict>
           </mc:Fallback>
         </mc:AlternateContent>
+      </w:r>
+    </w:p>
+    <w:p>
+      <w:pPr>
+        <w:tabs>
+          <w:tab w:val="right" w:pos="8634"/>
+        </w:tabs>
+        <w:spacing w:after="121" w:line="259" w:lineRule="auto"/>
+        <w:ind w:left="150" w:firstLine="0"/>
+      </w:pPr>
+      <w:r>
+        <w:tab/>
       </w:r>
     </w:p>
     <w:p>
@@ -5703,14 +6013,12 @@
         </w:rPr>
         <w:tab/>
       </w:r>
-      <w:proofErr w:type="gramStart"/>
       <w:r>
         <w:rPr>
           <w:b w:val="0"/>
         </w:rPr>
         <w:t>employee</w:t>
       </w:r>
-      <w:proofErr w:type="gramEnd"/>
       <w:r>
         <w:rPr>
           <w:b w:val="0"/>
@@ -6122,7 +6430,7 @@
                           <pic:cNvPicPr/>
                         </pic:nvPicPr>
                         <pic:blipFill>
-                          <a:blip r:embed="rId25"/>
+                          <a:blip r:embed="rId23"/>
                           <a:stretch>
                             <a:fillRect/>
                           </a:stretch>
@@ -6159,14 +6467,12 @@
                                 <w:spacing w:after="160" w:line="259" w:lineRule="auto"/>
                                 <w:ind w:left="0" w:firstLine="0"/>
                               </w:pPr>
-                              <w:proofErr w:type="gramStart"/>
                               <w:r>
                                 <w:rPr>
                                   <w:sz w:val="20"/>
                                 </w:rPr>
                                 <w:t>employee</w:t>
                               </w:r>
-                              <w:proofErr w:type="gramEnd"/>
                             </w:p>
                           </w:txbxContent>
                         </wps:txbx>
@@ -6269,7 +6575,7 @@
                           <pic:cNvPicPr/>
                         </pic:nvPicPr>
                         <pic:blipFill>
-                          <a:blip r:embed="rId26"/>
+                          <a:blip r:embed="rId24"/>
                           <a:stretch>
                             <a:fillRect/>
                           </a:stretch>
@@ -6409,7 +6715,7 @@
           </mc:Choice>
           <mc:Fallback>
             <w:pict>
-              <v:group id="Group 42859" o:spid="_x0000_s1080" style="width:266.95pt;height:90.15pt;mso-position-horizontal-relative:char;mso-position-vertical-relative:line" coordsize="33901,11449" o:gfxdata="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">
+              <v:group id="Group 42859" o:spid="_x0000_s1080" style="width:266.95pt;height:90.15pt;mso-position-horizontal-relative:char;mso-position-vertical-relative:line" coordsize="33901,11449" o:gfxdata="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">
                 <v:shape id="Shape 1343" o:spid="_x0000_s1081" style="position:absolute;left:3802;width:1524;height:1976;visibility:visible;mso-wrap-style:square;v-text-anchor:top" coordsize="152400,197612" o:gfxdata="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" path="m,98806c,44196,34163,,76200,v42037,,76200,44196,76200,98806c152400,153416,118237,197612,76200,197612,34163,197612,,153416,,98806xe" filled="f">
                   <v:path arrowok="t" textboxrect="0,0,152400,197612"/>
                 </v:shape>
@@ -6429,7 +6735,7 @@
                   <v:path arrowok="t" textboxrect="0,0,1552575,609600"/>
                 </v:shape>
                 <v:shape id="Picture 1352" o:spid="_x0000_s1087" type="#_x0000_t75" style="position:absolute;top:9516;width:9037;height:1752;visibility:visible;mso-wrap-style:square" o:gfxdata="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">
-                  <v:imagedata r:id="rId27" o:title=""/>
+                  <v:imagedata r:id="rId25" o:title=""/>
                 </v:shape>
                 <v:rect id="Rectangle 1353" o:spid="_x0000_s1088" style="position:absolute;left:2715;top:9586;width:4771;height:1863;visibility:visible;mso-wrap-style:square;v-text-anchor:top" o:gfxdata="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" filled="f" stroked="f">
                   <v:textbox inset="0,0,0,0">
@@ -6439,14 +6745,12 @@
                           <w:spacing w:after="160" w:line="259" w:lineRule="auto"/>
                           <w:ind w:left="0" w:firstLine="0"/>
                         </w:pPr>
-                        <w:proofErr w:type="gramStart"/>
                         <w:r>
                           <w:rPr>
                             <w:sz w:val="20"/>
                           </w:rPr>
                           <w:t>employee</w:t>
                         </w:r>
-                        <w:proofErr w:type="gramEnd"/>
                       </w:p>
                     </w:txbxContent>
                   </v:textbox>
@@ -6473,7 +6777,7 @@
                   <v:path arrowok="t" textboxrect="0,0,1019175,342900"/>
                 </v:shape>
                 <v:shape id="Picture 1357" o:spid="_x0000_s1091" type="#_x0000_t75" style="position:absolute;left:21229;top:3221;width:10195;height:2515;visibility:visible;mso-wrap-style:square" o:gfxdata="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">
-                  <v:imagedata r:id="rId28" o:title=""/>
+                  <v:imagedata r:id="rId26" o:title=""/>
                 </v:shape>
                 <v:rect id="Rectangle 1358" o:spid="_x0000_s1092" style="position:absolute;left:20720;top:3287;width:11637;height:3619;visibility:visible;mso-wrap-style:square;v-text-anchor:top" o:gfxdata="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" filled="f" stroked="f">
                   <v:textbox inset="0,0,0,0">
@@ -6594,15 +6898,7 @@
         <w:ind w:left="0" w:firstLine="0"/>
       </w:pPr>
       <w:r>
-        <w:t xml:space="preserve">1-Students </w:t>
-      </w:r>
-      <w:proofErr w:type="gramStart"/>
-      <w:r>
-        <w:t>are sorted</w:t>
-      </w:r>
-      <w:proofErr w:type="gramEnd"/>
-      <w:r>
-        <w:t xml:space="preserve"> according to the language they want to learn.</w:t>
+        <w:t>1-Students are sorted according to the language they want to learn.</w:t>
       </w:r>
     </w:p>
     <w:p>
@@ -6611,15 +6907,7 @@
         <w:ind w:left="0" w:firstLine="0"/>
       </w:pPr>
       <w:r>
-        <w:t xml:space="preserve">The required language (English - French - German) is determined and a test </w:t>
-      </w:r>
-      <w:proofErr w:type="gramStart"/>
-      <w:r>
-        <w:t>is conducted</w:t>
-      </w:r>
-      <w:proofErr w:type="gramEnd"/>
-      <w:r>
-        <w:t xml:space="preserve"> for students to sort them for the appropriate level (beginner - intermediate - advanced - TOEFL).</w:t>
+        <w:t>The required language (English - French - German) is determined and a test is conducted for students to sort them for the appropriate level (beginner - intermediate - advanced - TOEFL).</w:t>
       </w:r>
     </w:p>
     <w:p>
@@ -6628,15 +6916,7 @@
         <w:ind w:left="0" w:firstLine="0"/>
       </w:pPr>
       <w:r>
-        <w:t xml:space="preserve">2- Student data </w:t>
-      </w:r>
-      <w:proofErr w:type="gramStart"/>
-      <w:r>
-        <w:t>is entered</w:t>
-      </w:r>
-      <w:proofErr w:type="gramEnd"/>
-      <w:r>
-        <w:t xml:space="preserve"> on the computer and stored (name - age - study - residence - phone number - the course to be registered - date of application - student status).</w:t>
+        <w:t>2- Student data is entered on the computer and stored (name - age - study - residence - phone number - the course to be registered - date of application - student status).</w:t>
       </w:r>
     </w:p>
     <w:p>
@@ -6768,14 +7048,12 @@
         </w:rPr>
         <w:tab/>
       </w:r>
-      <w:proofErr w:type="gramStart"/>
       <w:r>
         <w:rPr>
           <w:b w:val="0"/>
         </w:rPr>
         <w:t>employee</w:t>
       </w:r>
-      <w:proofErr w:type="gramEnd"/>
       <w:r>
         <w:rPr>
           <w:b w:val="0"/>
@@ -7194,7 +7472,7 @@
                           <pic:cNvPicPr/>
                         </pic:nvPicPr>
                         <pic:blipFill>
-                          <a:blip r:embed="rId25"/>
+                          <a:blip r:embed="rId23"/>
                           <a:stretch>
                             <a:fillRect/>
                           </a:stretch>
@@ -7231,14 +7509,12 @@
                                 <w:spacing w:after="160" w:line="259" w:lineRule="auto"/>
                                 <w:ind w:left="0" w:firstLine="0"/>
                               </w:pPr>
-                              <w:proofErr w:type="gramStart"/>
                               <w:r>
                                 <w:rPr>
                                   <w:sz w:val="20"/>
                                 </w:rPr>
                                 <w:t>employee</w:t>
                               </w:r>
-                              <w:proofErr w:type="gramEnd"/>
                             </w:p>
                           </w:txbxContent>
                         </wps:txbx>
@@ -7341,7 +7617,7 @@
                           <pic:cNvPicPr/>
                         </pic:nvPicPr>
                         <pic:blipFill>
-                          <a:blip r:embed="rId26"/>
+                          <a:blip r:embed="rId24"/>
                           <a:stretch>
                             <a:fillRect/>
                           </a:stretch>
@@ -7482,7 +7758,7 @@
           </mc:Choice>
           <mc:Fallback>
             <w:pict>
-              <v:group id="Group 42235" o:spid="_x0000_s1095" style="width:267.05pt;height:90.1pt;mso-position-horizontal-relative:char;mso-position-vertical-relative:line" coordsize="33912,11443" o:gfxdata="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">
+              <v:group id="Group 42235" o:spid="_x0000_s1095" style="width:267.05pt;height:90.1pt;mso-position-horizontal-relative:char;mso-position-vertical-relative:line" coordsize="33912,11443" o:gfxdata="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">
                 <v:shape id="Shape 1459" o:spid="_x0000_s1096" style="position:absolute;left:3813;width:1524;height:1976;visibility:visible;mso-wrap-style:square;v-text-anchor:top" coordsize="152400,197612" o:gfxdata="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" path="m,98806c,44196,34163,,76200,v42037,,76200,44196,76200,98806c152400,153416,118237,197612,76200,197612,34163,197612,,153416,,98806xe" filled="f">
                   <v:path arrowok="t" textboxrect="0,0,152400,197612"/>
                 </v:shape>
@@ -7502,7 +7778,7 @@
                   <v:path arrowok="t" textboxrect="0,0,1552575,609600"/>
                 </v:shape>
                 <v:shape id="Picture 1468" o:spid="_x0000_s1102" type="#_x0000_t75" style="position:absolute;top:9507;width:9052;height:1752;visibility:visible;mso-wrap-style:square" o:gfxdata="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">
-                  <v:imagedata r:id="rId27" o:title=""/>
+                  <v:imagedata r:id="rId25" o:title=""/>
                 </v:shape>
                 <v:rect id="Rectangle 1469" o:spid="_x0000_s1103" style="position:absolute;left:2730;top:9581;width:4773;height:1862;visibility:visible;mso-wrap-style:square;v-text-anchor:top" o:gfxdata="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" filled="f" stroked="f">
                   <v:textbox inset="0,0,0,0">
@@ -7512,14 +7788,12 @@
                           <w:spacing w:after="160" w:line="259" w:lineRule="auto"/>
                           <w:ind w:left="0" w:firstLine="0"/>
                         </w:pPr>
-                        <w:proofErr w:type="gramStart"/>
                         <w:r>
                           <w:rPr>
                             <w:sz w:val="20"/>
                           </w:rPr>
                           <w:t>employee</w:t>
                         </w:r>
-                        <w:proofErr w:type="gramEnd"/>
                       </w:p>
                     </w:txbxContent>
                   </v:textbox>
@@ -7546,7 +7820,7 @@
                   <v:path arrowok="t" textboxrect="0,0,1019175,342900"/>
                 </v:shape>
                 <v:shape id="Picture 1473" o:spid="_x0000_s1106" type="#_x0000_t75" style="position:absolute;left:21244;top:3228;width:10196;height:2514;visibility:visible;mso-wrap-style:square" o:gfxdata="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">
-                  <v:imagedata r:id="rId28" o:title=""/>
+                  <v:imagedata r:id="rId26" o:title=""/>
                 </v:shape>
                 <v:rect id="Rectangle 1474" o:spid="_x0000_s1107" style="position:absolute;left:19909;top:3297;width:13020;height:2893;visibility:visible;mso-wrap-style:square;v-text-anchor:top" o:gfxdata="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" filled="f" stroked="f">
                   <v:textbox inset="0,0,0,0">
@@ -7689,15 +7963,7 @@
         </w:numPr>
       </w:pPr>
       <w:r>
-        <w:t xml:space="preserve"> A training course </w:t>
-      </w:r>
-      <w:proofErr w:type="gramStart"/>
-      <w:r>
-        <w:t>is conducted</w:t>
-      </w:r>
-      <w:proofErr w:type="gramEnd"/>
-      <w:r>
-        <w:t xml:space="preserve"> for the selected teachers by the institute's administration, and the teacher is kept under probation for a period of six months.</w:t>
+        <w:t xml:space="preserve"> A training course is conducted for the selected teachers by the institute's administration, and the teacher is kept under probation for a period of six months.</w:t>
       </w:r>
     </w:p>
     <w:p>
@@ -7757,19 +8023,11 @@
         </w:rPr>
         <w:tab/>
       </w:r>
-      <w:proofErr w:type="gramStart"/>
       <w:r>
         <w:rPr>
           <w:b w:val="0"/>
         </w:rPr>
-        <w:t>teacher</w:t>
-      </w:r>
-      <w:proofErr w:type="gramEnd"/>
-      <w:r>
-        <w:rPr>
-          <w:b w:val="0"/>
-        </w:rPr>
-        <w:t xml:space="preserve"> </w:t>
+        <w:t xml:space="preserve">teacher </w:t>
       </w:r>
       <w:r>
         <w:rPr>
@@ -8148,7 +8406,7 @@
                           <pic:cNvPicPr/>
                         </pic:nvPicPr>
                         <pic:blipFill>
-                          <a:blip r:embed="rId29"/>
+                          <a:blip r:embed="rId27"/>
                           <a:stretch>
                             <a:fillRect/>
                           </a:stretch>
@@ -8185,14 +8443,12 @@
                                 <w:spacing w:after="160" w:line="259" w:lineRule="auto"/>
                                 <w:ind w:left="0" w:firstLine="0"/>
                               </w:pPr>
-                              <w:proofErr w:type="gramStart"/>
                               <w:r>
                                 <w:rPr>
                                   <w:sz w:val="20"/>
                                 </w:rPr>
                                 <w:t>teacher</w:t>
                               </w:r>
-                              <w:proofErr w:type="gramEnd"/>
                             </w:p>
                           </w:txbxContent>
                         </wps:txbx>
@@ -8295,7 +8551,7 @@
                           <pic:cNvPicPr/>
                         </pic:nvPicPr>
                         <pic:blipFill>
-                          <a:blip r:embed="rId30"/>
+                          <a:blip r:embed="rId28"/>
                           <a:stretch>
                             <a:fillRect/>
                           </a:stretch>
@@ -8433,7 +8689,7 @@
           </mc:Choice>
           <mc:Fallback>
             <w:pict>
-              <v:group id="Group 41658" o:spid="_x0000_s1110" style="width:267pt;height:115.7pt;mso-position-horizontal-relative:char;mso-position-vertical-relative:line" coordsize="33909,14692" o:gfxdata="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">
+              <v:group id="Group 41658" o:spid="_x0000_s1110" style="width:267pt;height:115.7pt;mso-position-horizontal-relative:char;mso-position-vertical-relative:line" coordsize="33909,14692" o:gfxdata="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">
                 <v:shape id="Shape 1644" o:spid="_x0000_s1111" style="position:absolute;left:3810;width:1524;height:2555;visibility:visible;mso-wrap-style:square;v-text-anchor:top" coordsize="152400,255524" o:gfxdata="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" path="m,127762c,57150,34163,,76200,v42037,,76200,57150,76200,127762c152400,198247,118237,255524,76200,255524,34163,255524,,198247,,127762xe" filled="f">
                   <v:path arrowok="t" textboxrect="0,0,152400,255524"/>
                 </v:shape>
@@ -8453,7 +8709,7 @@
                   <v:path arrowok="t" textboxrect="0,0,1552575,788034"/>
                 </v:shape>
                 <v:shape id="Picture 1653" o:spid="_x0000_s1117" type="#_x0000_t75" style="position:absolute;top:12162;width:9052;height:2530;visibility:visible;mso-wrap-style:square" o:gfxdata="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">
-                  <v:imagedata r:id="rId31" o:title=""/>
+                  <v:imagedata r:id="rId29" o:title=""/>
                 </v:shape>
                 <v:rect id="Rectangle 1654" o:spid="_x0000_s1118" style="position:absolute;left:2090;top:12215;width:6455;height:1862;visibility:visible;mso-wrap-style:square;v-text-anchor:top" o:gfxdata="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" filled="f" stroked="f">
                   <v:textbox inset="0,0,0,0">
@@ -8463,14 +8719,12 @@
                           <w:spacing w:after="160" w:line="259" w:lineRule="auto"/>
                           <w:ind w:left="0" w:firstLine="0"/>
                         </w:pPr>
-                        <w:proofErr w:type="gramStart"/>
                         <w:r>
                           <w:rPr>
                             <w:sz w:val="20"/>
                           </w:rPr>
                           <w:t>teacher</w:t>
                         </w:r>
-                        <w:proofErr w:type="gramEnd"/>
                       </w:p>
                     </w:txbxContent>
                   </v:textbox>
@@ -8497,7 +8751,7 @@
                   <v:path arrowok="t" textboxrect="0,0,1019175,443255"/>
                 </v:shape>
                 <v:shape id="Picture 1658" o:spid="_x0000_s1121" type="#_x0000_t75" style="position:absolute;left:21244;top:4024;width:10196;height:3521;visibility:visible;mso-wrap-style:square" o:gfxdata="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">
-                  <v:imagedata r:id="rId32" o:title=""/>
+                  <v:imagedata r:id="rId30" o:title=""/>
                 </v:shape>
                 <v:rect id="Rectangle 1659" o:spid="_x0000_s1122" style="position:absolute;left:19710;top:4088;width:13151;height:3451;visibility:visible;mso-wrap-style:square;v-text-anchor:top" o:gfxdata="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" filled="f" stroked="f">
                   <v:textbox inset="0,0,0,0">
@@ -8574,15 +8828,15 @@
         <w:ind w:left="-5"/>
       </w:pPr>
       <w:r>
-        <w:t xml:space="preserve">The teacher follow the </w:t>
+        <w:t xml:space="preserve">The teacher </w:t>
       </w:r>
       <w:proofErr w:type="gramStart"/>
       <w:r>
-        <w:t>students</w:t>
+        <w:t>follow</w:t>
       </w:r>
       <w:proofErr w:type="gramEnd"/>
       <w:r>
-        <w:t xml:space="preserve"> statues and their tests and </w:t>
+        <w:t xml:space="preserve"> the students statues and their tests and </w:t>
       </w:r>
       <w:proofErr w:type="spellStart"/>
       <w:r>
@@ -8714,14 +8968,12 @@
         </w:rPr>
         <w:tab/>
       </w:r>
-      <w:proofErr w:type="gramStart"/>
       <w:r>
         <w:rPr>
           <w:b w:val="0"/>
         </w:rPr>
         <w:t>student</w:t>
       </w:r>
-      <w:proofErr w:type="gramEnd"/>
       <w:r>
         <w:rPr>
           <w:b w:val="0"/>
@@ -9131,7 +9383,7 @@
                           <pic:cNvPicPr/>
                         </pic:nvPicPr>
                         <pic:blipFill>
-                          <a:blip r:embed="rId25"/>
+                          <a:blip r:embed="rId23"/>
                           <a:stretch>
                             <a:fillRect/>
                           </a:stretch>
@@ -9168,14 +9420,12 @@
                                 <w:spacing w:after="160" w:line="259" w:lineRule="auto"/>
                                 <w:ind w:left="0" w:firstLine="0"/>
                               </w:pPr>
-                              <w:proofErr w:type="gramStart"/>
                               <w:r>
                                 <w:rPr>
                                   <w:sz w:val="20"/>
                                 </w:rPr>
                                 <w:t>student</w:t>
                               </w:r>
-                              <w:proofErr w:type="gramEnd"/>
                             </w:p>
                           </w:txbxContent>
                         </wps:txbx>
@@ -9278,7 +9528,7 @@
                           <pic:cNvPicPr/>
                         </pic:nvPicPr>
                         <pic:blipFill>
-                          <a:blip r:embed="rId26"/>
+                          <a:blip r:embed="rId24"/>
                           <a:stretch>
                             <a:fillRect/>
                           </a:stretch>
@@ -9422,7 +9672,7 @@
           </mc:Choice>
           <mc:Fallback>
             <w:pict>
-              <v:group id="Group 41655" o:spid="_x0000_s1125" style="width:274.4pt;height:90.05pt;mso-position-horizontal-relative:char;mso-position-vertical-relative:line" coordsize="34848,11438" o:gfxdata="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">
+              <v:group id="Group 41655" o:spid="_x0000_s1125" style="width:274.4pt;height:90.05pt;mso-position-horizontal-relative:char;mso-position-vertical-relative:line" coordsize="34848,11438" o:gfxdata="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">
                 <v:shape id="Shape 1767" o:spid="_x0000_s1126" style="position:absolute;left:3813;width:1524;height:1976;visibility:visible;mso-wrap-style:square;v-text-anchor:top" coordsize="152400,197612" o:gfxdata="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" path="m,98806c,44323,34163,,76200,v42037,,76200,44323,76200,98806c152400,153416,118237,197612,76200,197612,34163,197612,,153416,,98806xe" filled="f">
                   <v:path arrowok="t" textboxrect="0,0,152400,197612"/>
                 </v:shape>
@@ -9442,7 +9692,7 @@
                   <v:path arrowok="t" textboxrect="0,0,1552575,609600"/>
                 </v:shape>
                 <v:shape id="Picture 1776" o:spid="_x0000_s1132" type="#_x0000_t75" style="position:absolute;top:9505;width:9052;height:1753;visibility:visible;mso-wrap-style:square" o:gfxdata="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">
-                  <v:imagedata r:id="rId27" o:title=""/>
+                  <v:imagedata r:id="rId25" o:title=""/>
                 </v:shape>
                 <v:rect id="Rectangle 1777" o:spid="_x0000_s1133" style="position:absolute;left:2943;top:9576;width:4223;height:1862;visibility:visible;mso-wrap-style:square;v-text-anchor:top" o:gfxdata="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" filled="f" stroked="f">
                   <v:textbox inset="0,0,0,0">
@@ -9452,14 +9702,12 @@
                           <w:spacing w:after="160" w:line="259" w:lineRule="auto"/>
                           <w:ind w:left="0" w:firstLine="0"/>
                         </w:pPr>
-                        <w:proofErr w:type="gramStart"/>
                         <w:r>
                           <w:rPr>
                             <w:sz w:val="20"/>
                           </w:rPr>
                           <w:t>student</w:t>
                         </w:r>
-                        <w:proofErr w:type="gramEnd"/>
                       </w:p>
                     </w:txbxContent>
                   </v:textbox>
@@ -9486,7 +9734,7 @@
                   <v:path arrowok="t" textboxrect="0,0,1019175,342900"/>
                 </v:shape>
                 <v:shape id="Picture 1781" o:spid="_x0000_s1136" type="#_x0000_t75" style="position:absolute;left:21244;top:3227;width:10196;height:2514;visibility:visible;mso-wrap-style:square" o:gfxdata="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">
-                  <v:imagedata r:id="rId28" o:title=""/>
+                  <v:imagedata r:id="rId26" o:title=""/>
                 </v:shape>
                 <v:rect id="Rectangle 1782" o:spid="_x0000_s1137" style="position:absolute;left:18387;top:2761;width:16461;height:2977;visibility:visible;mso-wrap-style:square;v-text-anchor:top" o:gfxdata="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" filled="f" stroked="f">
                   <v:textbox inset="0,0,0,0">
@@ -9719,15 +9967,7 @@
         <w:t xml:space="preserve"> </w:t>
       </w:r>
       <w:r>
-        <w:t xml:space="preserve">The user </w:t>
-      </w:r>
-      <w:proofErr w:type="gramStart"/>
-      <w:r>
-        <w:t>is expected</w:t>
-      </w:r>
-      <w:proofErr w:type="gramEnd"/>
-      <w:r>
-        <w:t xml:space="preserve"> to be Internet literate and be able to use a search engine. </w:t>
+        <w:t xml:space="preserve">The user is expected to be Internet literate and be able to use a search engine. </w:t>
       </w:r>
     </w:p>
     <w:p>
@@ -9755,15 +9995,7 @@
       </w:pPr>
       <w:r>
         <w:lastRenderedPageBreak/>
-        <w:t xml:space="preserve">The user </w:t>
-      </w:r>
-      <w:proofErr w:type="gramStart"/>
-      <w:r>
-        <w:t>is expected</w:t>
-      </w:r>
-      <w:proofErr w:type="gramEnd"/>
-      <w:r>
-        <w:t xml:space="preserve"> to be Windows literate and to be able to use button, pulldown menus, and similar tools. </w:t>
+        <w:t xml:space="preserve">The user is expected to be Windows literate and to be able to use button, pulldown menus, and similar tools. </w:t>
       </w:r>
     </w:p>
     <w:p>
@@ -9779,15 +10011,7 @@
       </w:r>
       <w:r>
         <w:tab/>
-        <w:t xml:space="preserve">The detailed look of these pages </w:t>
-      </w:r>
-      <w:proofErr w:type="gramStart"/>
-      <w:r>
-        <w:t>is discussed</w:t>
-      </w:r>
-      <w:proofErr w:type="gramEnd"/>
-      <w:r>
-        <w:t xml:space="preserve"> in section 3.2 below.</w:t>
+        <w:t>The detailed look of these pages is discussed in section 3.2 below.</w:t>
       </w:r>
     </w:p>
     <w:p>
@@ -9965,21 +10189,12 @@
         </w:rPr>
         <w:t xml:space="preserve">3.2.1 </w:t>
       </w:r>
-      <w:proofErr w:type="gramStart"/>
       <w:r>
         <w:rPr>
           <w:b w:val="0"/>
           <w:sz w:val="28"/>
         </w:rPr>
-        <w:t>employee</w:t>
-      </w:r>
-      <w:proofErr w:type="gramEnd"/>
-      <w:r>
-        <w:rPr>
-          <w:b w:val="0"/>
-          <w:sz w:val="28"/>
-        </w:rPr>
-        <w:t xml:space="preserve"> use case</w:t>
+        <w:t>employee use case</w:t>
       </w:r>
     </w:p>
     <w:tbl>
@@ -10283,15 +10498,7 @@
               <w:ind w:left="0" w:firstLine="0"/>
             </w:pPr>
             <w:r>
-              <w:t xml:space="preserve">1-Students </w:t>
-            </w:r>
-            <w:proofErr w:type="gramStart"/>
-            <w:r>
-              <w:t>are sorted</w:t>
-            </w:r>
-            <w:proofErr w:type="gramEnd"/>
-            <w:r>
-              <w:t xml:space="preserve"> according to the language they want to learn.</w:t>
+              <w:t>1-Students are sorted according to the language they want to learn.</w:t>
             </w:r>
           </w:p>
           <w:p>
@@ -10300,15 +10507,7 @@
               <w:ind w:left="0" w:firstLine="0"/>
             </w:pPr>
             <w:r>
-              <w:t xml:space="preserve">The required language (English - French - German) is determined and a test </w:t>
-            </w:r>
-            <w:proofErr w:type="gramStart"/>
-            <w:r>
-              <w:t>is conducted</w:t>
-            </w:r>
-            <w:proofErr w:type="gramEnd"/>
-            <w:r>
-              <w:t xml:space="preserve"> for students to sort them for the appropriate level (beginner - intermediate - advanced - TOEFL).</w:t>
+              <w:t>The required language (English - French - German) is determined and a test is conducted for students to sort them for the appropriate level (beginner - intermediate - advanced - TOEFL).</w:t>
             </w:r>
           </w:p>
           <w:p>
@@ -10317,15 +10516,7 @@
               <w:ind w:left="0" w:firstLine="0"/>
             </w:pPr>
             <w:r>
-              <w:t xml:space="preserve">2- Student data </w:t>
-            </w:r>
-            <w:proofErr w:type="gramStart"/>
-            <w:r>
-              <w:t>is entered</w:t>
-            </w:r>
-            <w:proofErr w:type="gramEnd"/>
-            <w:r>
-              <w:t xml:space="preserve"> on the computer and stored (name - age - study - residence - phone number - the course to be registered - date of application - student status).</w:t>
+              <w:t>2- Student data is entered on the computer and stored (name - age - study - residence - phone number - the course to be registered - date of application - student status).</w:t>
             </w:r>
           </w:p>
           <w:p>
@@ -10700,23 +10891,7 @@
           <w:b w:val="0"/>
           <w:sz w:val="28"/>
         </w:rPr>
-        <w:t xml:space="preserve">3.2.2 </w:t>
-      </w:r>
-      <w:proofErr w:type="gramStart"/>
-      <w:r>
-        <w:rPr>
-          <w:b w:val="0"/>
-          <w:sz w:val="28"/>
-        </w:rPr>
-        <w:t>employee</w:t>
-      </w:r>
-      <w:proofErr w:type="gramEnd"/>
-      <w:r>
-        <w:rPr>
-          <w:b w:val="0"/>
-          <w:sz w:val="28"/>
-        </w:rPr>
-        <w:t xml:space="preserve"> use case</w:t>
+        <w:t>3.2.2 employee use case</w:t>
       </w:r>
     </w:p>
     <w:tbl>
@@ -10779,10 +10954,7 @@
               <w:outlineLvl w:val="3"/>
             </w:pPr>
             <w:r>
-              <w:t xml:space="preserve">Record teachers </w:t>
-            </w:r>
-            <w:r>
-              <w:t>data</w:t>
+              <w:t>Record teachers data</w:t>
             </w:r>
             <w:r>
               <w:rPr>
@@ -10992,10 +11164,7 @@
               <w:ind w:left="-15" w:firstLine="0"/>
             </w:pPr>
             <w:r>
-              <w:t>1-</w:t>
-            </w:r>
-            <w:r>
-              <w:t>Ask about previous experiences and certificates and enter them as data into the computer.</w:t>
+              <w:t>1-Ask about previous experiences and certificates and enter them as data into the computer.</w:t>
             </w:r>
           </w:p>
           <w:p>
@@ -11003,10 +11172,7 @@
               <w:ind w:left="-15" w:firstLine="0"/>
             </w:pPr>
             <w:r>
-              <w:t>2-</w:t>
-            </w:r>
-            <w:r>
-              <w:t xml:space="preserve"> Enter personal data (name - residence - phone number - age - courses to which he is subject - certificates obtained).</w:t>
+              <w:t>2- Enter personal data (name - residence - phone number - age - courses to which he is subject - certificates obtained).</w:t>
             </w:r>
           </w:p>
           <w:p>
@@ -11015,18 +11181,7 @@
             </w:pPr>
             <w:r>
               <w:lastRenderedPageBreak/>
-              <w:t>3-</w:t>
-            </w:r>
-            <w:r>
-              <w:t xml:space="preserve"> A training course </w:t>
-            </w:r>
-            <w:proofErr w:type="gramStart"/>
-            <w:r>
-              <w:t>is conducted</w:t>
-            </w:r>
-            <w:proofErr w:type="gramEnd"/>
-            <w:r>
-              <w:t xml:space="preserve"> for the selected teachers by the institute's administration, and the teacher is kept under probation for a period of six months.</w:t>
+              <w:t>3- A training course is conducted for the selected teachers by the institute's administration, and the teacher is kept under probation for a period of six months.</w:t>
             </w:r>
           </w:p>
           <w:p>
@@ -11085,21 +11240,7 @@
               <w:rPr>
                 <w:lang w:bidi="ar-SY"/>
               </w:rPr>
-              <w:t xml:space="preserve">In step 1 a window appears that contains information about the required experiences, and in the following step, the teacher's data (name, age, number, address, certificates, </w:t>
-            </w:r>
-            <w:proofErr w:type="gramStart"/>
-            <w:r>
-              <w:rPr>
-                <w:lang w:bidi="ar-SY"/>
-              </w:rPr>
-              <w:t>experiences</w:t>
-            </w:r>
-            <w:proofErr w:type="gramEnd"/>
-            <w:r>
-              <w:rPr>
-                <w:lang w:bidi="ar-SY"/>
-              </w:rPr>
-              <w:t>) is entered through a specific form.</w:t>
+              <w:t>In step 1 a window appears that contains information about the required experiences, and in the following step, the teacher's data (name, age, number, address, certificates, experiences) is entered through a specific form.</w:t>
             </w:r>
           </w:p>
           <w:p>
@@ -11301,19 +11442,11 @@
         </w:rPr>
         <w:t xml:space="preserve">3.2.3 </w:t>
       </w:r>
-      <w:proofErr w:type="gramStart"/>
       <w:r>
         <w:rPr>
           <w:b w:val="0"/>
         </w:rPr>
-        <w:t>teacher</w:t>
-      </w:r>
-      <w:proofErr w:type="gramEnd"/>
-      <w:r>
-        <w:rPr>
-          <w:b w:val="0"/>
-        </w:rPr>
-        <w:t xml:space="preserve"> Use Case </w:t>
+        <w:t xml:space="preserve">teacher Use Case </w:t>
       </w:r>
     </w:p>
     <w:tbl>
@@ -11375,13 +11508,8 @@
               <w:ind w:left="-15" w:right="5601" w:firstLine="0"/>
               <w:outlineLvl w:val="3"/>
             </w:pPr>
-            <w:proofErr w:type="gramStart"/>
             <w:r>
-              <w:t>review</w:t>
-            </w:r>
-            <w:proofErr w:type="gramEnd"/>
-            <w:r>
-              <w:t xml:space="preserve"> student marks</w:t>
+              <w:t>review student marks</w:t>
             </w:r>
           </w:p>
           <w:p>
@@ -11786,19 +11914,7 @@
               <w:rPr>
                 <w:lang w:bidi="ar-SY"/>
               </w:rPr>
-              <w:t xml:space="preserve">Add students' </w:t>
-            </w:r>
-            <w:r>
-              <w:rPr>
-                <w:lang w:bidi="ar-SY"/>
-              </w:rPr>
-              <w:t>mark</w:t>
-            </w:r>
-            <w:r>
-              <w:rPr>
-                <w:lang w:bidi="ar-SY"/>
-              </w:rPr>
-              <w:t>s for their records in the database</w:t>
+              <w:t>Add students' marks for their records in the database</w:t>
             </w:r>
           </w:p>
         </w:tc>
@@ -11930,19 +12046,11 @@
         </w:rPr>
         <w:t xml:space="preserve">3.2.4 </w:t>
       </w:r>
-      <w:proofErr w:type="gramStart"/>
       <w:r>
         <w:rPr>
           <w:b w:val="0"/>
         </w:rPr>
-        <w:t>student</w:t>
-      </w:r>
-      <w:proofErr w:type="gramEnd"/>
-      <w:r>
-        <w:rPr>
-          <w:b w:val="0"/>
-        </w:rPr>
-        <w:t xml:space="preserve"> Use Case</w:t>
+        <w:t>student Use Case</w:t>
       </w:r>
     </w:p>
     <w:tbl>
@@ -12002,6 +12110,7 @@
             <w:pPr>
               <w:pStyle w:val="Heading4"/>
               <w:ind w:left="-5" w:right="5124"/>
+              <w:outlineLvl w:val="3"/>
               <w:rPr>
                 <w:lang w:bidi="ar-SY"/>
               </w:rPr>
@@ -12650,9 +12759,9 @@
         <w:spacing w:after="270" w:line="482" w:lineRule="auto"/>
         <w:ind w:left="0" w:firstLine="0"/>
         <w:sectPr>
-          <w:footerReference w:type="even" r:id="rId33"/>
-          <w:footerReference w:type="default" r:id="rId34"/>
-          <w:footerReference w:type="first" r:id="rId35"/>
+          <w:footerReference w:type="even" r:id="rId31"/>
+          <w:footerReference w:type="default" r:id="rId32"/>
+          <w:footerReference w:type="first" r:id="rId33"/>
           <w:pgSz w:w="12240" w:h="15840"/>
           <w:pgMar w:top="1445" w:right="1806" w:bottom="1446" w:left="1800" w:header="720" w:footer="718" w:gutter="0"/>
           <w:pgNumType w:start="1"/>
@@ -12669,15 +12778,7 @@
       </w:r>
       <w:proofErr w:type="spellEnd"/>
       <w:r>
-        <w:t xml:space="preserve"> all students and teachers' data based on the employee in charge ... The results are stored in a database of the institute that can be used for many things </w:t>
-      </w:r>
-      <w:proofErr w:type="gramStart"/>
-      <w:r>
-        <w:t>at later times</w:t>
-      </w:r>
-      <w:proofErr w:type="gramEnd"/>
-      <w:r>
-        <w:t>.</w:t>
+        <w:t xml:space="preserve"> all students and teachers' data based on the employee in charge ... The results are stored in a database of the institute that can be used for many things at later times.</w:t>
       </w:r>
     </w:p>
     <w:p>
@@ -12967,9 +13068,9 @@
       </w:r>
     </w:p>
     <w:sectPr>
-      <w:footerReference w:type="even" r:id="rId36"/>
-      <w:footerReference w:type="default" r:id="rId37"/>
-      <w:footerReference w:type="first" r:id="rId38"/>
+      <w:footerReference w:type="even" r:id="rId34"/>
+      <w:footerReference w:type="default" r:id="rId35"/>
+      <w:footerReference w:type="first" r:id="rId36"/>
       <w:pgSz w:w="12240" w:h="15840"/>
       <w:pgMar w:top="1440" w:right="1814" w:bottom="1440" w:left="1800" w:header="720" w:footer="718" w:gutter="0"/>
       <w:pgNumType w:start="1"/>
@@ -12983,7 +13084,7 @@
 </file>
 
 <file path=word/endnotes.xml><?xml version="1.0" encoding="utf-8"?>
-<w:endnotes xmlns:wpc="http://schemas.microsoft.com/office/word/2010/wordprocessingCanvas" xmlns:cx="http://schemas.microsoft.com/office/drawing/2014/chartex" xmlns:cx1="http://schemas.microsoft.com/office/drawing/2015/9/8/chartex" xmlns:mc="http://schemas.openxmlformats.org/markup-compatibility/2006" xmlns:o="urn:schemas-microsoft-com:office:office" xmlns:r="http://schemas.openxmlformats.org/officeDocument/2006/relationships" xmlns:m="http://schemas.openxmlformats.org/officeDocument/2006/math" xmlns:v="urn:schemas-microsoft-com:vml" xmlns:wp14="http://schemas.microsoft.com/office/word/2010/wordprocessingDrawing" xmlns:wp="http://schemas.openxmlformats.org/drawingml/2006/wordprocessingDrawing" xmlns:w10="urn:schemas-microsoft-com:office:word" xmlns:w="http://schemas.openxmlformats.org/wordprocessingml/2006/main" xmlns:w14="http://schemas.microsoft.com/office/word/2010/wordml" xmlns:w15="http://schemas.microsoft.com/office/word/2012/wordml" xmlns:w16se="http://schemas.microsoft.com/office/word/2015/wordml/symex" xmlns:wpg="http://schemas.microsoft.com/office/word/2010/wordprocessingGroup" xmlns:wpi="http://schemas.microsoft.com/office/word/2010/wordprocessingInk" xmlns:wne="http://schemas.microsoft.com/office/word/2006/wordml" xmlns:wps="http://schemas.microsoft.com/office/word/2010/wordprocessingShape" mc:Ignorable="w14 w15 w16se wp14">
+<w:endnotes xmlns:wpc="http://schemas.microsoft.com/office/word/2010/wordprocessingCanvas" xmlns:cx="http://schemas.microsoft.com/office/drawing/2014/chartex" xmlns:mc="http://schemas.openxmlformats.org/markup-compatibility/2006" xmlns:o="urn:schemas-microsoft-com:office:office" xmlns:r="http://schemas.openxmlformats.org/officeDocument/2006/relationships" xmlns:m="http://schemas.openxmlformats.org/officeDocument/2006/math" xmlns:v="urn:schemas-microsoft-com:vml" xmlns:wp14="http://schemas.microsoft.com/office/word/2010/wordprocessingDrawing" xmlns:wp="http://schemas.openxmlformats.org/drawingml/2006/wordprocessingDrawing" xmlns:w10="urn:schemas-microsoft-com:office:word" xmlns:w="http://schemas.openxmlformats.org/wordprocessingml/2006/main" xmlns:w14="http://schemas.microsoft.com/office/word/2010/wordml" xmlns:w15="http://schemas.microsoft.com/office/word/2012/wordml" xmlns:w16se="http://schemas.microsoft.com/office/word/2015/wordml/symex" xmlns:wpg="http://schemas.microsoft.com/office/word/2010/wordprocessingGroup" xmlns:wpi="http://schemas.microsoft.com/office/word/2010/wordprocessingInk" xmlns:wne="http://schemas.microsoft.com/office/word/2006/wordml" xmlns:wps="http://schemas.microsoft.com/office/word/2010/wordprocessingShape" mc:Ignorable="w14 w15 w16se wp14">
   <w:endnote w:type="separator" w:id="-1">
     <w:p>
       <w:pPr>
@@ -13008,7 +13109,7 @@
 </file>
 
 <file path=word/footer1.xml><?xml version="1.0" encoding="utf-8"?>
-<w:ftr xmlns:wpc="http://schemas.microsoft.com/office/word/2010/wordprocessingCanvas" xmlns:cx="http://schemas.microsoft.com/office/drawing/2014/chartex" xmlns:cx1="http://schemas.microsoft.com/office/drawing/2015/9/8/chartex" xmlns:mc="http://schemas.openxmlformats.org/markup-compatibility/2006" xmlns:o="urn:schemas-microsoft-com:office:office" xmlns:r="http://schemas.openxmlformats.org/officeDocument/2006/relationships" xmlns:m="http://schemas.openxmlformats.org/officeDocument/2006/math" xmlns:v="urn:schemas-microsoft-com:vml" xmlns:wp14="http://schemas.microsoft.com/office/word/2010/wordprocessingDrawing" xmlns:wp="http://schemas.openxmlformats.org/drawingml/2006/wordprocessingDrawing" xmlns:w10="urn:schemas-microsoft-com:office:word" xmlns:w="http://schemas.openxmlformats.org/wordprocessingml/2006/main" xmlns:w14="http://schemas.microsoft.com/office/word/2010/wordml" xmlns:w15="http://schemas.microsoft.com/office/word/2012/wordml" xmlns:w16se="http://schemas.microsoft.com/office/word/2015/wordml/symex" xmlns:wpg="http://schemas.microsoft.com/office/word/2010/wordprocessingGroup" xmlns:wpi="http://schemas.microsoft.com/office/word/2010/wordprocessingInk" xmlns:wne="http://schemas.microsoft.com/office/word/2006/wordml" xmlns:wps="http://schemas.microsoft.com/office/word/2010/wordprocessingShape" mc:Ignorable="w14 w15 w16se wp14">
+<w:ftr xmlns:wpc="http://schemas.microsoft.com/office/word/2010/wordprocessingCanvas" xmlns:cx="http://schemas.microsoft.com/office/drawing/2014/chartex" xmlns:mc="http://schemas.openxmlformats.org/markup-compatibility/2006" xmlns:o="urn:schemas-microsoft-com:office:office" xmlns:r="http://schemas.openxmlformats.org/officeDocument/2006/relationships" xmlns:m="http://schemas.openxmlformats.org/officeDocument/2006/math" xmlns:v="urn:schemas-microsoft-com:vml" xmlns:wp14="http://schemas.microsoft.com/office/word/2010/wordprocessingDrawing" xmlns:wp="http://schemas.openxmlformats.org/drawingml/2006/wordprocessingDrawing" xmlns:w10="urn:schemas-microsoft-com:office:word" xmlns:w="http://schemas.openxmlformats.org/wordprocessingml/2006/main" xmlns:w14="http://schemas.microsoft.com/office/word/2010/wordml" xmlns:w15="http://schemas.microsoft.com/office/word/2012/wordml" xmlns:w16se="http://schemas.microsoft.com/office/word/2015/wordml/symex" xmlns:wpg="http://schemas.microsoft.com/office/word/2010/wordprocessingGroup" xmlns:wpi="http://schemas.microsoft.com/office/word/2010/wordprocessingInk" xmlns:wne="http://schemas.microsoft.com/office/word/2006/wordml" xmlns:wps="http://schemas.microsoft.com/office/word/2010/wordprocessingShape" mc:Ignorable="w14 w15 w16se wp14">
   <w:p>
     <w:pPr>
       <w:spacing w:after="160" w:line="259" w:lineRule="auto"/>
@@ -13019,7 +13120,7 @@
 </file>
 
 <file path=word/footer2.xml><?xml version="1.0" encoding="utf-8"?>
-<w:ftr xmlns:wpc="http://schemas.microsoft.com/office/word/2010/wordprocessingCanvas" xmlns:cx="http://schemas.microsoft.com/office/drawing/2014/chartex" xmlns:cx1="http://schemas.microsoft.com/office/drawing/2015/9/8/chartex" xmlns:mc="http://schemas.openxmlformats.org/markup-compatibility/2006" xmlns:o="urn:schemas-microsoft-com:office:office" xmlns:r="http://schemas.openxmlformats.org/officeDocument/2006/relationships" xmlns:m="http://schemas.openxmlformats.org/officeDocument/2006/math" xmlns:v="urn:schemas-microsoft-com:vml" xmlns:wp14="http://schemas.microsoft.com/office/word/2010/wordprocessingDrawing" xmlns:wp="http://schemas.openxmlformats.org/drawingml/2006/wordprocessingDrawing" xmlns:w10="urn:schemas-microsoft-com:office:word" xmlns:w="http://schemas.openxmlformats.org/wordprocessingml/2006/main" xmlns:w14="http://schemas.microsoft.com/office/word/2010/wordml" xmlns:w15="http://schemas.microsoft.com/office/word/2012/wordml" xmlns:w16se="http://schemas.microsoft.com/office/word/2015/wordml/symex" xmlns:wpg="http://schemas.microsoft.com/office/word/2010/wordprocessingGroup" xmlns:wpi="http://schemas.microsoft.com/office/word/2010/wordprocessingInk" xmlns:wne="http://schemas.microsoft.com/office/word/2006/wordml" xmlns:wps="http://schemas.microsoft.com/office/word/2010/wordprocessingShape" mc:Ignorable="w14 w15 w16se wp14">
+<w:ftr xmlns:wpc="http://schemas.microsoft.com/office/word/2010/wordprocessingCanvas" xmlns:cx="http://schemas.microsoft.com/office/drawing/2014/chartex" xmlns:mc="http://schemas.openxmlformats.org/markup-compatibility/2006" xmlns:o="urn:schemas-microsoft-com:office:office" xmlns:r="http://schemas.openxmlformats.org/officeDocument/2006/relationships" xmlns:m="http://schemas.openxmlformats.org/officeDocument/2006/math" xmlns:v="urn:schemas-microsoft-com:vml" xmlns:wp14="http://schemas.microsoft.com/office/word/2010/wordprocessingDrawing" xmlns:wp="http://schemas.openxmlformats.org/drawingml/2006/wordprocessingDrawing" xmlns:w10="urn:schemas-microsoft-com:office:word" xmlns:w="http://schemas.openxmlformats.org/wordprocessingml/2006/main" xmlns:w14="http://schemas.microsoft.com/office/word/2010/wordml" xmlns:w15="http://schemas.microsoft.com/office/word/2012/wordml" xmlns:w16se="http://schemas.microsoft.com/office/word/2015/wordml/symex" xmlns:wpg="http://schemas.microsoft.com/office/word/2010/wordprocessingGroup" xmlns:wpi="http://schemas.microsoft.com/office/word/2010/wordprocessingInk" xmlns:wne="http://schemas.microsoft.com/office/word/2006/wordml" xmlns:wps="http://schemas.microsoft.com/office/word/2010/wordprocessingShape" mc:Ignorable="w14 w15 w16se wp14">
   <w:p>
     <w:pPr>
       <w:spacing w:after="160" w:line="259" w:lineRule="auto"/>
@@ -13030,7 +13131,7 @@
 </file>
 
 <file path=word/footer3.xml><?xml version="1.0" encoding="utf-8"?>
-<w:ftr xmlns:wpc="http://schemas.microsoft.com/office/word/2010/wordprocessingCanvas" xmlns:cx="http://schemas.microsoft.com/office/drawing/2014/chartex" xmlns:cx1="http://schemas.microsoft.com/office/drawing/2015/9/8/chartex" xmlns:mc="http://schemas.openxmlformats.org/markup-compatibility/2006" xmlns:o="urn:schemas-microsoft-com:office:office" xmlns:r="http://schemas.openxmlformats.org/officeDocument/2006/relationships" xmlns:m="http://schemas.openxmlformats.org/officeDocument/2006/math" xmlns:v="urn:schemas-microsoft-com:vml" xmlns:wp14="http://schemas.microsoft.com/office/word/2010/wordprocessingDrawing" xmlns:wp="http://schemas.openxmlformats.org/drawingml/2006/wordprocessingDrawing" xmlns:w10="urn:schemas-microsoft-com:office:word" xmlns:w="http://schemas.openxmlformats.org/wordprocessingml/2006/main" xmlns:w14="http://schemas.microsoft.com/office/word/2010/wordml" xmlns:w15="http://schemas.microsoft.com/office/word/2012/wordml" xmlns:w16se="http://schemas.microsoft.com/office/word/2015/wordml/symex" xmlns:wpg="http://schemas.microsoft.com/office/word/2010/wordprocessingGroup" xmlns:wpi="http://schemas.microsoft.com/office/word/2010/wordprocessingInk" xmlns:wne="http://schemas.microsoft.com/office/word/2006/wordml" xmlns:wps="http://schemas.microsoft.com/office/word/2010/wordprocessingShape" mc:Ignorable="w14 w15 w16se wp14">
+<w:ftr xmlns:wpc="http://schemas.microsoft.com/office/word/2010/wordprocessingCanvas" xmlns:cx="http://schemas.microsoft.com/office/drawing/2014/chartex" xmlns:mc="http://schemas.openxmlformats.org/markup-compatibility/2006" xmlns:o="urn:schemas-microsoft-com:office:office" xmlns:r="http://schemas.openxmlformats.org/officeDocument/2006/relationships" xmlns:m="http://schemas.openxmlformats.org/officeDocument/2006/math" xmlns:v="urn:schemas-microsoft-com:vml" xmlns:wp14="http://schemas.microsoft.com/office/word/2010/wordprocessingDrawing" xmlns:wp="http://schemas.openxmlformats.org/drawingml/2006/wordprocessingDrawing" xmlns:w10="urn:schemas-microsoft-com:office:word" xmlns:w="http://schemas.openxmlformats.org/wordprocessingml/2006/main" xmlns:w14="http://schemas.microsoft.com/office/word/2010/wordml" xmlns:w15="http://schemas.microsoft.com/office/word/2012/wordml" xmlns:w16se="http://schemas.microsoft.com/office/word/2015/wordml/symex" xmlns:wpg="http://schemas.microsoft.com/office/word/2010/wordprocessingGroup" xmlns:wpi="http://schemas.microsoft.com/office/word/2010/wordprocessingInk" xmlns:wne="http://schemas.microsoft.com/office/word/2006/wordml" xmlns:wps="http://schemas.microsoft.com/office/word/2010/wordprocessingShape" mc:Ignorable="w14 w15 w16se wp14">
   <w:p>
     <w:pPr>
       <w:spacing w:after="160" w:line="259" w:lineRule="auto"/>
@@ -13041,7 +13142,7 @@
 </file>
 
 <file path=word/footer4.xml><?xml version="1.0" encoding="utf-8"?>
-<w:ftr xmlns:wpc="http://schemas.microsoft.com/office/word/2010/wordprocessingCanvas" xmlns:cx="http://schemas.microsoft.com/office/drawing/2014/chartex" xmlns:cx1="http://schemas.microsoft.com/office/drawing/2015/9/8/chartex" xmlns:mc="http://schemas.openxmlformats.org/markup-compatibility/2006" xmlns:o="urn:schemas-microsoft-com:office:office" xmlns:r="http://schemas.openxmlformats.org/officeDocument/2006/relationships" xmlns:m="http://schemas.openxmlformats.org/officeDocument/2006/math" xmlns:v="urn:schemas-microsoft-com:vml" xmlns:wp14="http://schemas.microsoft.com/office/word/2010/wordprocessingDrawing" xmlns:wp="http://schemas.openxmlformats.org/drawingml/2006/wordprocessingDrawing" xmlns:w10="urn:schemas-microsoft-com:office:word" xmlns:w="http://schemas.openxmlformats.org/wordprocessingml/2006/main" xmlns:w14="http://schemas.microsoft.com/office/word/2010/wordml" xmlns:w15="http://schemas.microsoft.com/office/word/2012/wordml" xmlns:w16se="http://schemas.microsoft.com/office/word/2015/wordml/symex" xmlns:wpg="http://schemas.microsoft.com/office/word/2010/wordprocessingGroup" xmlns:wpi="http://schemas.microsoft.com/office/word/2010/wordprocessingInk" xmlns:wne="http://schemas.microsoft.com/office/word/2006/wordml" xmlns:wps="http://schemas.microsoft.com/office/word/2010/wordprocessingShape" mc:Ignorable="w14 w15 w16se wp14">
+<w:ftr xmlns:wpc="http://schemas.microsoft.com/office/word/2010/wordprocessingCanvas" xmlns:cx="http://schemas.microsoft.com/office/drawing/2014/chartex" xmlns:mc="http://schemas.openxmlformats.org/markup-compatibility/2006" xmlns:o="urn:schemas-microsoft-com:office:office" xmlns:r="http://schemas.openxmlformats.org/officeDocument/2006/relationships" xmlns:m="http://schemas.openxmlformats.org/officeDocument/2006/math" xmlns:v="urn:schemas-microsoft-com:vml" xmlns:wp14="http://schemas.microsoft.com/office/word/2010/wordprocessingDrawing" xmlns:wp="http://schemas.openxmlformats.org/drawingml/2006/wordprocessingDrawing" xmlns:w10="urn:schemas-microsoft-com:office:word" xmlns:w="http://schemas.openxmlformats.org/wordprocessingml/2006/main" xmlns:w14="http://schemas.microsoft.com/office/word/2010/wordml" xmlns:w15="http://schemas.microsoft.com/office/word/2012/wordml" xmlns:w16se="http://schemas.microsoft.com/office/word/2015/wordml/symex" xmlns:wpg="http://schemas.microsoft.com/office/word/2010/wordprocessingGroup" xmlns:wpi="http://schemas.microsoft.com/office/word/2010/wordprocessingInk" xmlns:wne="http://schemas.microsoft.com/office/word/2006/wordml" xmlns:wps="http://schemas.microsoft.com/office/word/2010/wordprocessingShape" mc:Ignorable="w14 w15 w16se wp14">
   <w:p>
     <w:pPr>
       <w:tabs>
@@ -13077,7 +13178,7 @@
         <w:noProof/>
         <w:sz w:val="20"/>
       </w:rPr>
-      <w:t>4</w:t>
+      <w:t>2</w:t>
     </w:r>
     <w:r>
       <w:rPr>
@@ -13103,7 +13204,7 @@
 </file>
 
 <file path=word/footer5.xml><?xml version="1.0" encoding="utf-8"?>
-<w:ftr xmlns:wpc="http://schemas.microsoft.com/office/word/2010/wordprocessingCanvas" xmlns:cx="http://schemas.microsoft.com/office/drawing/2014/chartex" xmlns:cx1="http://schemas.microsoft.com/office/drawing/2015/9/8/chartex" xmlns:mc="http://schemas.openxmlformats.org/markup-compatibility/2006" xmlns:o="urn:schemas-microsoft-com:office:office" xmlns:r="http://schemas.openxmlformats.org/officeDocument/2006/relationships" xmlns:m="http://schemas.openxmlformats.org/officeDocument/2006/math" xmlns:v="urn:schemas-microsoft-com:vml" xmlns:wp14="http://schemas.microsoft.com/office/word/2010/wordprocessingDrawing" xmlns:wp="http://schemas.openxmlformats.org/drawingml/2006/wordprocessingDrawing" xmlns:w10="urn:schemas-microsoft-com:office:word" xmlns:w="http://schemas.openxmlformats.org/wordprocessingml/2006/main" xmlns:w14="http://schemas.microsoft.com/office/word/2010/wordml" xmlns:w15="http://schemas.microsoft.com/office/word/2012/wordml" xmlns:w16se="http://schemas.microsoft.com/office/word/2015/wordml/symex" xmlns:wpg="http://schemas.microsoft.com/office/word/2010/wordprocessingGroup" xmlns:wpi="http://schemas.microsoft.com/office/word/2010/wordprocessingInk" xmlns:wne="http://schemas.microsoft.com/office/word/2006/wordml" xmlns:wps="http://schemas.microsoft.com/office/word/2010/wordprocessingShape" mc:Ignorable="w14 w15 w16se wp14">
+<w:ftr xmlns:wpc="http://schemas.microsoft.com/office/word/2010/wordprocessingCanvas" xmlns:cx="http://schemas.microsoft.com/office/drawing/2014/chartex" xmlns:mc="http://schemas.openxmlformats.org/markup-compatibility/2006" xmlns:o="urn:schemas-microsoft-com:office:office" xmlns:r="http://schemas.openxmlformats.org/officeDocument/2006/relationships" xmlns:m="http://schemas.openxmlformats.org/officeDocument/2006/math" xmlns:v="urn:schemas-microsoft-com:vml" xmlns:wp14="http://schemas.microsoft.com/office/word/2010/wordprocessingDrawing" xmlns:wp="http://schemas.openxmlformats.org/drawingml/2006/wordprocessingDrawing" xmlns:w10="urn:schemas-microsoft-com:office:word" xmlns:w="http://schemas.openxmlformats.org/wordprocessingml/2006/main" xmlns:w14="http://schemas.microsoft.com/office/word/2010/wordml" xmlns:w15="http://schemas.microsoft.com/office/word/2012/wordml" xmlns:w16se="http://schemas.microsoft.com/office/word/2015/wordml/symex" xmlns:wpg="http://schemas.microsoft.com/office/word/2010/wordprocessingGroup" xmlns:wpi="http://schemas.microsoft.com/office/word/2010/wordprocessingInk" xmlns:wne="http://schemas.microsoft.com/office/word/2006/wordml" xmlns:wps="http://schemas.microsoft.com/office/word/2010/wordprocessingShape" mc:Ignorable="w14 w15 w16se wp14">
   <w:p>
     <w:pPr>
       <w:tabs>
@@ -13139,7 +13240,7 @@
         <w:noProof/>
         <w:sz w:val="20"/>
       </w:rPr>
-      <w:t>5</w:t>
+      <w:t>3</w:t>
     </w:r>
     <w:r>
       <w:rPr>
@@ -13176,7 +13277,7 @@
 </file>
 
 <file path=word/footer6.xml><?xml version="1.0" encoding="utf-8"?>
-<w:ftr xmlns:wpc="http://schemas.microsoft.com/office/word/2010/wordprocessingCanvas" xmlns:cx="http://schemas.microsoft.com/office/drawing/2014/chartex" xmlns:cx1="http://schemas.microsoft.com/office/drawing/2015/9/8/chartex" xmlns:mc="http://schemas.openxmlformats.org/markup-compatibility/2006" xmlns:o="urn:schemas-microsoft-com:office:office" xmlns:r="http://schemas.openxmlformats.org/officeDocument/2006/relationships" xmlns:m="http://schemas.openxmlformats.org/officeDocument/2006/math" xmlns:v="urn:schemas-microsoft-com:vml" xmlns:wp14="http://schemas.microsoft.com/office/word/2010/wordprocessingDrawing" xmlns:wp="http://schemas.openxmlformats.org/drawingml/2006/wordprocessingDrawing" xmlns:w10="urn:schemas-microsoft-com:office:word" xmlns:w="http://schemas.openxmlformats.org/wordprocessingml/2006/main" xmlns:w14="http://schemas.microsoft.com/office/word/2010/wordml" xmlns:w15="http://schemas.microsoft.com/office/word/2012/wordml" xmlns:w16se="http://schemas.microsoft.com/office/word/2015/wordml/symex" xmlns:wpg="http://schemas.microsoft.com/office/word/2010/wordprocessingGroup" xmlns:wpi="http://schemas.microsoft.com/office/word/2010/wordprocessingInk" xmlns:wne="http://schemas.microsoft.com/office/word/2006/wordml" xmlns:wps="http://schemas.microsoft.com/office/word/2010/wordprocessingShape" mc:Ignorable="w14 w15 w16se wp14">
+<w:ftr xmlns:wpc="http://schemas.microsoft.com/office/word/2010/wordprocessingCanvas" xmlns:cx="http://schemas.microsoft.com/office/drawing/2014/chartex" xmlns:mc="http://schemas.openxmlformats.org/markup-compatibility/2006" xmlns:o="urn:schemas-microsoft-com:office:office" xmlns:r="http://schemas.openxmlformats.org/officeDocument/2006/relationships" xmlns:m="http://schemas.openxmlformats.org/officeDocument/2006/math" xmlns:v="urn:schemas-microsoft-com:vml" xmlns:wp14="http://schemas.microsoft.com/office/word/2010/wordprocessingDrawing" xmlns:wp="http://schemas.openxmlformats.org/drawingml/2006/wordprocessingDrawing" xmlns:w10="urn:schemas-microsoft-com:office:word" xmlns:w="http://schemas.openxmlformats.org/wordprocessingml/2006/main" xmlns:w14="http://schemas.microsoft.com/office/word/2010/wordml" xmlns:w15="http://schemas.microsoft.com/office/word/2012/wordml" xmlns:w16se="http://schemas.microsoft.com/office/word/2015/wordml/symex" xmlns:wpg="http://schemas.microsoft.com/office/word/2010/wordprocessingGroup" xmlns:wpi="http://schemas.microsoft.com/office/word/2010/wordprocessingInk" xmlns:wne="http://schemas.microsoft.com/office/word/2006/wordml" xmlns:wps="http://schemas.microsoft.com/office/word/2010/wordprocessingShape" mc:Ignorable="w14 w15 w16se wp14">
   <w:p>
     <w:pPr>
       <w:tabs>
@@ -13237,7 +13338,7 @@
 </file>
 
 <file path=word/footer7.xml><?xml version="1.0" encoding="utf-8"?>
-<w:ftr xmlns:wpc="http://schemas.microsoft.com/office/word/2010/wordprocessingCanvas" xmlns:cx="http://schemas.microsoft.com/office/drawing/2014/chartex" xmlns:cx1="http://schemas.microsoft.com/office/drawing/2015/9/8/chartex" xmlns:mc="http://schemas.openxmlformats.org/markup-compatibility/2006" xmlns:o="urn:schemas-microsoft-com:office:office" xmlns:r="http://schemas.openxmlformats.org/officeDocument/2006/relationships" xmlns:m="http://schemas.openxmlformats.org/officeDocument/2006/math" xmlns:v="urn:schemas-microsoft-com:vml" xmlns:wp14="http://schemas.microsoft.com/office/word/2010/wordprocessingDrawing" xmlns:wp="http://schemas.openxmlformats.org/drawingml/2006/wordprocessingDrawing" xmlns:w10="urn:schemas-microsoft-com:office:word" xmlns:w="http://schemas.openxmlformats.org/wordprocessingml/2006/main" xmlns:w14="http://schemas.microsoft.com/office/word/2010/wordml" xmlns:w15="http://schemas.microsoft.com/office/word/2012/wordml" xmlns:w16se="http://schemas.microsoft.com/office/word/2015/wordml/symex" xmlns:wpg="http://schemas.microsoft.com/office/word/2010/wordprocessingGroup" xmlns:wpi="http://schemas.microsoft.com/office/word/2010/wordprocessingInk" xmlns:wne="http://schemas.microsoft.com/office/word/2006/wordml" xmlns:wps="http://schemas.microsoft.com/office/word/2010/wordprocessingShape" mc:Ignorable="w14 w15 w16se wp14">
+<w:ftr xmlns:wpc="http://schemas.microsoft.com/office/word/2010/wordprocessingCanvas" xmlns:cx="http://schemas.microsoft.com/office/drawing/2014/chartex" xmlns:mc="http://schemas.openxmlformats.org/markup-compatibility/2006" xmlns:o="urn:schemas-microsoft-com:office:office" xmlns:r="http://schemas.openxmlformats.org/officeDocument/2006/relationships" xmlns:m="http://schemas.openxmlformats.org/officeDocument/2006/math" xmlns:v="urn:schemas-microsoft-com:vml" xmlns:wp14="http://schemas.microsoft.com/office/word/2010/wordprocessingDrawing" xmlns:wp="http://schemas.openxmlformats.org/drawingml/2006/wordprocessingDrawing" xmlns:w10="urn:schemas-microsoft-com:office:word" xmlns:w="http://schemas.openxmlformats.org/wordprocessingml/2006/main" xmlns:w14="http://schemas.microsoft.com/office/word/2010/wordml" xmlns:w15="http://schemas.microsoft.com/office/word/2012/wordml" xmlns:w16se="http://schemas.microsoft.com/office/word/2015/wordml/symex" xmlns:wpg="http://schemas.microsoft.com/office/word/2010/wordprocessingGroup" xmlns:wpi="http://schemas.microsoft.com/office/word/2010/wordprocessingInk" xmlns:wne="http://schemas.microsoft.com/office/word/2006/wordml" xmlns:wps="http://schemas.microsoft.com/office/word/2010/wordprocessingShape" mc:Ignorable="w14 w15 w16se wp14">
   <w:p>
     <w:pPr>
       <w:tabs>
@@ -13298,7 +13399,7 @@
 </file>
 
 <file path=word/footer8.xml><?xml version="1.0" encoding="utf-8"?>
-<w:ftr xmlns:wpc="http://schemas.microsoft.com/office/word/2010/wordprocessingCanvas" xmlns:cx="http://schemas.microsoft.com/office/drawing/2014/chartex" xmlns:cx1="http://schemas.microsoft.com/office/drawing/2015/9/8/chartex" xmlns:mc="http://schemas.openxmlformats.org/markup-compatibility/2006" xmlns:o="urn:schemas-microsoft-com:office:office" xmlns:r="http://schemas.openxmlformats.org/officeDocument/2006/relationships" xmlns:m="http://schemas.openxmlformats.org/officeDocument/2006/math" xmlns:v="urn:schemas-microsoft-com:vml" xmlns:wp14="http://schemas.microsoft.com/office/word/2010/wordprocessingDrawing" xmlns:wp="http://schemas.openxmlformats.org/drawingml/2006/wordprocessingDrawing" xmlns:w10="urn:schemas-microsoft-com:office:word" xmlns:w="http://schemas.openxmlformats.org/wordprocessingml/2006/main" xmlns:w14="http://schemas.microsoft.com/office/word/2010/wordml" xmlns:w15="http://schemas.microsoft.com/office/word/2012/wordml" xmlns:w16se="http://schemas.microsoft.com/office/word/2015/wordml/symex" xmlns:wpg="http://schemas.microsoft.com/office/word/2010/wordprocessingGroup" xmlns:wpi="http://schemas.microsoft.com/office/word/2010/wordprocessingInk" xmlns:wne="http://schemas.microsoft.com/office/word/2006/wordml" xmlns:wps="http://schemas.microsoft.com/office/word/2010/wordprocessingShape" mc:Ignorable="w14 w15 w16se wp14">
+<w:ftr xmlns:wpc="http://schemas.microsoft.com/office/word/2010/wordprocessingCanvas" xmlns:cx="http://schemas.microsoft.com/office/drawing/2014/chartex" xmlns:mc="http://schemas.openxmlformats.org/markup-compatibility/2006" xmlns:o="urn:schemas-microsoft-com:office:office" xmlns:r="http://schemas.openxmlformats.org/officeDocument/2006/relationships" xmlns:m="http://schemas.openxmlformats.org/officeDocument/2006/math" xmlns:v="urn:schemas-microsoft-com:vml" xmlns:wp14="http://schemas.microsoft.com/office/word/2010/wordprocessingDrawing" xmlns:wp="http://schemas.openxmlformats.org/drawingml/2006/wordprocessingDrawing" xmlns:w10="urn:schemas-microsoft-com:office:word" xmlns:w="http://schemas.openxmlformats.org/wordprocessingml/2006/main" xmlns:w14="http://schemas.microsoft.com/office/word/2010/wordml" xmlns:w15="http://schemas.microsoft.com/office/word/2012/wordml" xmlns:w16se="http://schemas.microsoft.com/office/word/2015/wordml/symex" xmlns:wpg="http://schemas.microsoft.com/office/word/2010/wordprocessingGroup" xmlns:wpi="http://schemas.microsoft.com/office/word/2010/wordprocessingInk" xmlns:wne="http://schemas.microsoft.com/office/word/2006/wordml" xmlns:wps="http://schemas.microsoft.com/office/word/2010/wordprocessingShape" mc:Ignorable="w14 w15 w16se wp14">
   <w:p>
     <w:pPr>
       <w:tabs>
@@ -13360,7 +13461,7 @@
 </file>
 
 <file path=word/footer9.xml><?xml version="1.0" encoding="utf-8"?>
-<w:ftr xmlns:wpc="http://schemas.microsoft.com/office/word/2010/wordprocessingCanvas" xmlns:cx="http://schemas.microsoft.com/office/drawing/2014/chartex" xmlns:cx1="http://schemas.microsoft.com/office/drawing/2015/9/8/chartex" xmlns:mc="http://schemas.openxmlformats.org/markup-compatibility/2006" xmlns:o="urn:schemas-microsoft-com:office:office" xmlns:r="http://schemas.openxmlformats.org/officeDocument/2006/relationships" xmlns:m="http://schemas.openxmlformats.org/officeDocument/2006/math" xmlns:v="urn:schemas-microsoft-com:vml" xmlns:wp14="http://schemas.microsoft.com/office/word/2010/wordprocessingDrawing" xmlns:wp="http://schemas.openxmlformats.org/drawingml/2006/wordprocessingDrawing" xmlns:w10="urn:schemas-microsoft-com:office:word" xmlns:w="http://schemas.openxmlformats.org/wordprocessingml/2006/main" xmlns:w14="http://schemas.microsoft.com/office/word/2010/wordml" xmlns:w15="http://schemas.microsoft.com/office/word/2012/wordml" xmlns:w16se="http://schemas.microsoft.com/office/word/2015/wordml/symex" xmlns:wpg="http://schemas.microsoft.com/office/word/2010/wordprocessingGroup" xmlns:wpi="http://schemas.microsoft.com/office/word/2010/wordprocessingInk" xmlns:wne="http://schemas.microsoft.com/office/word/2006/wordml" xmlns:wps="http://schemas.microsoft.com/office/word/2010/wordprocessingShape" mc:Ignorable="w14 w15 w16se wp14">
+<w:ftr xmlns:wpc="http://schemas.microsoft.com/office/word/2010/wordprocessingCanvas" xmlns:cx="http://schemas.microsoft.com/office/drawing/2014/chartex" xmlns:mc="http://schemas.openxmlformats.org/markup-compatibility/2006" xmlns:o="urn:schemas-microsoft-com:office:office" xmlns:r="http://schemas.openxmlformats.org/officeDocument/2006/relationships" xmlns:m="http://schemas.openxmlformats.org/officeDocument/2006/math" xmlns:v="urn:schemas-microsoft-com:vml" xmlns:wp14="http://schemas.microsoft.com/office/word/2010/wordprocessingDrawing" xmlns:wp="http://schemas.openxmlformats.org/drawingml/2006/wordprocessingDrawing" xmlns:w10="urn:schemas-microsoft-com:office:word" xmlns:w="http://schemas.openxmlformats.org/wordprocessingml/2006/main" xmlns:w14="http://schemas.microsoft.com/office/word/2010/wordml" xmlns:w15="http://schemas.microsoft.com/office/word/2012/wordml" xmlns:w16se="http://schemas.microsoft.com/office/word/2015/wordml/symex" xmlns:wpg="http://schemas.microsoft.com/office/word/2010/wordprocessingGroup" xmlns:wpi="http://schemas.microsoft.com/office/word/2010/wordprocessingInk" xmlns:wne="http://schemas.microsoft.com/office/word/2006/wordml" xmlns:wps="http://schemas.microsoft.com/office/word/2010/wordprocessingShape" mc:Ignorable="w14 w15 w16se wp14">
   <w:p>
     <w:pPr>
       <w:tabs>
@@ -13421,7 +13522,7 @@
 </file>
 
 <file path=word/footnotes.xml><?xml version="1.0" encoding="utf-8"?>
-<w:footnotes xmlns:wpc="http://schemas.microsoft.com/office/word/2010/wordprocessingCanvas" xmlns:cx="http://schemas.microsoft.com/office/drawing/2014/chartex" xmlns:cx1="http://schemas.microsoft.com/office/drawing/2015/9/8/chartex" xmlns:mc="http://schemas.openxmlformats.org/markup-compatibility/2006" xmlns:o="urn:schemas-microsoft-com:office:office" xmlns:r="http://schemas.openxmlformats.org/officeDocument/2006/relationships" xmlns:m="http://schemas.openxmlformats.org/officeDocument/2006/math" xmlns:v="urn:schemas-microsoft-com:vml" xmlns:wp14="http://schemas.microsoft.com/office/word/2010/wordprocessingDrawing" xmlns:wp="http://schemas.openxmlformats.org/drawingml/2006/wordprocessingDrawing" xmlns:w10="urn:schemas-microsoft-com:office:word" xmlns:w="http://schemas.openxmlformats.org/wordprocessingml/2006/main" xmlns:w14="http://schemas.microsoft.com/office/word/2010/wordml" xmlns:w15="http://schemas.microsoft.com/office/word/2012/wordml" xmlns:w16se="http://schemas.microsoft.com/office/word/2015/wordml/symex" xmlns:wpg="http://schemas.microsoft.com/office/word/2010/wordprocessingGroup" xmlns:wpi="http://schemas.microsoft.com/office/word/2010/wordprocessingInk" xmlns:wne="http://schemas.microsoft.com/office/word/2006/wordml" xmlns:wps="http://schemas.microsoft.com/office/word/2010/wordprocessingShape" mc:Ignorable="w14 w15 w16se wp14">
+<w:footnotes xmlns:wpc="http://schemas.microsoft.com/office/word/2010/wordprocessingCanvas" xmlns:cx="http://schemas.microsoft.com/office/drawing/2014/chartex" xmlns:mc="http://schemas.openxmlformats.org/markup-compatibility/2006" xmlns:o="urn:schemas-microsoft-com:office:office" xmlns:r="http://schemas.openxmlformats.org/officeDocument/2006/relationships" xmlns:m="http://schemas.openxmlformats.org/officeDocument/2006/math" xmlns:v="urn:schemas-microsoft-com:vml" xmlns:wp14="http://schemas.microsoft.com/office/word/2010/wordprocessingDrawing" xmlns:wp="http://schemas.openxmlformats.org/drawingml/2006/wordprocessingDrawing" xmlns:w10="urn:schemas-microsoft-com:office:word" xmlns:w="http://schemas.openxmlformats.org/wordprocessingml/2006/main" xmlns:w14="http://schemas.microsoft.com/office/word/2010/wordml" xmlns:w15="http://schemas.microsoft.com/office/word/2012/wordml" xmlns:w16se="http://schemas.microsoft.com/office/word/2015/wordml/symex" xmlns:wpg="http://schemas.microsoft.com/office/word/2010/wordprocessingGroup" xmlns:wpi="http://schemas.microsoft.com/office/word/2010/wordprocessingInk" xmlns:wne="http://schemas.microsoft.com/office/word/2006/wordml" xmlns:wps="http://schemas.microsoft.com/office/word/2010/wordprocessingShape" mc:Ignorable="w14 w15 w16se wp14">
   <w:footnote w:type="separator" w:id="-1">
     <w:p>
       <w:pPr>
@@ -13446,7 +13547,7 @@
 </file>
 
 <file path=word/header1.xml><?xml version="1.0" encoding="utf-8"?>
-<w:hdr xmlns:wpc="http://schemas.microsoft.com/office/word/2010/wordprocessingCanvas" xmlns:cx="http://schemas.microsoft.com/office/drawing/2014/chartex" xmlns:cx1="http://schemas.microsoft.com/office/drawing/2015/9/8/chartex" xmlns:mc="http://schemas.openxmlformats.org/markup-compatibility/2006" xmlns:o="urn:schemas-microsoft-com:office:office" xmlns:r="http://schemas.openxmlformats.org/officeDocument/2006/relationships" xmlns:m="http://schemas.openxmlformats.org/officeDocument/2006/math" xmlns:v="urn:schemas-microsoft-com:vml" xmlns:wp14="http://schemas.microsoft.com/office/word/2010/wordprocessingDrawing" xmlns:wp="http://schemas.openxmlformats.org/drawingml/2006/wordprocessingDrawing" xmlns:w10="urn:schemas-microsoft-com:office:word" xmlns:w="http://schemas.openxmlformats.org/wordprocessingml/2006/main" xmlns:w14="http://schemas.microsoft.com/office/word/2010/wordml" xmlns:w15="http://schemas.microsoft.com/office/word/2012/wordml" xmlns:w16se="http://schemas.microsoft.com/office/word/2015/wordml/symex" xmlns:wpg="http://schemas.microsoft.com/office/word/2010/wordprocessingGroup" xmlns:wpi="http://schemas.microsoft.com/office/word/2010/wordprocessingInk" xmlns:wne="http://schemas.microsoft.com/office/word/2006/wordml" xmlns:wps="http://schemas.microsoft.com/office/word/2010/wordprocessingShape" mc:Ignorable="w14 w15 w16se wp14">
+<w:hdr xmlns:wpc="http://schemas.microsoft.com/office/word/2010/wordprocessingCanvas" xmlns:cx="http://schemas.microsoft.com/office/drawing/2014/chartex" xmlns:mc="http://schemas.openxmlformats.org/markup-compatibility/2006" xmlns:o="urn:schemas-microsoft-com:office:office" xmlns:r="http://schemas.openxmlformats.org/officeDocument/2006/relationships" xmlns:m="http://schemas.openxmlformats.org/officeDocument/2006/math" xmlns:v="urn:schemas-microsoft-com:vml" xmlns:wp14="http://schemas.microsoft.com/office/word/2010/wordprocessingDrawing" xmlns:wp="http://schemas.openxmlformats.org/drawingml/2006/wordprocessingDrawing" xmlns:w10="urn:schemas-microsoft-com:office:word" xmlns:w="http://schemas.openxmlformats.org/wordprocessingml/2006/main" xmlns:w14="http://schemas.microsoft.com/office/word/2010/wordml" xmlns:w15="http://schemas.microsoft.com/office/word/2012/wordml" xmlns:w16se="http://schemas.microsoft.com/office/word/2015/wordml/symex" xmlns:wpg="http://schemas.microsoft.com/office/word/2010/wordprocessingGroup" xmlns:wpi="http://schemas.microsoft.com/office/word/2010/wordprocessingInk" xmlns:wne="http://schemas.microsoft.com/office/word/2006/wordml" xmlns:wps="http://schemas.microsoft.com/office/word/2010/wordprocessingShape" mc:Ignorable="w14 w15 w16se wp14">
   <w:p>
     <w:pPr>
       <w:pStyle w:val="Header"/>
@@ -13456,7 +13557,7 @@
 </file>
 
 <file path=word/header2.xml><?xml version="1.0" encoding="utf-8"?>
-<w:hdr xmlns:wpc="http://schemas.microsoft.com/office/word/2010/wordprocessingCanvas" xmlns:cx="http://schemas.microsoft.com/office/drawing/2014/chartex" xmlns:cx1="http://schemas.microsoft.com/office/drawing/2015/9/8/chartex" xmlns:mc="http://schemas.openxmlformats.org/markup-compatibility/2006" xmlns:o="urn:schemas-microsoft-com:office:office" xmlns:r="http://schemas.openxmlformats.org/officeDocument/2006/relationships" xmlns:m="http://schemas.openxmlformats.org/officeDocument/2006/math" xmlns:v="urn:schemas-microsoft-com:vml" xmlns:wp14="http://schemas.microsoft.com/office/word/2010/wordprocessingDrawing" xmlns:wp="http://schemas.openxmlformats.org/drawingml/2006/wordprocessingDrawing" xmlns:w10="urn:schemas-microsoft-com:office:word" xmlns:w="http://schemas.openxmlformats.org/wordprocessingml/2006/main" xmlns:w14="http://schemas.microsoft.com/office/word/2010/wordml" xmlns:w15="http://schemas.microsoft.com/office/word/2012/wordml" xmlns:w16se="http://schemas.microsoft.com/office/word/2015/wordml/symex" xmlns:wpg="http://schemas.microsoft.com/office/word/2010/wordprocessingGroup" xmlns:wpi="http://schemas.microsoft.com/office/word/2010/wordprocessingInk" xmlns:wne="http://schemas.microsoft.com/office/word/2006/wordml" xmlns:wps="http://schemas.microsoft.com/office/word/2010/wordprocessingShape" mc:Ignorable="w14 w15 w16se wp14">
+<w:hdr xmlns:wpc="http://schemas.microsoft.com/office/word/2010/wordprocessingCanvas" xmlns:cx="http://schemas.microsoft.com/office/drawing/2014/chartex" xmlns:mc="http://schemas.openxmlformats.org/markup-compatibility/2006" xmlns:o="urn:schemas-microsoft-com:office:office" xmlns:r="http://schemas.openxmlformats.org/officeDocument/2006/relationships" xmlns:m="http://schemas.openxmlformats.org/officeDocument/2006/math" xmlns:v="urn:schemas-microsoft-com:vml" xmlns:wp14="http://schemas.microsoft.com/office/word/2010/wordprocessingDrawing" xmlns:wp="http://schemas.openxmlformats.org/drawingml/2006/wordprocessingDrawing" xmlns:w10="urn:schemas-microsoft-com:office:word" xmlns:w="http://schemas.openxmlformats.org/wordprocessingml/2006/main" xmlns:w14="http://schemas.microsoft.com/office/word/2010/wordml" xmlns:w15="http://schemas.microsoft.com/office/word/2012/wordml" xmlns:w16se="http://schemas.microsoft.com/office/word/2015/wordml/symex" xmlns:wpg="http://schemas.microsoft.com/office/word/2010/wordprocessingGroup" xmlns:wpi="http://schemas.microsoft.com/office/word/2010/wordprocessingInk" xmlns:wne="http://schemas.microsoft.com/office/word/2006/wordml" xmlns:wps="http://schemas.microsoft.com/office/word/2010/wordprocessingShape" mc:Ignorable="w14 w15 w16se wp14">
   <w:p>
     <w:pPr>
       <w:pStyle w:val="Header"/>
@@ -13466,7 +13567,7 @@
 </file>
 
 <file path=word/header3.xml><?xml version="1.0" encoding="utf-8"?>
-<w:hdr xmlns:wpc="http://schemas.microsoft.com/office/word/2010/wordprocessingCanvas" xmlns:cx="http://schemas.microsoft.com/office/drawing/2014/chartex" xmlns:cx1="http://schemas.microsoft.com/office/drawing/2015/9/8/chartex" xmlns:mc="http://schemas.openxmlformats.org/markup-compatibility/2006" xmlns:o="urn:schemas-microsoft-com:office:office" xmlns:r="http://schemas.openxmlformats.org/officeDocument/2006/relationships" xmlns:m="http://schemas.openxmlformats.org/officeDocument/2006/math" xmlns:v="urn:schemas-microsoft-com:vml" xmlns:wp14="http://schemas.microsoft.com/office/word/2010/wordprocessingDrawing" xmlns:wp="http://schemas.openxmlformats.org/drawingml/2006/wordprocessingDrawing" xmlns:w10="urn:schemas-microsoft-com:office:word" xmlns:w="http://schemas.openxmlformats.org/wordprocessingml/2006/main" xmlns:w14="http://schemas.microsoft.com/office/word/2010/wordml" xmlns:w15="http://schemas.microsoft.com/office/word/2012/wordml" xmlns:w16se="http://schemas.microsoft.com/office/word/2015/wordml/symex" xmlns:wpg="http://schemas.microsoft.com/office/word/2010/wordprocessingGroup" xmlns:wpi="http://schemas.microsoft.com/office/word/2010/wordprocessingInk" xmlns:wne="http://schemas.microsoft.com/office/word/2006/wordml" xmlns:wps="http://schemas.microsoft.com/office/word/2010/wordprocessingShape" mc:Ignorable="w14 w15 w16se wp14">
+<w:hdr xmlns:wpc="http://schemas.microsoft.com/office/word/2010/wordprocessingCanvas" xmlns:cx="http://schemas.microsoft.com/office/drawing/2014/chartex" xmlns:mc="http://schemas.openxmlformats.org/markup-compatibility/2006" xmlns:o="urn:schemas-microsoft-com:office:office" xmlns:r="http://schemas.openxmlformats.org/officeDocument/2006/relationships" xmlns:m="http://schemas.openxmlformats.org/officeDocument/2006/math" xmlns:v="urn:schemas-microsoft-com:vml" xmlns:wp14="http://schemas.microsoft.com/office/word/2010/wordprocessingDrawing" xmlns:wp="http://schemas.openxmlformats.org/drawingml/2006/wordprocessingDrawing" xmlns:w10="urn:schemas-microsoft-com:office:word" xmlns:w="http://schemas.openxmlformats.org/wordprocessingml/2006/main" xmlns:w14="http://schemas.microsoft.com/office/word/2010/wordml" xmlns:w15="http://schemas.microsoft.com/office/word/2012/wordml" xmlns:w16se="http://schemas.microsoft.com/office/word/2015/wordml/symex" xmlns:wpg="http://schemas.microsoft.com/office/word/2010/wordprocessingGroup" xmlns:wpi="http://schemas.microsoft.com/office/word/2010/wordprocessingInk" xmlns:wne="http://schemas.microsoft.com/office/word/2006/wordml" xmlns:wps="http://schemas.microsoft.com/office/word/2010/wordprocessingShape" mc:Ignorable="w14 w15 w16se wp14">
   <w:p>
     <w:pPr>
       <w:pStyle w:val="Header"/>
@@ -13476,7 +13577,7 @@
 </file>
 
 <file path=word/numbering.xml><?xml version="1.0" encoding="utf-8"?>
-<w:numbering xmlns:wpc="http://schemas.microsoft.com/office/word/2010/wordprocessingCanvas" xmlns:cx="http://schemas.microsoft.com/office/drawing/2014/chartex" xmlns:cx1="http://schemas.microsoft.com/office/drawing/2015/9/8/chartex" xmlns:mc="http://schemas.openxmlformats.org/markup-compatibility/2006" xmlns:o="urn:schemas-microsoft-com:office:office" xmlns:r="http://schemas.openxmlformats.org/officeDocument/2006/relationships" xmlns:m="http://schemas.openxmlformats.org/officeDocument/2006/math" xmlns:v="urn:schemas-microsoft-com:vml" xmlns:wp14="http://schemas.microsoft.com/office/word/2010/wordprocessingDrawing" xmlns:wp="http://schemas.openxmlformats.org/drawingml/2006/wordprocessingDrawing" xmlns:w10="urn:schemas-microsoft-com:office:word" xmlns:w="http://schemas.openxmlformats.org/wordprocessingml/2006/main" xmlns:w14="http://schemas.microsoft.com/office/word/2010/wordml" xmlns:w15="http://schemas.microsoft.com/office/word/2012/wordml" xmlns:w16se="http://schemas.microsoft.com/office/word/2015/wordml/symex" xmlns:wpg="http://schemas.microsoft.com/office/word/2010/wordprocessingGroup" xmlns:wpi="http://schemas.microsoft.com/office/word/2010/wordprocessingInk" xmlns:wne="http://schemas.microsoft.com/office/word/2006/wordml" xmlns:wps="http://schemas.microsoft.com/office/word/2010/wordprocessingShape" mc:Ignorable="w14 w15 w16se wp14">
+<w:numbering xmlns:wpc="http://schemas.microsoft.com/office/word/2010/wordprocessingCanvas" xmlns:cx="http://schemas.microsoft.com/office/drawing/2014/chartex" xmlns:mc="http://schemas.openxmlformats.org/markup-compatibility/2006" xmlns:o="urn:schemas-microsoft-com:office:office" xmlns:r="http://schemas.openxmlformats.org/officeDocument/2006/relationships" xmlns:m="http://schemas.openxmlformats.org/officeDocument/2006/math" xmlns:v="urn:schemas-microsoft-com:vml" xmlns:wp14="http://schemas.microsoft.com/office/word/2010/wordprocessingDrawing" xmlns:wp="http://schemas.openxmlformats.org/drawingml/2006/wordprocessingDrawing" xmlns:w10="urn:schemas-microsoft-com:office:word" xmlns:w="http://schemas.openxmlformats.org/wordprocessingml/2006/main" xmlns:w14="http://schemas.microsoft.com/office/word/2010/wordml" xmlns:w15="http://schemas.microsoft.com/office/word/2012/wordml" xmlns:w16se="http://schemas.microsoft.com/office/word/2015/wordml/symex" xmlns:wpg="http://schemas.microsoft.com/office/word/2010/wordprocessingGroup" xmlns:wpi="http://schemas.microsoft.com/office/word/2010/wordprocessingInk" xmlns:wne="http://schemas.microsoft.com/office/word/2006/wordml" xmlns:wps="http://schemas.microsoft.com/office/word/2010/wordprocessingShape" mc:Ignorable="w14 w15 w16se wp14">
   <w:abstractNum w:abstractNumId="0" w15:restartNumberingAfterBreak="0">
     <w:nsid w:val="025058B2"/>
     <w:multiLevelType w:val="hybridMultilevel"/>

</xml_diff>